<commit_message>
add sources and technologies sections
</commit_message>
<xml_diff>
--- a/docs/netJavaBsC_Shablon_Documentaciq.v2.docx
+++ b/docs/netJavaBsC_Shablon_Documentaciq.v2.docx
@@ -59,19 +59,11 @@
       <w:r>
         <w:tab/>
       </w:r>
-      <w:proofErr w:type="spellStart"/>
-      <w:r>
-        <w:rPr>
-          <w:b/>
-        </w:rPr>
-        <w:t>фн</w:t>
-      </w:r>
-      <w:proofErr w:type="spellEnd"/>
-      <w:r>
-        <w:rPr>
-          <w:b/>
-        </w:rPr>
-        <w:t>:</w:t>
+      <w:r>
+        <w:rPr>
+          <w:b/>
+        </w:rPr>
+        <w:t>фн:</w:t>
       </w:r>
       <w:r>
         <w:t xml:space="preserve"> </w:t>
@@ -625,7 +617,19 @@
         <w:rPr>
           <w:b w:val="0"/>
         </w:rPr>
-        <w:t>Приложение за съхранение на пароли</w:t>
+        <w:t>Приложение за съхранение</w:t>
+      </w:r>
+      <w:r>
+        <w:rPr>
+          <w:b w:val="0"/>
+        </w:rPr>
+        <w:t xml:space="preserve">, проверка и генериране на сигурни </w:t>
+      </w:r>
+      <w:r>
+        <w:rPr>
+          <w:b w:val="0"/>
+        </w:rPr>
+        <w:t>пароли</w:t>
       </w:r>
     </w:p>
     <w:p>
@@ -712,192 +716,765 @@
         <w:ind w:firstLine="708"/>
         <w:jc w:val="both"/>
         <w:rPr>
-          <w:lang w:val="en-US"/>
-        </w:rPr>
-      </w:pPr>
-      <w:r>
+          <w:sz w:val="24"/>
+          <w:lang w:val="en-US"/>
+        </w:rPr>
+      </w:pPr>
+      <w:r>
+        <w:rPr>
+          <w:sz w:val="24"/>
+        </w:rPr>
         <w:t xml:space="preserve">Целта на приложението е да се проектира и </w:t>
       </w:r>
       <w:r>
+        <w:rPr>
+          <w:sz w:val="24"/>
+        </w:rPr>
         <w:t>имплементира</w:t>
       </w:r>
       <w:r>
+        <w:rPr>
+          <w:sz w:val="24"/>
+        </w:rPr>
         <w:t xml:space="preserve"> клиент</w:t>
       </w:r>
       <w:r>
         <w:rPr>
+          <w:sz w:val="24"/>
           <w:lang w:val="en-US"/>
         </w:rPr>
         <w:t>-</w:t>
       </w:r>
       <w:r>
+        <w:rPr>
+          <w:sz w:val="24"/>
+        </w:rPr>
         <w:t xml:space="preserve">сървър приложение, което да позволява на потребителите </w:t>
       </w:r>
       <w:r>
+        <w:rPr>
+          <w:sz w:val="24"/>
+        </w:rPr>
         <w:t xml:space="preserve">да записват </w:t>
       </w:r>
       <w:r>
+        <w:rPr>
+          <w:sz w:val="24"/>
+        </w:rPr>
         <w:t>пароли за използвани от тях уеб сайтове</w:t>
       </w:r>
       <w:r>
+        <w:rPr>
+          <w:sz w:val="24"/>
+        </w:rPr>
         <w:t xml:space="preserve"> или други услуги </w:t>
       </w:r>
       <w:r>
+        <w:rPr>
+          <w:sz w:val="24"/>
+        </w:rPr>
         <w:t>.</w:t>
       </w:r>
       <w:r>
+        <w:rPr>
+          <w:sz w:val="24"/>
+        </w:rPr>
         <w:t xml:space="preserve"> </w:t>
       </w:r>
       <w:r>
+        <w:rPr>
+          <w:sz w:val="24"/>
+        </w:rPr>
         <w:t>Приложението ще предоставя възможност за генериране на сигурна парола за конкретна услуга,  а</w:t>
       </w:r>
       <w:r>
+        <w:rPr>
+          <w:sz w:val="24"/>
+        </w:rPr>
         <w:t>ко потребителите</w:t>
       </w:r>
       <w:r>
-        <w:t xml:space="preserve"> не желаят те да измислят такава</w:t>
+        <w:rPr>
+          <w:sz w:val="24"/>
+        </w:rPr>
+        <w:t xml:space="preserve"> не желаят те да измислят такава.</w:t>
+      </w:r>
+    </w:p>
+    <w:p>
+      <w:pPr>
+        <w:pStyle w:val="2"/>
+      </w:pPr>
+      <w:r>
+        <w:t xml:space="preserve">2. </w:t>
+      </w:r>
+      <w:r>
+        <w:t>Въведение</w:t>
+      </w:r>
+    </w:p>
+    <w:p>
+      <w:pPr>
+        <w:ind w:firstLine="708"/>
+        <w:jc w:val="both"/>
+        <w:rPr>
+          <w:sz w:val="24"/>
+        </w:rPr>
+      </w:pPr>
+      <w:r>
+        <w:rPr>
+          <w:sz w:val="24"/>
+        </w:rPr>
+        <w:t>В днешни времена,</w:t>
+      </w:r>
+      <w:r>
+        <w:rPr>
+          <w:sz w:val="24"/>
+        </w:rPr>
+        <w:t xml:space="preserve"> когато технологиите са навлезли във почти всеки един аспект от живота ни</w:t>
+      </w:r>
+      <w:r>
+        <w:rPr>
+          <w:sz w:val="24"/>
+        </w:rPr>
+        <w:t xml:space="preserve"> и</w:t>
+      </w:r>
+      <w:r>
+        <w:rPr>
+          <w:sz w:val="24"/>
+        </w:rPr>
+        <w:t xml:space="preserve"> едно от най-важните неща е да предпазваме </w:t>
+      </w:r>
+      <w:r>
+        <w:rPr>
+          <w:sz w:val="24"/>
+        </w:rPr>
+        <w:t xml:space="preserve">личните </w:t>
+      </w:r>
+      <w:r>
+        <w:rPr>
+          <w:sz w:val="24"/>
+        </w:rPr>
+        <w:t>си</w:t>
+      </w:r>
+      <w:r>
+        <w:rPr>
+          <w:sz w:val="24"/>
+        </w:rPr>
+        <w:t xml:space="preserve"> данни</w:t>
+      </w:r>
+      <w:r>
+        <w:rPr>
+          <w:sz w:val="24"/>
+        </w:rPr>
+        <w:t xml:space="preserve"> </w:t>
+      </w:r>
+      <w:r>
+        <w:rPr>
+          <w:sz w:val="24"/>
+        </w:rPr>
+        <w:t xml:space="preserve">от изтичане </w:t>
+      </w:r>
+      <w:r>
+        <w:rPr>
+          <w:sz w:val="24"/>
+        </w:rPr>
+        <w:t xml:space="preserve">в Интернет. </w:t>
+      </w:r>
+      <w:r>
+        <w:rPr>
+          <w:sz w:val="24"/>
+        </w:rPr>
+        <w:t>Текстовите пароли са изключително чувствителна информация, която трябва да се знае единствено от потребителя, тъй като чрез нея той удостоверява своята самоличност в услугите, които използва.</w:t>
+      </w:r>
+    </w:p>
+    <w:p>
+      <w:pPr>
+        <w:ind w:firstLine="708"/>
+        <w:jc w:val="both"/>
+        <w:rPr>
+          <w:sz w:val="24"/>
+        </w:rPr>
+      </w:pPr>
+      <w:r>
+        <w:rPr>
+          <w:sz w:val="24"/>
+        </w:rPr>
+        <w:t xml:space="preserve">Една от </w:t>
+      </w:r>
+      <w:r>
+        <w:rPr>
+          <w:sz w:val="24"/>
+        </w:rPr>
+        <w:t xml:space="preserve">често срещаните </w:t>
+      </w:r>
+      <w:r>
+        <w:rPr>
+          <w:sz w:val="24"/>
+        </w:rPr>
+        <w:t xml:space="preserve">грешки, която доста хора </w:t>
+      </w:r>
+      <w:r>
+        <w:rPr>
+          <w:sz w:val="24"/>
+        </w:rPr>
+        <w:t>правят е</w:t>
+      </w:r>
+      <w:r>
+        <w:rPr>
+          <w:sz w:val="24"/>
+        </w:rPr>
+        <w:t xml:space="preserve"> </w:t>
+      </w:r>
+      <w:r>
+        <w:rPr>
+          <w:sz w:val="24"/>
+        </w:rPr>
+        <w:t>преизползването</w:t>
+      </w:r>
+      <w:r>
+        <w:rPr>
+          <w:sz w:val="24"/>
+        </w:rPr>
+        <w:t xml:space="preserve"> </w:t>
+      </w:r>
+      <w:r>
+        <w:rPr>
+          <w:sz w:val="24"/>
+        </w:rPr>
+        <w:t xml:space="preserve">на </w:t>
+      </w:r>
+      <w:r>
+        <w:rPr>
+          <w:sz w:val="24"/>
+        </w:rPr>
+        <w:t xml:space="preserve">една и </w:t>
+      </w:r>
+      <w:r>
+        <w:rPr>
+          <w:sz w:val="24"/>
+        </w:rPr>
+        <w:t xml:space="preserve">съща парола в </w:t>
+      </w:r>
+      <w:r>
+        <w:rPr>
+          <w:sz w:val="24"/>
+        </w:rPr>
+        <w:t xml:space="preserve">множество различни </w:t>
+      </w:r>
+      <w:r>
+        <w:rPr>
+          <w:sz w:val="24"/>
+        </w:rPr>
+        <w:t xml:space="preserve">сайтове </w:t>
+      </w:r>
+      <w:r>
+        <w:rPr>
+          <w:sz w:val="24"/>
+        </w:rPr>
+        <w:t xml:space="preserve">и услуги. Също така често самите пароли са </w:t>
+      </w:r>
+      <w:r>
+        <w:rPr>
+          <w:sz w:val="24"/>
+        </w:rPr>
+        <w:t>слаби,</w:t>
+      </w:r>
+      <w:r>
+        <w:rPr>
+          <w:sz w:val="24"/>
+        </w:rPr>
+        <w:t xml:space="preserve"> тъй като</w:t>
+      </w:r>
+      <w:r>
+        <w:rPr>
+          <w:sz w:val="24"/>
+        </w:rPr>
+        <w:t xml:space="preserve"> </w:t>
+      </w:r>
+      <w:r>
+        <w:rPr>
+          <w:sz w:val="24"/>
+        </w:rPr>
+        <w:t xml:space="preserve">са къси и се състоят от рождени дати и </w:t>
+      </w:r>
+      <w:r>
+        <w:rPr>
+          <w:sz w:val="24"/>
+        </w:rPr>
+        <w:t xml:space="preserve">имена. </w:t>
+      </w:r>
+      <w:r>
+        <w:rPr>
+          <w:sz w:val="24"/>
+        </w:rPr>
+        <w:t>Проблемът често се корени в това, че потребителите не могат да помнят много на брой дълги и разнообразни пароли.</w:t>
+      </w:r>
+    </w:p>
+    <w:p>
+      <w:pPr>
+        <w:ind w:firstLine="708"/>
+        <w:jc w:val="both"/>
+        <w:rPr>
+          <w:sz w:val="24"/>
+        </w:rPr>
+      </w:pPr>
+      <w:r>
+        <w:rPr>
+          <w:sz w:val="24"/>
+        </w:rPr>
+        <w:t xml:space="preserve">Един начин да </w:t>
+      </w:r>
+      <w:r>
+        <w:rPr>
+          <w:sz w:val="24"/>
+        </w:rPr>
+        <w:t xml:space="preserve">подобрим своята </w:t>
+      </w:r>
+      <w:r>
+        <w:rPr>
+          <w:sz w:val="24"/>
+        </w:rPr>
+        <w:t xml:space="preserve">сигурно е </w:t>
+      </w:r>
+      <w:r>
+        <w:rPr>
+          <w:sz w:val="24"/>
+        </w:rPr>
+        <w:t xml:space="preserve">като </w:t>
+      </w:r>
+      <w:r>
+        <w:rPr>
+          <w:sz w:val="24"/>
+        </w:rPr>
+        <w:t xml:space="preserve">използваме </w:t>
+      </w:r>
+      <w:r>
+        <w:rPr>
+          <w:sz w:val="24"/>
+        </w:rPr>
+        <w:t xml:space="preserve">приложение, което да реши </w:t>
+      </w:r>
+      <w:r>
+        <w:rPr>
+          <w:sz w:val="24"/>
+        </w:rPr>
+        <w:t>проблема със запомнянето на паролите, а също така и предоставя възможност за генериране на достатъчно сигурна парола вместо потребителя.</w:t>
+      </w:r>
+    </w:p>
+    <w:p>
+      <w:pPr>
+        <w:pStyle w:val="2"/>
+      </w:pPr>
+      <w:r>
+        <w:t xml:space="preserve">3. </w:t>
+      </w:r>
+      <w:r>
+        <w:t xml:space="preserve">Теория </w:t>
+      </w:r>
+    </w:p>
+    <w:p>
+      <w:r>
+        <w:rPr>
+          <w:highlight w:val="yellow"/>
+        </w:rPr>
+        <w:t>...</w:t>
+      </w:r>
+    </w:p>
+    <w:p>
+      <w:pPr>
+        <w:pStyle w:val="2"/>
+      </w:pPr>
+      <w:r>
+        <w:lastRenderedPageBreak/>
+        <w:t xml:space="preserve">4. </w:t>
+      </w:r>
+      <w:r>
+        <w:t>Използвани технологии</w:t>
+      </w:r>
+    </w:p>
+    <w:p>
+      <w:pPr>
+        <w:ind w:firstLine="360"/>
+        <w:jc w:val="both"/>
+        <w:rPr>
+          <w:sz w:val="24"/>
+        </w:rPr>
+      </w:pPr>
+      <w:r>
+        <w:rPr>
+          <w:sz w:val="24"/>
+        </w:rPr>
+        <w:tab/>
+        <w:t xml:space="preserve">За реализирането на приложението е използван езика </w:t>
+      </w:r>
+      <w:r>
+        <w:rPr>
+          <w:sz w:val="24"/>
+          <w:lang w:val="en-US"/>
+        </w:rPr>
+        <w:t>Java SE</w:t>
+      </w:r>
+      <w:r>
+        <w:rPr>
+          <w:sz w:val="24"/>
+        </w:rPr>
+        <w:t xml:space="preserve">, версия </w:t>
+      </w:r>
+      <w:r>
+        <w:rPr>
+          <w:sz w:val="24"/>
+          <w:lang w:val="en-US"/>
+        </w:rPr>
+        <w:t>17</w:t>
+      </w:r>
+      <w:r>
+        <w:rPr>
+          <w:sz w:val="24"/>
+          <w:lang w:val="en-US"/>
+        </w:rPr>
+        <w:t>.</w:t>
+      </w:r>
+      <w:r>
+        <w:rPr>
+          <w:sz w:val="24"/>
+          <w:lang w:val="en-US"/>
+        </w:rPr>
+        <w:t>0.1.</w:t>
+      </w:r>
+      <w:r>
+        <w:rPr>
+          <w:sz w:val="24"/>
+        </w:rPr>
+        <w:t xml:space="preserve"> </w:t>
+      </w:r>
+      <w:r>
+        <w:rPr>
+          <w:sz w:val="24"/>
+        </w:rPr>
+        <w:t xml:space="preserve">За базата данни е </w:t>
+      </w:r>
+      <w:r>
+        <w:rPr>
+          <w:sz w:val="24"/>
+        </w:rPr>
+        <w:t>използвана СУБД</w:t>
+      </w:r>
+      <w:r>
+        <w:rPr>
+          <w:sz w:val="24"/>
+        </w:rPr>
+        <w:t xml:space="preserve"> </w:t>
+      </w:r>
+      <w:r>
+        <w:rPr>
+          <w:sz w:val="24"/>
+          <w:lang w:val="en-US"/>
+        </w:rPr>
+        <w:t xml:space="preserve">MariaDB </w:t>
+      </w:r>
+      <w:r>
+        <w:rPr>
+          <w:sz w:val="24"/>
+        </w:rPr>
+        <w:t xml:space="preserve">версия </w:t>
+      </w:r>
+      <w:r>
+        <w:rPr>
+          <w:sz w:val="24"/>
+          <w:lang w:val="en-US"/>
+        </w:rPr>
+        <w:t xml:space="preserve">10.4.11, </w:t>
+      </w:r>
+      <w:r>
+        <w:rPr>
+          <w:sz w:val="24"/>
+        </w:rPr>
+        <w:t xml:space="preserve">под формата на софтуера </w:t>
+      </w:r>
+      <w:r>
+        <w:rPr>
+          <w:sz w:val="24"/>
+          <w:lang w:val="en-US"/>
+        </w:rPr>
+        <w:t>“</w:t>
+      </w:r>
+      <w:r>
+        <w:rPr>
+          <w:sz w:val="24"/>
+        </w:rPr>
+        <w:t>XAMPP for Windows</w:t>
+      </w:r>
+      <w:r>
+        <w:rPr>
+          <w:sz w:val="24"/>
+          <w:lang w:val="en-US"/>
+        </w:rPr>
+        <w:t>”</w:t>
+      </w:r>
+      <w:r>
+        <w:rPr>
+          <w:sz w:val="24"/>
+        </w:rPr>
+        <w:t xml:space="preserve"> версия</w:t>
+      </w:r>
+      <w:r>
+        <w:rPr>
+          <w:sz w:val="24"/>
+        </w:rPr>
+        <w:t xml:space="preserve"> 7.4.2</w:t>
+      </w:r>
+      <w:r>
+        <w:rPr>
+          <w:sz w:val="24"/>
+        </w:rPr>
+        <w:t>.</w:t>
+      </w:r>
+      <w:r>
+        <w:rPr>
+          <w:sz w:val="24"/>
+          <w:lang w:val="en-US"/>
+        </w:rPr>
+        <w:t xml:space="preserve"> </w:t>
+      </w:r>
+      <w:r>
+        <w:rPr>
+          <w:sz w:val="24"/>
+        </w:rPr>
+        <w:t>За изпълнение на програмата, тестовете, както и за</w:t>
+      </w:r>
+      <w:r>
+        <w:rPr>
+          <w:sz w:val="24"/>
+          <w:lang w:val="en-US"/>
+        </w:rPr>
+        <w:t xml:space="preserve"> </w:t>
+      </w:r>
+      <w:r>
+        <w:rPr>
+          <w:sz w:val="24"/>
+        </w:rPr>
+        <w:t xml:space="preserve">набавянето на нужните библиотеки се използва </w:t>
+      </w:r>
+      <w:r>
+        <w:rPr>
+          <w:sz w:val="24"/>
+        </w:rPr>
+        <w:t xml:space="preserve">инструментът за автоматизация </w:t>
       </w:r>
       <w:bookmarkStart w:id="0" w:name="_GoBack"/>
       <w:bookmarkEnd w:id="0"/>
       <w:r>
+        <w:rPr>
+          <w:sz w:val="24"/>
+        </w:rPr>
+        <w:t>Gradle</w:t>
+      </w:r>
+      <w:r>
+        <w:rPr>
+          <w:sz w:val="24"/>
+        </w:rPr>
+        <w:t xml:space="preserve">, версия </w:t>
+      </w:r>
+      <w:r>
+        <w:rPr>
+          <w:sz w:val="24"/>
+          <w:lang w:val="en-US"/>
+        </w:rPr>
+        <w:t>7.3</w:t>
+      </w:r>
+      <w:r>
+        <w:rPr>
+          <w:sz w:val="24"/>
+        </w:rPr>
         <w:t>.</w:t>
       </w:r>
     </w:p>
     <w:p>
       <w:pPr>
+        <w:ind w:firstLine="360"/>
+        <w:jc w:val="both"/>
+        <w:rPr>
+          <w:sz w:val="24"/>
+        </w:rPr>
+      </w:pPr>
+      <w:r>
+        <w:rPr>
+          <w:sz w:val="24"/>
+        </w:rPr>
+        <w:t xml:space="preserve">Използвани са следните </w:t>
+      </w:r>
+      <w:r>
+        <w:rPr>
+          <w:sz w:val="24"/>
+          <w:lang w:val="en-US"/>
+        </w:rPr>
+        <w:t xml:space="preserve">Java </w:t>
+      </w:r>
+      <w:r>
+        <w:rPr>
+          <w:sz w:val="24"/>
+        </w:rPr>
+        <w:t xml:space="preserve">софтуерни библиотеки : </w:t>
+      </w:r>
+    </w:p>
+    <w:p>
+      <w:pPr>
+        <w:pStyle w:val="a"/>
+        <w:numPr>
+          <w:ilvl w:val="0"/>
+          <w:numId w:val="5"/>
+        </w:numPr>
+        <w:jc w:val="both"/>
+        <w:rPr>
+          <w:sz w:val="24"/>
+        </w:rPr>
+      </w:pPr>
+      <w:r>
+        <w:rPr>
+          <w:sz w:val="24"/>
+          <w:lang w:val="en-US"/>
+        </w:rPr>
+        <w:t>GSON 2.8.9</w:t>
+      </w:r>
+      <w:r>
+        <w:rPr>
+          <w:sz w:val="24"/>
+        </w:rPr>
+        <w:t xml:space="preserve"> за работа с </w:t>
+      </w:r>
+      <w:r>
+        <w:rPr>
+          <w:sz w:val="24"/>
+          <w:lang w:val="en-US"/>
+        </w:rPr>
+        <w:t xml:space="preserve">JSON </w:t>
+      </w:r>
+      <w:r>
+        <w:rPr>
+          <w:sz w:val="24"/>
+        </w:rPr>
+        <w:t>формат</w:t>
+      </w:r>
+    </w:p>
+    <w:p>
+      <w:pPr>
+        <w:pStyle w:val="a"/>
+        <w:numPr>
+          <w:ilvl w:val="0"/>
+          <w:numId w:val="5"/>
+        </w:numPr>
+        <w:jc w:val="both"/>
+        <w:rPr>
+          <w:sz w:val="24"/>
+        </w:rPr>
+      </w:pPr>
+      <w:r>
+        <w:rPr>
+          <w:sz w:val="24"/>
+          <w:lang w:val="en-US"/>
+        </w:rPr>
+        <w:t>Mockito 3.7.7</w:t>
+      </w:r>
+      <w:r>
+        <w:rPr>
+          <w:sz w:val="24"/>
+        </w:rPr>
+        <w:t>, използвана при тестовете на услугите</w:t>
+      </w:r>
+    </w:p>
+    <w:p>
+      <w:pPr>
+        <w:pStyle w:val="a"/>
+        <w:numPr>
+          <w:ilvl w:val="0"/>
+          <w:numId w:val="5"/>
+        </w:numPr>
+        <w:jc w:val="both"/>
+        <w:rPr>
+          <w:sz w:val="24"/>
+        </w:rPr>
+      </w:pPr>
+      <w:r>
+        <w:rPr>
+          <w:sz w:val="24"/>
+          <w:lang w:val="en-US"/>
+        </w:rPr>
+        <w:t>MariaDB Java client 2.1.2</w:t>
+      </w:r>
+      <w:r>
+        <w:rPr>
+          <w:sz w:val="24"/>
+        </w:rPr>
+        <w:t xml:space="preserve">, </w:t>
+      </w:r>
+      <w:r>
+        <w:rPr>
+          <w:sz w:val="24"/>
+        </w:rPr>
+        <w:t xml:space="preserve">конектор </w:t>
+      </w:r>
+      <w:r>
+        <w:rPr>
+          <w:sz w:val="24"/>
+        </w:rPr>
+        <w:t>за осъществяване на връзка с базата данни</w:t>
+      </w:r>
+    </w:p>
+    <w:p>
+      <w:pPr>
+        <w:pStyle w:val="a"/>
+        <w:numPr>
+          <w:ilvl w:val="0"/>
+          <w:numId w:val="5"/>
+        </w:numPr>
+        <w:jc w:val="both"/>
+        <w:rPr>
+          <w:sz w:val="24"/>
+        </w:rPr>
+      </w:pPr>
+      <w:r>
+        <w:rPr>
+          <w:sz w:val="24"/>
+          <w:lang w:val="en-US"/>
+        </w:rPr>
+        <w:t>Junit 4.13</w:t>
+      </w:r>
+      <w:r>
+        <w:rPr>
+          <w:sz w:val="24"/>
+          <w:lang w:val="en-US"/>
+        </w:rPr>
+        <w:t xml:space="preserve">, </w:t>
+      </w:r>
+      <w:r>
+        <w:rPr>
+          <w:sz w:val="24"/>
+        </w:rPr>
+        <w:t>за изпълнение на т</w:t>
+      </w:r>
+      <w:r>
+        <w:rPr>
+          <w:sz w:val="24"/>
+        </w:rPr>
+        <w:t>естовете на програмни единици</w:t>
+      </w:r>
+    </w:p>
+    <w:p>
+      <w:pPr>
         <w:pStyle w:val="2"/>
       </w:pPr>
       <w:r>
-        <w:t xml:space="preserve">2. </w:t>
-      </w:r>
-      <w:r>
-        <w:t>Въведение</w:t>
-      </w:r>
-    </w:p>
-    <w:p>
-      <w:pPr>
-        <w:ind w:firstLine="708"/>
-        <w:jc w:val="both"/>
-      </w:pPr>
-      <w:r>
-        <w:t>В днешни времена,</w:t>
-      </w:r>
-      <w:r>
-        <w:t xml:space="preserve"> когато технологиите са навлезли във почти всеки един аспект от живота ни</w:t>
-      </w:r>
-      <w:r>
-        <w:t xml:space="preserve"> едно от най-важните неща е да предпазваме </w:t>
-      </w:r>
-      <w:r>
-        <w:t xml:space="preserve">личните </w:t>
-      </w:r>
-      <w:r>
-        <w:t>си</w:t>
-      </w:r>
-      <w:r>
-        <w:t xml:space="preserve"> данни</w:t>
-      </w:r>
-      <w:r>
-        <w:t xml:space="preserve"> </w:t>
-      </w:r>
-      <w:r>
-        <w:t xml:space="preserve">от изтичане </w:t>
-      </w:r>
-      <w:r>
-        <w:t xml:space="preserve">в Интернет. </w:t>
-      </w:r>
-      <w:r>
-        <w:t>Текстовите пароли са изключително чувствителна информация, която трябва да се знае единствено от потребителя, тъй като чрез нея той удостоверява своята самоличност в услугите, които използва.</w:t>
-      </w:r>
-    </w:p>
-    <w:p>
-      <w:pPr>
-        <w:ind w:firstLine="708"/>
-        <w:jc w:val="both"/>
-      </w:pPr>
-      <w:r>
-        <w:t xml:space="preserve">Една от </w:t>
-      </w:r>
-      <w:r>
-        <w:t xml:space="preserve">често срещаните </w:t>
-      </w:r>
-      <w:r>
-        <w:t xml:space="preserve">грешки, която доста хора </w:t>
-      </w:r>
-      <w:r>
-        <w:t>правят е</w:t>
-      </w:r>
-      <w:r>
-        <w:t xml:space="preserve"> </w:t>
-      </w:r>
-      <w:r>
-        <w:t>преизползването</w:t>
-      </w:r>
-      <w:r>
-        <w:t xml:space="preserve"> </w:t>
-      </w:r>
-      <w:r>
-        <w:t xml:space="preserve">на </w:t>
-      </w:r>
-      <w:r>
-        <w:t xml:space="preserve">една и </w:t>
-      </w:r>
-      <w:r>
-        <w:t xml:space="preserve">съща парола в </w:t>
-      </w:r>
-      <w:r>
-        <w:t xml:space="preserve">множество различни </w:t>
-      </w:r>
-      <w:r>
-        <w:t xml:space="preserve">сайтове </w:t>
-      </w:r>
-      <w:r>
-        <w:t xml:space="preserve">и услуги. Също така често самите пароли са </w:t>
-      </w:r>
-      <w:r>
-        <w:t>слаби,</w:t>
-      </w:r>
-      <w:r>
-        <w:t xml:space="preserve"> тъй като</w:t>
-      </w:r>
-      <w:r>
-        <w:t xml:space="preserve"> </w:t>
-      </w:r>
-      <w:r>
-        <w:t xml:space="preserve">са къси и се състоят от рождени дати и </w:t>
-      </w:r>
-      <w:r>
-        <w:t xml:space="preserve">имена. </w:t>
-      </w:r>
-      <w:r>
-        <w:t>Проблемът често се корени в това, че потребителите не могат да помнят много на брой дълги и разнообразни пароли.</w:t>
-      </w:r>
-    </w:p>
-    <w:p>
-      <w:pPr>
-        <w:ind w:firstLine="708"/>
-        <w:jc w:val="both"/>
-      </w:pPr>
-      <w:r>
-        <w:t xml:space="preserve">Един начин да </w:t>
-      </w:r>
-      <w:r>
-        <w:t xml:space="preserve">подобрим своята </w:t>
-      </w:r>
-      <w:r>
-        <w:t xml:space="preserve">сигурно е </w:t>
-      </w:r>
-      <w:r>
-        <w:t xml:space="preserve">като </w:t>
-      </w:r>
-      <w:r>
-        <w:t xml:space="preserve">използваме </w:t>
-      </w:r>
-      <w:r>
-        <w:t xml:space="preserve">приложение, което да реши </w:t>
-      </w:r>
-      <w:r>
-        <w:t>проблема със запомнянето на паролите, а също така и предоставя възможност за генериране на достатъчно сигурна парола вместо потребителя.</w:t>
+        <w:t xml:space="preserve">5. </w:t>
+      </w:r>
+      <w:r>
+        <w:t xml:space="preserve">Инсталация и настройки </w:t>
+      </w:r>
+    </w:p>
+    <w:p>
+      <w:r>
+        <w:rPr>
+          <w:highlight w:val="yellow"/>
+        </w:rPr>
+        <w:t>...</w:t>
       </w:r>
     </w:p>
     <w:p>
@@ -905,10 +1482,10 @@
         <w:pStyle w:val="2"/>
       </w:pPr>
       <w:r>
-        <w:t xml:space="preserve">3. </w:t>
-      </w:r>
-      <w:r>
-        <w:t xml:space="preserve">Теория </w:t>
+        <w:t xml:space="preserve">6. </w:t>
+      </w:r>
+      <w:r>
+        <w:t xml:space="preserve">Кратко ръководство на потребителя </w:t>
       </w:r>
     </w:p>
     <w:p>
@@ -924,64 +1501,6 @@
         <w:pStyle w:val="2"/>
       </w:pPr>
       <w:r>
-        <w:t xml:space="preserve">4. </w:t>
-      </w:r>
-      <w:r>
-        <w:t>Използвани технологии</w:t>
-      </w:r>
-    </w:p>
-    <w:p>
-      <w:r>
-        <w:rPr>
-          <w:highlight w:val="yellow"/>
-        </w:rPr>
-        <w:t>...</w:t>
-      </w:r>
-    </w:p>
-    <w:p>
-      <w:pPr>
-        <w:pStyle w:val="2"/>
-      </w:pPr>
-      <w:r>
-        <w:t xml:space="preserve">5. </w:t>
-      </w:r>
-      <w:r>
-        <w:t xml:space="preserve">Инсталация и настройки </w:t>
-      </w:r>
-    </w:p>
-    <w:p>
-      <w:r>
-        <w:rPr>
-          <w:highlight w:val="yellow"/>
-        </w:rPr>
-        <w:t>...</w:t>
-      </w:r>
-    </w:p>
-    <w:p>
-      <w:pPr>
-        <w:pStyle w:val="2"/>
-      </w:pPr>
-      <w:r>
-        <w:t xml:space="preserve">6. </w:t>
-      </w:r>
-      <w:r>
-        <w:t xml:space="preserve">Кратко ръководство на потребителя </w:t>
-      </w:r>
-    </w:p>
-    <w:p>
-      <w:r>
-        <w:rPr>
-          <w:highlight w:val="yellow"/>
-        </w:rPr>
-        <w:t>...</w:t>
-      </w:r>
-    </w:p>
-    <w:p>
-      <w:pPr>
-        <w:pStyle w:val="2"/>
-      </w:pPr>
-      <w:r>
-        <w:lastRenderedPageBreak/>
         <w:t xml:space="preserve">7. </w:t>
       </w:r>
       <w:r>
@@ -1072,13 +1591,7 @@
         </w:numPr>
       </w:pPr>
       <w:r>
-        <w:t xml:space="preserve">създаване на администраторско приложение с </w:t>
-      </w:r>
-      <w:r>
-        <w:t xml:space="preserve">графичен-потребителски интерфейс </w:t>
-      </w:r>
-      <w:r>
-        <w:t>за следене на системата</w:t>
+        <w:t>създаване на администраторско приложение с графичен-потребителски интерфейс за следене на системата</w:t>
       </w:r>
     </w:p>
     <w:p>
@@ -1175,12 +1688,689 @@
       </w:r>
     </w:p>
     <w:p>
-      <w:r>
-        <w:rPr>
-          <w:highlight w:val="yellow"/>
-        </w:rPr>
-        <w:t>...</w:t>
-      </w:r>
+      <w:pPr>
+        <w:jc w:val="both"/>
+        <w:rPr>
+          <w:sz w:val="24"/>
+          <w:lang w:val="en-US"/>
+        </w:rPr>
+      </w:pPr>
+      <w:r>
+        <w:rPr>
+          <w:sz w:val="24"/>
+          <w:lang w:val="en-US"/>
+        </w:rPr>
+        <w:t>[1] "Java NIO", Ron Hitchens, O'Reilly Media 2002</w:t>
+      </w:r>
+    </w:p>
+    <w:p>
+      <w:pPr>
+        <w:jc w:val="both"/>
+        <w:rPr>
+          <w:sz w:val="24"/>
+          <w:lang w:val="en-US"/>
+        </w:rPr>
+      </w:pPr>
+      <w:r>
+        <w:rPr>
+          <w:sz w:val="24"/>
+          <w:lang w:val="en-US"/>
+        </w:rPr>
+        <w:t xml:space="preserve">[2] "Pro Java 7 Nio.2", </w:t>
+      </w:r>
+      <w:proofErr w:type="spellStart"/>
+      <w:r>
+        <w:rPr>
+          <w:sz w:val="24"/>
+          <w:lang w:val="en-US"/>
+        </w:rPr>
+        <w:t>Anghel</w:t>
+      </w:r>
+      <w:proofErr w:type="spellEnd"/>
+      <w:r>
+        <w:rPr>
+          <w:sz w:val="24"/>
+          <w:lang w:val="en-US"/>
+        </w:rPr>
+        <w:t xml:space="preserve"> Leonard, </w:t>
+      </w:r>
+      <w:proofErr w:type="spellStart"/>
+      <w:r>
+        <w:rPr>
+          <w:sz w:val="24"/>
+          <w:lang w:val="en-US"/>
+        </w:rPr>
+        <w:t>Apress</w:t>
+      </w:r>
+      <w:proofErr w:type="spellEnd"/>
+      <w:r>
+        <w:rPr>
+          <w:sz w:val="24"/>
+          <w:lang w:val="en-US"/>
+        </w:rPr>
+        <w:t xml:space="preserve"> 2011</w:t>
+      </w:r>
+    </w:p>
+    <w:p>
+      <w:pPr>
+        <w:jc w:val="both"/>
+        <w:rPr>
+          <w:sz w:val="24"/>
+          <w:lang w:val="en-US"/>
+        </w:rPr>
+      </w:pPr>
+      <w:r>
+        <w:rPr>
+          <w:sz w:val="24"/>
+          <w:lang w:val="en-US"/>
+        </w:rPr>
+        <w:lastRenderedPageBreak/>
+        <w:t>[3] "Hashing a Password in Java"</w:t>
+      </w:r>
+      <w:r>
+        <w:rPr>
+          <w:sz w:val="24"/>
+          <w:lang w:val="en-US"/>
+        </w:rPr>
+        <w:t xml:space="preserve">, Eugen </w:t>
+      </w:r>
+      <w:proofErr w:type="spellStart"/>
+      <w:r>
+        <w:rPr>
+          <w:sz w:val="24"/>
+          <w:lang w:val="en-US"/>
+        </w:rPr>
+        <w:t>Paraschiv</w:t>
+      </w:r>
+      <w:proofErr w:type="spellEnd"/>
+      <w:r>
+        <w:rPr>
+          <w:sz w:val="24"/>
+          <w:lang w:val="en-US"/>
+        </w:rPr>
+        <w:t xml:space="preserve">, 12.01.2022, </w:t>
+      </w:r>
+      <w:r>
+        <w:rPr>
+          <w:sz w:val="24"/>
+          <w:lang w:val="en-US"/>
+        </w:rPr>
+        <w:t>https://www.baeldung.com/java-password-hashing</w:t>
+      </w:r>
+    </w:p>
+    <w:p>
+      <w:pPr>
+        <w:jc w:val="both"/>
+        <w:rPr>
+          <w:sz w:val="24"/>
+          <w:lang w:val="en-US"/>
+        </w:rPr>
+      </w:pPr>
+      <w:r>
+        <w:rPr>
+          <w:sz w:val="24"/>
+          <w:lang w:val="en-US"/>
+        </w:rPr>
+        <w:t xml:space="preserve">[4] "Java AES Encryption and Decryption", Eugen </w:t>
+      </w:r>
+      <w:proofErr w:type="spellStart"/>
+      <w:r>
+        <w:rPr>
+          <w:sz w:val="24"/>
+          <w:lang w:val="en-US"/>
+        </w:rPr>
+        <w:t>Paraschiv</w:t>
+      </w:r>
+      <w:proofErr w:type="spellEnd"/>
+      <w:r>
+        <w:rPr>
+          <w:sz w:val="24"/>
+          <w:lang w:val="en-US"/>
+        </w:rPr>
+        <w:t>, 14.11.2021, https://www.baeldung.com/java-aes-encryption-decryption</w:t>
+      </w:r>
+    </w:p>
+    <w:p>
+      <w:pPr>
+        <w:jc w:val="both"/>
+        <w:rPr>
+          <w:sz w:val="24"/>
+          <w:lang w:val="en-US"/>
+        </w:rPr>
+      </w:pPr>
+      <w:r>
+        <w:rPr>
+          <w:sz w:val="24"/>
+          <w:lang w:val="en-US"/>
+        </w:rPr>
+        <w:t xml:space="preserve">[5] "Java AES encryption and decryption", Yong </w:t>
+      </w:r>
+      <w:proofErr w:type="spellStart"/>
+      <w:r>
+        <w:rPr>
+          <w:sz w:val="24"/>
+          <w:lang w:val="en-US"/>
+        </w:rPr>
+        <w:t>Mook</w:t>
+      </w:r>
+      <w:proofErr w:type="spellEnd"/>
+      <w:r>
+        <w:rPr>
+          <w:sz w:val="24"/>
+          <w:lang w:val="en-US"/>
+        </w:rPr>
+        <w:t xml:space="preserve"> Kim, 02.06.2020, </w:t>
+      </w:r>
+      <w:proofErr w:type="spellStart"/>
+      <w:r>
+        <w:rPr>
+          <w:sz w:val="24"/>
+          <w:lang w:val="en-US"/>
+        </w:rPr>
+        <w:t>линк</w:t>
+      </w:r>
+      <w:proofErr w:type="spellEnd"/>
+      <w:r>
+        <w:rPr>
+          <w:sz w:val="24"/>
+          <w:lang w:val="en-US"/>
+        </w:rPr>
+        <w:t>: https://mkyong.com/java/java-aes-encryption-and-decryption/</w:t>
+      </w:r>
+    </w:p>
+    <w:p>
+      <w:pPr>
+        <w:jc w:val="both"/>
+        <w:rPr>
+          <w:sz w:val="24"/>
+          <w:lang w:val="en-US"/>
+        </w:rPr>
+      </w:pPr>
+      <w:r>
+        <w:rPr>
+          <w:sz w:val="24"/>
+          <w:lang w:val="en-US"/>
+        </w:rPr>
+        <w:t xml:space="preserve">[6] "Cryptography 101 for Java developers by Michel </w:t>
+      </w:r>
+      <w:proofErr w:type="spellStart"/>
+      <w:r>
+        <w:rPr>
+          <w:sz w:val="24"/>
+          <w:lang w:val="en-US"/>
+        </w:rPr>
+        <w:t>Schudel</w:t>
+      </w:r>
+      <w:proofErr w:type="spellEnd"/>
+      <w:r>
+        <w:rPr>
+          <w:sz w:val="24"/>
+          <w:lang w:val="en-US"/>
+        </w:rPr>
+        <w:t xml:space="preserve">", Michel </w:t>
+      </w:r>
+      <w:proofErr w:type="spellStart"/>
+      <w:r>
+        <w:rPr>
+          <w:sz w:val="24"/>
+          <w:lang w:val="en-US"/>
+        </w:rPr>
+        <w:t>Schudel</w:t>
+      </w:r>
+      <w:proofErr w:type="spellEnd"/>
+      <w:r>
+        <w:rPr>
+          <w:sz w:val="24"/>
+          <w:lang w:val="en-US"/>
+        </w:rPr>
+        <w:t xml:space="preserve">, </w:t>
+      </w:r>
+    </w:p>
+    <w:p>
+      <w:pPr>
+        <w:jc w:val="both"/>
+        <w:rPr>
+          <w:sz w:val="24"/>
+          <w:lang w:val="en-US"/>
+        </w:rPr>
+      </w:pPr>
+      <w:proofErr w:type="spellStart"/>
+      <w:proofErr w:type="gramStart"/>
+      <w:r>
+        <w:rPr>
+          <w:sz w:val="24"/>
+          <w:lang w:val="en-US"/>
+        </w:rPr>
+        <w:t>линк</w:t>
+      </w:r>
+      <w:proofErr w:type="spellEnd"/>
+      <w:proofErr w:type="gramEnd"/>
+      <w:r>
+        <w:rPr>
+          <w:sz w:val="24"/>
+          <w:lang w:val="en-US"/>
+        </w:rPr>
+        <w:t xml:space="preserve">: </w:t>
+      </w:r>
+      <w:hyperlink r:id="rId5" w:history="1">
+        <w:r>
+          <w:rPr>
+            <w:rStyle w:val="a4"/>
+            <w:sz w:val="24"/>
+            <w:lang w:val="en-US"/>
+          </w:rPr>
+          <w:t>https://github.com/MichelSchudel/crypto-demo</w:t>
+        </w:r>
+      </w:hyperlink>
+      <w:r>
+        <w:rPr>
+          <w:sz w:val="24"/>
+          <w:lang w:val="en-US"/>
+        </w:rPr>
+        <w:t xml:space="preserve">, </w:t>
+      </w:r>
+    </w:p>
+    <w:p>
+      <w:pPr>
+        <w:jc w:val="both"/>
+        <w:rPr>
+          <w:sz w:val="24"/>
+          <w:lang w:val="en-US"/>
+        </w:rPr>
+      </w:pPr>
+      <w:proofErr w:type="spellStart"/>
+      <w:proofErr w:type="gramStart"/>
+      <w:r>
+        <w:rPr>
+          <w:sz w:val="24"/>
+          <w:lang w:val="en-US"/>
+        </w:rPr>
+        <w:t>видео</w:t>
+      </w:r>
+      <w:proofErr w:type="spellEnd"/>
+      <w:proofErr w:type="gramEnd"/>
+      <w:r>
+        <w:rPr>
+          <w:sz w:val="24"/>
+          <w:lang w:val="en-US"/>
+        </w:rPr>
+        <w:t xml:space="preserve"> </w:t>
+      </w:r>
+      <w:proofErr w:type="spellStart"/>
+      <w:r>
+        <w:rPr>
+          <w:sz w:val="24"/>
+          <w:lang w:val="en-US"/>
+        </w:rPr>
+        <w:t>презентация</w:t>
+      </w:r>
+      <w:proofErr w:type="spellEnd"/>
+      <w:r>
+        <w:rPr>
+          <w:sz w:val="24"/>
+          <w:lang w:val="en-US"/>
+        </w:rPr>
+        <w:t>: https://www.youtube.com/watch?v=1925zmDP_BY</w:t>
+      </w:r>
+    </w:p>
+    <w:p>
+      <w:pPr>
+        <w:jc w:val="both"/>
+        <w:rPr>
+          <w:sz w:val="24"/>
+          <w:lang w:val="en-US"/>
+        </w:rPr>
+      </w:pPr>
+      <w:r>
+        <w:rPr>
+          <w:sz w:val="24"/>
+          <w:lang w:val="en-US"/>
+        </w:rPr>
+        <w:t xml:space="preserve">[7] "Java Cryptography Architecture (JCA) Reference Guide", </w:t>
+      </w:r>
+      <w:proofErr w:type="spellStart"/>
+      <w:r>
+        <w:rPr>
+          <w:sz w:val="24"/>
+          <w:lang w:val="en-US"/>
+        </w:rPr>
+        <w:t>линк</w:t>
+      </w:r>
+      <w:proofErr w:type="spellEnd"/>
+      <w:r>
+        <w:rPr>
+          <w:sz w:val="24"/>
+          <w:lang w:val="en-US"/>
+        </w:rPr>
+        <w:t>: https://docs.oracle.com/en/java/javase/17/security/java-cryptography-architecture-jca-reference-guide.html</w:t>
+      </w:r>
+    </w:p>
+    <w:p>
+      <w:pPr>
+        <w:jc w:val="both"/>
+        <w:rPr>
+          <w:sz w:val="24"/>
+          <w:lang w:val="en-US"/>
+        </w:rPr>
+      </w:pPr>
+      <w:r>
+        <w:rPr>
+          <w:sz w:val="24"/>
+          <w:lang w:val="en-US"/>
+        </w:rPr>
+        <w:t xml:space="preserve">[8] </w:t>
+      </w:r>
+      <w:proofErr w:type="spellStart"/>
+      <w:r>
+        <w:rPr>
+          <w:sz w:val="24"/>
+          <w:lang w:val="en-US"/>
+        </w:rPr>
+        <w:t>Услуга</w:t>
+      </w:r>
+      <w:proofErr w:type="spellEnd"/>
+      <w:r>
+        <w:rPr>
+          <w:sz w:val="24"/>
+          <w:lang w:val="en-US"/>
+        </w:rPr>
+        <w:t xml:space="preserve"> за </w:t>
+      </w:r>
+      <w:proofErr w:type="spellStart"/>
+      <w:r>
+        <w:rPr>
+          <w:sz w:val="24"/>
+          <w:lang w:val="en-US"/>
+        </w:rPr>
+        <w:t>проверка</w:t>
+      </w:r>
+      <w:proofErr w:type="spellEnd"/>
+      <w:r>
+        <w:rPr>
+          <w:sz w:val="24"/>
+          <w:lang w:val="en-US"/>
+        </w:rPr>
+        <w:t xml:space="preserve"> на </w:t>
+      </w:r>
+      <w:proofErr w:type="spellStart"/>
+      <w:r>
+        <w:rPr>
+          <w:sz w:val="24"/>
+          <w:lang w:val="en-US"/>
+        </w:rPr>
+        <w:t>сигурността</w:t>
+      </w:r>
+      <w:proofErr w:type="spellEnd"/>
+      <w:r>
+        <w:rPr>
+          <w:sz w:val="24"/>
+          <w:lang w:val="en-US"/>
+        </w:rPr>
+        <w:t xml:space="preserve"> на </w:t>
+      </w:r>
+      <w:proofErr w:type="spellStart"/>
+      <w:r>
+        <w:rPr>
+          <w:sz w:val="24"/>
+          <w:lang w:val="en-US"/>
+        </w:rPr>
+        <w:t>пароли</w:t>
+      </w:r>
+      <w:proofErr w:type="spellEnd"/>
+      <w:r>
+        <w:rPr>
+          <w:sz w:val="24"/>
+          <w:lang w:val="en-US"/>
+        </w:rPr>
+        <w:t xml:space="preserve">, </w:t>
+      </w:r>
+      <w:proofErr w:type="spellStart"/>
+      <w:r>
+        <w:rPr>
+          <w:sz w:val="24"/>
+          <w:lang w:val="en-US"/>
+        </w:rPr>
+        <w:t>линк</w:t>
+      </w:r>
+      <w:proofErr w:type="spellEnd"/>
+      <w:r>
+        <w:rPr>
+          <w:sz w:val="24"/>
+          <w:lang w:val="en-US"/>
+        </w:rPr>
+        <w:t>: https://www.enzoic.com/docs-passwords-api/</w:t>
+      </w:r>
+    </w:p>
+    <w:p>
+      <w:pPr>
+        <w:jc w:val="both"/>
+        <w:rPr>
+          <w:sz w:val="24"/>
+          <w:lang w:val="en-US"/>
+        </w:rPr>
+      </w:pPr>
+      <w:r>
+        <w:rPr>
+          <w:sz w:val="24"/>
+          <w:lang w:val="en-US"/>
+        </w:rPr>
+        <w:t xml:space="preserve">[9] </w:t>
+      </w:r>
+      <w:proofErr w:type="spellStart"/>
+      <w:r>
+        <w:rPr>
+          <w:sz w:val="24"/>
+          <w:lang w:val="en-US"/>
+        </w:rPr>
+        <w:t>Услуга</w:t>
+      </w:r>
+      <w:proofErr w:type="spellEnd"/>
+      <w:r>
+        <w:rPr>
+          <w:sz w:val="24"/>
+          <w:lang w:val="en-US"/>
+        </w:rPr>
+        <w:t xml:space="preserve"> за </w:t>
+      </w:r>
+      <w:proofErr w:type="spellStart"/>
+      <w:r>
+        <w:rPr>
+          <w:sz w:val="24"/>
+          <w:lang w:val="en-US"/>
+        </w:rPr>
+        <w:t>генериране</w:t>
+      </w:r>
+      <w:proofErr w:type="spellEnd"/>
+      <w:r>
+        <w:rPr>
+          <w:sz w:val="24"/>
+          <w:lang w:val="en-US"/>
+        </w:rPr>
+        <w:t xml:space="preserve"> на </w:t>
+      </w:r>
+      <w:proofErr w:type="spellStart"/>
+      <w:r>
+        <w:rPr>
+          <w:sz w:val="24"/>
+          <w:lang w:val="en-US"/>
+        </w:rPr>
+        <w:t>пароли</w:t>
+      </w:r>
+      <w:proofErr w:type="spellEnd"/>
+      <w:r>
+        <w:rPr>
+          <w:sz w:val="24"/>
+          <w:lang w:val="en-US"/>
+        </w:rPr>
+        <w:t xml:space="preserve">, </w:t>
+      </w:r>
+      <w:proofErr w:type="spellStart"/>
+      <w:r>
+        <w:rPr>
+          <w:sz w:val="24"/>
+          <w:lang w:val="en-US"/>
+        </w:rPr>
+        <w:t>линк</w:t>
+      </w:r>
+      <w:proofErr w:type="spellEnd"/>
+      <w:r>
+        <w:rPr>
+          <w:sz w:val="24"/>
+          <w:lang w:val="en-US"/>
+        </w:rPr>
+        <w:t>: https://happi.dev/docs/password-generator</w:t>
+      </w:r>
+    </w:p>
+    <w:p>
+      <w:pPr>
+        <w:jc w:val="both"/>
+        <w:rPr>
+          <w:sz w:val="24"/>
+          <w:lang w:val="en-US"/>
+        </w:rPr>
+      </w:pPr>
+      <w:r>
+        <w:rPr>
+          <w:sz w:val="24"/>
+          <w:lang w:val="en-US"/>
+        </w:rPr>
+        <w:t xml:space="preserve">[10] "Exploring the New HTTP Client in Java", Eugen </w:t>
+      </w:r>
+      <w:proofErr w:type="spellStart"/>
+      <w:r>
+        <w:rPr>
+          <w:sz w:val="24"/>
+          <w:lang w:val="en-US"/>
+        </w:rPr>
+        <w:t>Paraschiv</w:t>
+      </w:r>
+      <w:proofErr w:type="spellEnd"/>
+      <w:r>
+        <w:rPr>
+          <w:sz w:val="24"/>
+          <w:lang w:val="en-US"/>
+        </w:rPr>
+        <w:t xml:space="preserve">, 31.12.2021, </w:t>
+      </w:r>
+      <w:proofErr w:type="spellStart"/>
+      <w:r>
+        <w:rPr>
+          <w:sz w:val="24"/>
+          <w:lang w:val="en-US"/>
+        </w:rPr>
+        <w:t>линк</w:t>
+      </w:r>
+      <w:proofErr w:type="spellEnd"/>
+      <w:r>
+        <w:rPr>
+          <w:sz w:val="24"/>
+          <w:lang w:val="en-US"/>
+        </w:rPr>
+        <w:t>: https://www.baeldung.com/java-9-http-client</w:t>
+      </w:r>
+    </w:p>
+    <w:p>
+      <w:pPr>
+        <w:jc w:val="both"/>
+        <w:rPr>
+          <w:sz w:val="24"/>
+          <w:lang w:val="en-US"/>
+        </w:rPr>
+      </w:pPr>
+      <w:r>
+        <w:rPr>
+          <w:sz w:val="24"/>
+          <w:lang w:val="en-US"/>
+        </w:rPr>
+        <w:t xml:space="preserve">[11] "Java 11 </w:t>
+      </w:r>
+      <w:proofErr w:type="spellStart"/>
+      <w:r>
+        <w:rPr>
+          <w:sz w:val="24"/>
+          <w:lang w:val="en-US"/>
+        </w:rPr>
+        <w:t>HttpClient</w:t>
+      </w:r>
+      <w:proofErr w:type="spellEnd"/>
+      <w:r>
+        <w:rPr>
+          <w:sz w:val="24"/>
+          <w:lang w:val="en-US"/>
+        </w:rPr>
+        <w:t xml:space="preserve"> Examples", Yong </w:t>
+      </w:r>
+      <w:proofErr w:type="spellStart"/>
+      <w:r>
+        <w:rPr>
+          <w:sz w:val="24"/>
+          <w:lang w:val="en-US"/>
+        </w:rPr>
+        <w:t>Mook</w:t>
+      </w:r>
+      <w:proofErr w:type="spellEnd"/>
+      <w:r>
+        <w:rPr>
+          <w:sz w:val="24"/>
+          <w:lang w:val="en-US"/>
+        </w:rPr>
+        <w:t xml:space="preserve"> Kim, 17.05.2020, </w:t>
+      </w:r>
+      <w:proofErr w:type="spellStart"/>
+      <w:r>
+        <w:rPr>
+          <w:sz w:val="24"/>
+          <w:lang w:val="en-US"/>
+        </w:rPr>
+        <w:t>линк</w:t>
+      </w:r>
+      <w:proofErr w:type="spellEnd"/>
+      <w:r>
+        <w:rPr>
+          <w:sz w:val="24"/>
+          <w:lang w:val="en-US"/>
+        </w:rPr>
+        <w:t>: https://mkyong.com/java/java-11-httpclient-examples/</w:t>
+      </w:r>
+    </w:p>
+    <w:p>
+      <w:pPr>
+        <w:jc w:val="both"/>
+        <w:rPr>
+          <w:sz w:val="24"/>
+          <w:lang w:val="en-US"/>
+        </w:rPr>
+      </w:pPr>
+      <w:r>
+        <w:rPr>
+          <w:sz w:val="24"/>
+          <w:lang w:val="en-US"/>
+        </w:rPr>
+        <w:t>[12] "Sharing Build Logic between Subprojects", https://docs.gradle.org/current/userguide/sharing_build_logic_between_subprojects.html</w:t>
+      </w:r>
+    </w:p>
+    <w:p>
+      <w:pPr>
+        <w:jc w:val="both"/>
+        <w:rPr>
+          <w:sz w:val="24"/>
+        </w:rPr>
+      </w:pPr>
+      <w:r>
+        <w:rPr>
+          <w:sz w:val="24"/>
+          <w:lang w:val="en-US"/>
+        </w:rPr>
+        <w:t>[13] "Declaring Dependencies between Subprojects", https://docs.gradle.org/current/userguide/declaring_dependencies_between_subprojects.html</w:t>
+      </w:r>
+    </w:p>
+    <w:p>
+      <w:pPr>
+        <w:jc w:val="both"/>
+        <w:rPr>
+          <w:sz w:val="24"/>
+        </w:rPr>
+      </w:pPr>
     </w:p>
     <w:sectPr>
       <w:pgSz w:w="11906" w:h="16838"/>
@@ -1309,6 +2499,119 @@
     </w:lvl>
   </w:abstractNum>
   <w:abstractNum w:abstractNumId="1" w15:restartNumberingAfterBreak="0">
+    <w:nsid w:val="2EFA66A3"/>
+    <w:multiLevelType w:val="hybridMultilevel"/>
+    <w:tmpl w:val="AD7AB914"/>
+    <w:lvl w:ilvl="0" w:tplc="04020001">
+      <w:start w:val="1"/>
+      <w:numFmt w:val="bullet"/>
+      <w:lvlText w:val=""/>
+      <w:lvlJc w:val="left"/>
+      <w:pPr>
+        <w:ind w:left="720" w:hanging="360"/>
+      </w:pPr>
+      <w:rPr>
+        <w:rFonts w:ascii="Symbol" w:hAnsi="Symbol" w:hint="default"/>
+      </w:rPr>
+    </w:lvl>
+    <w:lvl w:ilvl="1" w:tplc="04020003" w:tentative="1">
+      <w:start w:val="1"/>
+      <w:numFmt w:val="bullet"/>
+      <w:lvlText w:val="o"/>
+      <w:lvlJc w:val="left"/>
+      <w:pPr>
+        <w:ind w:left="1440" w:hanging="360"/>
+      </w:pPr>
+      <w:rPr>
+        <w:rFonts w:ascii="Courier New" w:hAnsi="Courier New" w:cs="Courier New" w:hint="default"/>
+      </w:rPr>
+    </w:lvl>
+    <w:lvl w:ilvl="2" w:tplc="04020005" w:tentative="1">
+      <w:start w:val="1"/>
+      <w:numFmt w:val="bullet"/>
+      <w:lvlText w:val=""/>
+      <w:lvlJc w:val="left"/>
+      <w:pPr>
+        <w:ind w:left="2160" w:hanging="360"/>
+      </w:pPr>
+      <w:rPr>
+        <w:rFonts w:ascii="Wingdings" w:hAnsi="Wingdings" w:hint="default"/>
+      </w:rPr>
+    </w:lvl>
+    <w:lvl w:ilvl="3" w:tplc="04020001" w:tentative="1">
+      <w:start w:val="1"/>
+      <w:numFmt w:val="bullet"/>
+      <w:lvlText w:val=""/>
+      <w:lvlJc w:val="left"/>
+      <w:pPr>
+        <w:ind w:left="2880" w:hanging="360"/>
+      </w:pPr>
+      <w:rPr>
+        <w:rFonts w:ascii="Symbol" w:hAnsi="Symbol" w:hint="default"/>
+      </w:rPr>
+    </w:lvl>
+    <w:lvl w:ilvl="4" w:tplc="04020003" w:tentative="1">
+      <w:start w:val="1"/>
+      <w:numFmt w:val="bullet"/>
+      <w:lvlText w:val="o"/>
+      <w:lvlJc w:val="left"/>
+      <w:pPr>
+        <w:ind w:left="3600" w:hanging="360"/>
+      </w:pPr>
+      <w:rPr>
+        <w:rFonts w:ascii="Courier New" w:hAnsi="Courier New" w:cs="Courier New" w:hint="default"/>
+      </w:rPr>
+    </w:lvl>
+    <w:lvl w:ilvl="5" w:tplc="04020005" w:tentative="1">
+      <w:start w:val="1"/>
+      <w:numFmt w:val="bullet"/>
+      <w:lvlText w:val=""/>
+      <w:lvlJc w:val="left"/>
+      <w:pPr>
+        <w:ind w:left="4320" w:hanging="360"/>
+      </w:pPr>
+      <w:rPr>
+        <w:rFonts w:ascii="Wingdings" w:hAnsi="Wingdings" w:hint="default"/>
+      </w:rPr>
+    </w:lvl>
+    <w:lvl w:ilvl="6" w:tplc="04020001" w:tentative="1">
+      <w:start w:val="1"/>
+      <w:numFmt w:val="bullet"/>
+      <w:lvlText w:val=""/>
+      <w:lvlJc w:val="left"/>
+      <w:pPr>
+        <w:ind w:left="5040" w:hanging="360"/>
+      </w:pPr>
+      <w:rPr>
+        <w:rFonts w:ascii="Symbol" w:hAnsi="Symbol" w:hint="default"/>
+      </w:rPr>
+    </w:lvl>
+    <w:lvl w:ilvl="7" w:tplc="04020003" w:tentative="1">
+      <w:start w:val="1"/>
+      <w:numFmt w:val="bullet"/>
+      <w:lvlText w:val="o"/>
+      <w:lvlJc w:val="left"/>
+      <w:pPr>
+        <w:ind w:left="5760" w:hanging="360"/>
+      </w:pPr>
+      <w:rPr>
+        <w:rFonts w:ascii="Courier New" w:hAnsi="Courier New" w:cs="Courier New" w:hint="default"/>
+      </w:rPr>
+    </w:lvl>
+    <w:lvl w:ilvl="8" w:tplc="04020005" w:tentative="1">
+      <w:start w:val="1"/>
+      <w:numFmt w:val="bullet"/>
+      <w:lvlText w:val=""/>
+      <w:lvlJc w:val="left"/>
+      <w:pPr>
+        <w:ind w:left="6480" w:hanging="360"/>
+      </w:pPr>
+      <w:rPr>
+        <w:rFonts w:ascii="Wingdings" w:hAnsi="Wingdings" w:hint="default"/>
+      </w:rPr>
+    </w:lvl>
+  </w:abstractNum>
+  <w:abstractNum w:abstractNumId="2" w15:restartNumberingAfterBreak="0">
     <w:nsid w:val="49A62D65"/>
     <w:multiLevelType w:val="hybridMultilevel"/>
     <w:tmpl w:val="522A9336"/>
@@ -1421,7 +2724,7 @@
       </w:rPr>
     </w:lvl>
   </w:abstractNum>
-  <w:abstractNum w:abstractNumId="2" w15:restartNumberingAfterBreak="0">
+  <w:abstractNum w:abstractNumId="3" w15:restartNumberingAfterBreak="0">
     <w:nsid w:val="4D6F6379"/>
     <w:multiLevelType w:val="hybridMultilevel"/>
     <w:tmpl w:val="C5F00BB4"/>
@@ -1534,7 +2837,7 @@
       </w:rPr>
     </w:lvl>
   </w:abstractNum>
-  <w:abstractNum w:abstractNumId="3" w15:restartNumberingAfterBreak="0">
+  <w:abstractNum w:abstractNumId="4" w15:restartNumberingAfterBreak="0">
     <w:nsid w:val="621D3478"/>
     <w:multiLevelType w:val="hybridMultilevel"/>
     <w:tmpl w:val="287CA07C"/>
@@ -1648,15 +2951,18 @@
     </w:lvl>
   </w:abstractNum>
   <w:num w:numId="1">
-    <w:abstractNumId w:val="2"/>
+    <w:abstractNumId w:val="3"/>
   </w:num>
   <w:num w:numId="2">
     <w:abstractNumId w:val="0"/>
   </w:num>
   <w:num w:numId="3">
-    <w:abstractNumId w:val="3"/>
+    <w:abstractNumId w:val="4"/>
   </w:num>
   <w:num w:numId="4">
+    <w:abstractNumId w:val="2"/>
+  </w:num>
+  <w:num w:numId="5">
     <w:abstractNumId w:val="1"/>
   </w:num>
 </w:numbering>
@@ -2052,7 +3358,6 @@
   <w:style w:type="character" w:default="1" w:styleId="a1">
     <w:name w:val="Default Paragraph Font"/>
     <w:uiPriority w:val="1"/>
-    <w:semiHidden/>
     <w:unhideWhenUsed/>
   </w:style>
   <w:style w:type="table" w:default="1" w:styleId="a2">

</xml_diff>

<commit_message>
add code description section
</commit_message>
<xml_diff>
--- a/docs/netJavaBsC_Shablon_Documentaciq.v2.docx
+++ b/docs/netJavaBsC_Shablon_Documentaciq.v2.docx
@@ -33,7 +33,15 @@
         <w:t xml:space="preserve"> </w:t>
       </w:r>
       <w:r>
-        <w:t>Иван Ивов Чучулски</w:t>
+        <w:t xml:space="preserve">Иван </w:t>
+      </w:r>
+      <w:proofErr w:type="spellStart"/>
+      <w:r>
+        <w:t>Ивов</w:t>
+      </w:r>
+      <w:proofErr w:type="spellEnd"/>
+      <w:r>
+        <w:t xml:space="preserve"> Чучулски</w:t>
       </w:r>
       <w:r>
         <w:tab/>
@@ -59,11 +67,19 @@
       <w:r>
         <w:tab/>
       </w:r>
+      <w:proofErr w:type="spellStart"/>
       <w:r>
         <w:rPr>
           <w:b/>
         </w:rPr>
-        <w:t>фн:</w:t>
+        <w:t>фн</w:t>
+      </w:r>
+      <w:proofErr w:type="spellEnd"/>
+      <w:r>
+        <w:rPr>
+          <w:b/>
+        </w:rPr>
+        <w:t>:</w:t>
       </w:r>
       <w:r>
         <w:t xml:space="preserve"> </w:t>
@@ -497,6 +513,7 @@
         </w:rPr>
         <w:t xml:space="preserve">, архива да се казва </w:t>
       </w:r>
+      <w:proofErr w:type="spellStart"/>
       <w:r>
         <w:rPr>
           <w:rFonts w:ascii="Arial" w:hAnsi="Arial" w:cs="Arial"/>
@@ -508,6 +525,7 @@
         </w:rPr>
         <w:t>netJava</w:t>
       </w:r>
+      <w:proofErr w:type="spellEnd"/>
       <w:r>
         <w:rPr>
           <w:rFonts w:ascii="Arial" w:hAnsi="Arial" w:cs="Arial"/>
@@ -567,8 +585,9 @@
           <w:szCs w:val="16"/>
           <w:highlight w:val="yellow"/>
         </w:rPr>
-        <w:t>_Final</w:t>
-      </w:r>
+        <w:t>_</w:t>
+      </w:r>
+      <w:proofErr w:type="spellStart"/>
       <w:r>
         <w:rPr>
           <w:rFonts w:ascii="Arial" w:hAnsi="Arial" w:cs="Arial"/>
@@ -576,10 +595,10 @@
           <w:sz w:val="16"/>
           <w:szCs w:val="16"/>
           <w:highlight w:val="yellow"/>
-          <w:lang w:val="en-US"/>
-        </w:rPr>
-        <w:t>Project</w:t>
-      </w:r>
+        </w:rPr>
+        <w:t>Final</w:t>
+      </w:r>
+      <w:proofErr w:type="spellEnd"/>
       <w:r>
         <w:rPr>
           <w:rFonts w:ascii="Arial" w:hAnsi="Arial" w:cs="Arial"/>
@@ -587,9 +606,32 @@
           <w:sz w:val="16"/>
           <w:szCs w:val="16"/>
           <w:highlight w:val="yellow"/>
-        </w:rPr>
-        <w:t>.zip</w:t>
-      </w:r>
+          <w:lang w:val="en-US"/>
+        </w:rPr>
+        <w:t>Project</w:t>
+      </w:r>
+      <w:r>
+        <w:rPr>
+          <w:rFonts w:ascii="Arial" w:hAnsi="Arial" w:cs="Arial"/>
+          <w:b/>
+          <w:sz w:val="16"/>
+          <w:szCs w:val="16"/>
+          <w:highlight w:val="yellow"/>
+        </w:rPr>
+        <w:t>.</w:t>
+      </w:r>
+      <w:proofErr w:type="spellStart"/>
+      <w:r>
+        <w:rPr>
+          <w:rFonts w:ascii="Arial" w:hAnsi="Arial" w:cs="Arial"/>
+          <w:b/>
+          <w:sz w:val="16"/>
+          <w:szCs w:val="16"/>
+          <w:highlight w:val="yellow"/>
+        </w:rPr>
+        <w:t>zip</w:t>
+      </w:r>
+      <w:proofErr w:type="spellEnd"/>
       <w:r>
         <w:rPr>
           <w:rFonts w:ascii="Arial" w:hAnsi="Arial" w:cs="Arial"/>
@@ -942,12 +984,14 @@
         </w:rPr>
         <w:t xml:space="preserve"> </w:t>
       </w:r>
+      <w:proofErr w:type="spellStart"/>
       <w:r>
         <w:rPr>
           <w:sz w:val="24"/>
         </w:rPr>
         <w:t>преизползването</w:t>
       </w:r>
+      <w:proofErr w:type="spellEnd"/>
       <w:r>
         <w:rPr>
           <w:sz w:val="24"/>
@@ -1131,7 +1175,35 @@
         <w:rPr>
           <w:sz w:val="24"/>
         </w:rPr>
-        <w:t xml:space="preserve"> За целта ще използваме концепциите за криптографска хеш функция и симетрично криптиране на данните.</w:t>
+        <w:t xml:space="preserve"> За целта ще използваме концепциите за </w:t>
+      </w:r>
+      <w:proofErr w:type="spellStart"/>
+      <w:r>
+        <w:rPr>
+          <w:sz w:val="24"/>
+        </w:rPr>
+        <w:t>криптографска</w:t>
+      </w:r>
+      <w:proofErr w:type="spellEnd"/>
+      <w:r>
+        <w:rPr>
+          <w:sz w:val="24"/>
+        </w:rPr>
+        <w:t xml:space="preserve"> </w:t>
+      </w:r>
+      <w:proofErr w:type="spellStart"/>
+      <w:r>
+        <w:rPr>
+          <w:sz w:val="24"/>
+        </w:rPr>
+        <w:t>хеш</w:t>
+      </w:r>
+      <w:proofErr w:type="spellEnd"/>
+      <w:r>
+        <w:rPr>
+          <w:sz w:val="24"/>
+        </w:rPr>
+        <w:t xml:space="preserve"> функция и симетрично криптиране на данните.</w:t>
       </w:r>
     </w:p>
     <w:p>
@@ -1178,7 +1250,35 @@
         <w:rPr>
           <w:sz w:val="24"/>
         </w:rPr>
-        <w:t xml:space="preserve">преобразуваме с помощта на криптографска хеш функция и ще </w:t>
+        <w:t xml:space="preserve">преобразуваме с помощта на </w:t>
+      </w:r>
+      <w:proofErr w:type="spellStart"/>
+      <w:r>
+        <w:rPr>
+          <w:sz w:val="24"/>
+        </w:rPr>
+        <w:t>криптографска</w:t>
+      </w:r>
+      <w:proofErr w:type="spellEnd"/>
+      <w:r>
+        <w:rPr>
+          <w:sz w:val="24"/>
+        </w:rPr>
+        <w:t xml:space="preserve"> </w:t>
+      </w:r>
+      <w:proofErr w:type="spellStart"/>
+      <w:r>
+        <w:rPr>
+          <w:sz w:val="24"/>
+        </w:rPr>
+        <w:t>хеш</w:t>
+      </w:r>
+      <w:proofErr w:type="spellEnd"/>
+      <w:r>
+        <w:rPr>
+          <w:sz w:val="24"/>
+        </w:rPr>
+        <w:t xml:space="preserve"> функция и ще </w:t>
       </w:r>
       <w:r>
         <w:rPr>
@@ -1202,7 +1302,21 @@
         <w:rPr>
           <w:sz w:val="24"/>
         </w:rPr>
-        <w:t>техния хеш.</w:t>
+        <w:t xml:space="preserve">техния </w:t>
+      </w:r>
+      <w:proofErr w:type="spellStart"/>
+      <w:r>
+        <w:rPr>
+          <w:sz w:val="24"/>
+        </w:rPr>
+        <w:t>хеш</w:t>
+      </w:r>
+      <w:proofErr w:type="spellEnd"/>
+      <w:r>
+        <w:rPr>
+          <w:sz w:val="24"/>
+        </w:rPr>
+        <w:t>.</w:t>
       </w:r>
       <w:r>
         <w:rPr>
@@ -1214,7 +1328,21 @@
         <w:rPr>
           <w:sz w:val="24"/>
         </w:rPr>
-        <w:t>При опит за влизане в системата се пресмята хеша на въведената от потребителя парола и за успешен вход е необходимо той да съвпада с този в базата данни.</w:t>
+        <w:t xml:space="preserve">При опит за влизане в системата се пресмята </w:t>
+      </w:r>
+      <w:proofErr w:type="spellStart"/>
+      <w:r>
+        <w:rPr>
+          <w:sz w:val="24"/>
+        </w:rPr>
+        <w:t>хеша</w:t>
+      </w:r>
+      <w:proofErr w:type="spellEnd"/>
+      <w:r>
+        <w:rPr>
+          <w:sz w:val="24"/>
+        </w:rPr>
+        <w:t xml:space="preserve"> на въведената от потребителя парола и за успешен вход е необходимо той да съвпада с този в базата данни.</w:t>
       </w:r>
       <w:r>
         <w:rPr>
@@ -1222,13 +1350,63 @@
         </w:rPr>
         <w:t xml:space="preserve"> Допълнителна сигурност ще ни донесе използването на т.нар. </w:t>
       </w:r>
-      <w:r>
-        <w:rPr>
-          <w:sz w:val="24"/>
-          <w:lang w:val="en-US"/>
-        </w:rPr>
-        <w:t>salt – това е поредица от байтове</w:t>
-      </w:r>
+      <w:proofErr w:type="gramStart"/>
+      <w:r>
+        <w:rPr>
+          <w:sz w:val="24"/>
+          <w:lang w:val="en-US"/>
+        </w:rPr>
+        <w:t>salt</w:t>
+      </w:r>
+      <w:proofErr w:type="gramEnd"/>
+      <w:r>
+        <w:rPr>
+          <w:sz w:val="24"/>
+          <w:lang w:val="en-US"/>
+        </w:rPr>
+        <w:t xml:space="preserve"> – </w:t>
+      </w:r>
+      <w:proofErr w:type="spellStart"/>
+      <w:r>
+        <w:rPr>
+          <w:sz w:val="24"/>
+          <w:lang w:val="en-US"/>
+        </w:rPr>
+        <w:t>това</w:t>
+      </w:r>
+      <w:proofErr w:type="spellEnd"/>
+      <w:r>
+        <w:rPr>
+          <w:sz w:val="24"/>
+          <w:lang w:val="en-US"/>
+        </w:rPr>
+        <w:t xml:space="preserve"> е </w:t>
+      </w:r>
+      <w:proofErr w:type="spellStart"/>
+      <w:r>
+        <w:rPr>
+          <w:sz w:val="24"/>
+          <w:lang w:val="en-US"/>
+        </w:rPr>
+        <w:t>поредица</w:t>
+      </w:r>
+      <w:proofErr w:type="spellEnd"/>
+      <w:r>
+        <w:rPr>
+          <w:sz w:val="24"/>
+          <w:lang w:val="en-US"/>
+        </w:rPr>
+        <w:t xml:space="preserve"> от </w:t>
+      </w:r>
+      <w:proofErr w:type="spellStart"/>
+      <w:r>
+        <w:rPr>
+          <w:sz w:val="24"/>
+          <w:lang w:val="en-US"/>
+        </w:rPr>
+        <w:t>байтове</w:t>
+      </w:r>
+      <w:proofErr w:type="spellEnd"/>
       <w:r>
         <w:rPr>
           <w:sz w:val="24"/>
@@ -1251,8 +1429,16 @@
         <w:rPr>
           <w:sz w:val="24"/>
         </w:rPr>
-        <w:t xml:space="preserve"> и така пресмятаме хеша</w:t>
-      </w:r>
+        <w:t xml:space="preserve"> и така пресмятаме </w:t>
+      </w:r>
+      <w:proofErr w:type="spellStart"/>
+      <w:r>
+        <w:rPr>
+          <w:sz w:val="24"/>
+        </w:rPr>
+        <w:t>хеша</w:t>
+      </w:r>
+      <w:proofErr w:type="spellEnd"/>
       <w:r>
         <w:rPr>
           <w:sz w:val="24"/>
@@ -1263,7 +1449,21 @@
         <w:rPr>
           <w:sz w:val="24"/>
         </w:rPr>
-        <w:t xml:space="preserve">варианта, в който паролите за достъп на потребителите съвпадат и резултата от хеш функцията ще е еднакъв, а също така и на практика обезсмисляме </w:t>
+        <w:t xml:space="preserve">варианта, в който паролите за достъп на потребителите съвпадат и резултата от </w:t>
+      </w:r>
+      <w:proofErr w:type="spellStart"/>
+      <w:r>
+        <w:rPr>
+          <w:sz w:val="24"/>
+        </w:rPr>
+        <w:t>хеш</w:t>
+      </w:r>
+      <w:proofErr w:type="spellEnd"/>
+      <w:r>
+        <w:rPr>
+          <w:sz w:val="24"/>
+        </w:rPr>
+        <w:t xml:space="preserve"> функцията ще е еднакъв, а също така и на практика обезсмисляме </w:t>
       </w:r>
       <w:r>
         <w:rPr>
@@ -1340,18 +1540,28 @@
         </w:rPr>
         <w:t xml:space="preserve">и </w:t>
       </w:r>
+      <w:proofErr w:type="spellStart"/>
       <w:r>
         <w:rPr>
           <w:sz w:val="24"/>
         </w:rPr>
         <w:t>криптографската</w:t>
       </w:r>
-      <w:r>
-        <w:rPr>
-          <w:sz w:val="24"/>
-        </w:rPr>
-        <w:t xml:space="preserve"> хеш</w:t>
-      </w:r>
+      <w:proofErr w:type="spellEnd"/>
+      <w:r>
+        <w:rPr>
+          <w:sz w:val="24"/>
+        </w:rPr>
+        <w:t xml:space="preserve"> </w:t>
+      </w:r>
+      <w:proofErr w:type="spellStart"/>
+      <w:r>
+        <w:rPr>
+          <w:sz w:val="24"/>
+        </w:rPr>
+        <w:t>хеш</w:t>
+      </w:r>
+      <w:proofErr w:type="spellEnd"/>
       <w:r>
         <w:rPr>
           <w:sz w:val="24"/>
@@ -1402,7 +1612,7 @@
             <v:path o:extrusionok="f" gradientshapeok="t" o:connecttype="rect"/>
             <o:lock v:ext="edit" aspectratio="t"/>
           </v:shapetype>
-          <v:shape id="_x0000_i1025" type="#_x0000_t75" style="width:453pt;height:264.35pt">
+          <v:shape id="_x0000_i1025" type="#_x0000_t75" style="width:453.4pt;height:264.4pt">
             <v:imagedata r:id="rId5" o:title="figure-1-storing_salted_passwords"/>
           </v:shape>
         </w:pict>
@@ -1453,11 +1663,19 @@
       <w:r>
         <w:t xml:space="preserve"> Хеширане на парола с</w:t>
       </w:r>
-      <w:r>
-        <w:rPr>
-          <w:lang w:val="en-US"/>
-        </w:rPr>
-        <w:t>ъс salt</w:t>
+      <w:proofErr w:type="spellStart"/>
+      <w:r>
+        <w:rPr>
+          <w:lang w:val="en-US"/>
+        </w:rPr>
+        <w:t>ъс</w:t>
+      </w:r>
+      <w:proofErr w:type="spellEnd"/>
+      <w:r>
+        <w:rPr>
+          <w:lang w:val="en-US"/>
+        </w:rPr>
+        <w:t xml:space="preserve"> salt</w:t>
       </w:r>
     </w:p>
     <w:p>
@@ -1520,7 +1738,21 @@
         <w:rPr>
           <w:sz w:val="24"/>
         </w:rPr>
-        <w:t xml:space="preserve">Това се постига с използването на симетрична криптографска функция, която </w:t>
+        <w:t xml:space="preserve">Това се постига с използването на симетрична </w:t>
+      </w:r>
+      <w:proofErr w:type="spellStart"/>
+      <w:r>
+        <w:rPr>
+          <w:sz w:val="24"/>
+        </w:rPr>
+        <w:t>криптографска</w:t>
+      </w:r>
+      <w:proofErr w:type="spellEnd"/>
+      <w:r>
+        <w:rPr>
+          <w:sz w:val="24"/>
+        </w:rPr>
+        <w:t xml:space="preserve"> функция, която </w:t>
       </w:r>
       <w:r>
         <w:rPr>
@@ -1545,7 +1777,23 @@
           <w:sz w:val="24"/>
           <w:lang w:val="en-US"/>
         </w:rPr>
-        <w:t>“master”</w:t>
+        <w:t>“</w:t>
+      </w:r>
+      <w:proofErr w:type="gramStart"/>
+      <w:r>
+        <w:rPr>
+          <w:sz w:val="24"/>
+          <w:lang w:val="en-US"/>
+        </w:rPr>
+        <w:t>master</w:t>
+      </w:r>
+      <w:proofErr w:type="gramEnd"/>
+      <w:r>
+        <w:rPr>
+          <w:sz w:val="24"/>
+          <w:lang w:val="en-US"/>
+        </w:rPr>
+        <w:t>”</w:t>
       </w:r>
       <w:r>
         <w:rPr>
@@ -1609,7 +1857,7 @@
         </w:rPr>
         <w:lastRenderedPageBreak/>
         <w:pict>
-          <v:shape id="_x0000_i1026" type="#_x0000_t75" style="width:453.55pt;height:197.1pt">
+          <v:shape id="_x0000_i1026" type="#_x0000_t75" style="width:453.4pt;height:196.9pt">
             <v:imagedata r:id="rId6" o:title="figure-2-symmetric-vs-asymmetric-symmetric-example"/>
           </v:shape>
         </w:pict>
@@ -1847,7 +2095,21 @@
         <w:rPr>
           <w:sz w:val="24"/>
         </w:rPr>
-        <w:t>поредица от байтове, наречена инициализационен вектор</w:t>
+        <w:t xml:space="preserve">поредица от байтове, наречена </w:t>
+      </w:r>
+      <w:proofErr w:type="spellStart"/>
+      <w:r>
+        <w:rPr>
+          <w:sz w:val="24"/>
+        </w:rPr>
+        <w:t>инициализационен</w:t>
+      </w:r>
+      <w:proofErr w:type="spellEnd"/>
+      <w:r>
+        <w:rPr>
+          <w:sz w:val="24"/>
+        </w:rPr>
+        <w:t xml:space="preserve"> вектор</w:t>
       </w:r>
       <w:r>
         <w:rPr>
@@ -1898,7 +2160,21 @@
         <w:rPr>
           <w:sz w:val="24"/>
         </w:rPr>
-        <w:t>-та за ключа и байтовете на инициализационен вектор</w:t>
+        <w:t xml:space="preserve">-та за ключа и байтовете на </w:t>
+      </w:r>
+      <w:proofErr w:type="spellStart"/>
+      <w:r>
+        <w:rPr>
+          <w:sz w:val="24"/>
+        </w:rPr>
+        <w:t>инициализационен</w:t>
+      </w:r>
+      <w:proofErr w:type="spellEnd"/>
+      <w:r>
+        <w:rPr>
+          <w:sz w:val="24"/>
+        </w:rPr>
+        <w:t xml:space="preserve"> вектор</w:t>
       </w:r>
       <w:r>
         <w:rPr>
@@ -1952,7 +2228,21 @@
         <w:rPr>
           <w:sz w:val="24"/>
         </w:rPr>
-        <w:t>айния ключ. После ключа и инициализационен вектор участват в декриптирането на получаването на паролата в явен вид.</w:t>
+        <w:t xml:space="preserve">айния ключ. После ключа и </w:t>
+      </w:r>
+      <w:proofErr w:type="spellStart"/>
+      <w:r>
+        <w:rPr>
+          <w:sz w:val="24"/>
+        </w:rPr>
+        <w:t>инициализационен</w:t>
+      </w:r>
+      <w:proofErr w:type="spellEnd"/>
+      <w:r>
+        <w:rPr>
+          <w:sz w:val="24"/>
+        </w:rPr>
+        <w:t xml:space="preserve"> вектор участват в декриптирането на получаването на паролата в явен вид.</w:t>
       </w:r>
     </w:p>
     <w:p>
@@ -2039,12 +2329,21 @@
         </w:rPr>
         <w:t xml:space="preserve"> </w:t>
       </w:r>
-      <w:r>
-        <w:rPr>
-          <w:sz w:val="24"/>
-          <w:lang w:val="en-US"/>
-        </w:rPr>
-        <w:t xml:space="preserve">MariaDB </w:t>
+      <w:proofErr w:type="spellStart"/>
+      <w:r>
+        <w:rPr>
+          <w:sz w:val="24"/>
+          <w:lang w:val="en-US"/>
+        </w:rPr>
+        <w:t>MariaDB</w:t>
+      </w:r>
+      <w:proofErr w:type="spellEnd"/>
+      <w:r>
+        <w:rPr>
+          <w:sz w:val="24"/>
+          <w:lang w:val="en-US"/>
+        </w:rPr>
+        <w:t xml:space="preserve"> </w:t>
       </w:r>
       <w:r>
         <w:rPr>
@@ -2076,7 +2375,21 @@
         <w:rPr>
           <w:sz w:val="24"/>
         </w:rPr>
-        <w:t>XAMPP for Windows</w:t>
+        <w:t xml:space="preserve">XAMPP </w:t>
+      </w:r>
+      <w:proofErr w:type="spellStart"/>
+      <w:r>
+        <w:rPr>
+          <w:sz w:val="24"/>
+        </w:rPr>
+        <w:t>for</w:t>
+      </w:r>
+      <w:proofErr w:type="spellEnd"/>
+      <w:r>
+        <w:rPr>
+          <w:sz w:val="24"/>
+        </w:rPr>
+        <w:t xml:space="preserve"> Windows</w:t>
       </w:r>
       <w:r>
         <w:rPr>
@@ -2240,12 +2553,21 @@
           <w:sz w:val="24"/>
         </w:rPr>
       </w:pPr>
-      <w:r>
-        <w:rPr>
-          <w:sz w:val="24"/>
-          <w:lang w:val="en-US"/>
-        </w:rPr>
-        <w:t>Mockito 3.7.7</w:t>
+      <w:proofErr w:type="spellStart"/>
+      <w:r>
+        <w:rPr>
+          <w:sz w:val="24"/>
+          <w:lang w:val="en-US"/>
+        </w:rPr>
+        <w:t>Mockito</w:t>
+      </w:r>
+      <w:proofErr w:type="spellEnd"/>
+      <w:r>
+        <w:rPr>
+          <w:sz w:val="24"/>
+          <w:lang w:val="en-US"/>
+        </w:rPr>
+        <w:t xml:space="preserve"> 3.7.7</w:t>
       </w:r>
       <w:r>
         <w:rPr>
@@ -2284,12 +2606,21 @@
           <w:sz w:val="24"/>
         </w:rPr>
       </w:pPr>
-      <w:r>
-        <w:rPr>
-          <w:sz w:val="24"/>
-          <w:lang w:val="en-US"/>
-        </w:rPr>
-        <w:t>MariaDB Java client 2.1.2</w:t>
+      <w:proofErr w:type="spellStart"/>
+      <w:r>
+        <w:rPr>
+          <w:sz w:val="24"/>
+          <w:lang w:val="en-US"/>
+        </w:rPr>
+        <w:t>MariaDB</w:t>
+      </w:r>
+      <w:proofErr w:type="spellEnd"/>
+      <w:r>
+        <w:rPr>
+          <w:sz w:val="24"/>
+          <w:lang w:val="en-US"/>
+        </w:rPr>
+        <w:t xml:space="preserve"> Java client 2.1.2</w:t>
       </w:r>
       <w:r>
         <w:rPr>
@@ -2528,14 +2859,15 @@
           <w:sz w:val="24"/>
           <w:szCs w:val="24"/>
         </w:rPr>
-        <w:t xml:space="preserve">нужно инсталирането на </w:t>
+        <w:t xml:space="preserve">нужно инсталирането на приложението </w:t>
       </w:r>
       <w:r>
         <w:rPr>
           <w:sz w:val="24"/>
           <w:szCs w:val="24"/>
-        </w:rPr>
-        <w:t xml:space="preserve">приложението </w:t>
+          <w:lang w:val="en-US"/>
+        </w:rPr>
+        <w:t>XAMPP</w:t>
       </w:r>
       <w:r>
         <w:rPr>
@@ -2543,13 +2875,39 @@
           <w:szCs w:val="24"/>
           <w:lang w:val="en-US"/>
         </w:rPr>
-        <w:t>XAMPP</w:t>
+        <w:t xml:space="preserve"> </w:t>
       </w:r>
       <w:r>
         <w:rPr>
           <w:sz w:val="24"/>
           <w:szCs w:val="24"/>
-          <w:lang w:val="en-US"/>
+        </w:rPr>
+        <w:t xml:space="preserve">версия </w:t>
+      </w:r>
+      <w:r>
+        <w:rPr>
+          <w:sz w:val="24"/>
+        </w:rPr>
+        <w:t>7.4.2</w:t>
+      </w:r>
+      <w:r>
+        <w:rPr>
+          <w:sz w:val="24"/>
+          <w:szCs w:val="24"/>
+        </w:rPr>
+        <w:t xml:space="preserve"> или по-нова</w:t>
+      </w:r>
+      <w:r>
+        <w:rPr>
+          <w:sz w:val="24"/>
+          <w:szCs w:val="24"/>
+        </w:rPr>
+        <w:t>.</w:t>
+      </w:r>
+      <w:r>
+        <w:rPr>
+          <w:sz w:val="24"/>
+          <w:szCs w:val="24"/>
         </w:rPr>
         <w:t xml:space="preserve"> </w:t>
       </w:r>
@@ -2558,26 +2916,48 @@
           <w:sz w:val="24"/>
           <w:szCs w:val="24"/>
         </w:rPr>
-        <w:t xml:space="preserve">версия </w:t>
-      </w:r>
-      <w:r>
-        <w:rPr>
-          <w:sz w:val="24"/>
-        </w:rPr>
-        <w:t>7.4.2</w:t>
+        <w:t>След това разархивираме</w:t>
       </w:r>
       <w:r>
         <w:rPr>
           <w:sz w:val="24"/>
           <w:szCs w:val="24"/>
         </w:rPr>
-        <w:t xml:space="preserve"> или по-нова</w:t>
+        <w:t xml:space="preserve"> архива </w:t>
       </w:r>
       <w:r>
         <w:rPr>
           <w:sz w:val="24"/>
           <w:szCs w:val="24"/>
         </w:rPr>
+        <w:t>“</w:t>
+      </w:r>
+      <w:r>
+        <w:rPr>
+          <w:sz w:val="24"/>
+          <w:szCs w:val="24"/>
+        </w:rPr>
+        <w:t xml:space="preserve">netJava2021_fn4MI3400043_FinalProject.zip </w:t>
+      </w:r>
+      <w:r>
+        <w:rPr>
+          <w:sz w:val="24"/>
+          <w:szCs w:val="24"/>
+        </w:rPr>
+        <w:t>”</w:t>
+      </w:r>
+      <w:r>
+        <w:rPr>
+          <w:sz w:val="24"/>
+          <w:szCs w:val="24"/>
+        </w:rPr>
+        <w:t xml:space="preserve"> с кода на проекта</w:t>
+      </w:r>
+      <w:r>
+        <w:rPr>
+          <w:sz w:val="24"/>
+          <w:szCs w:val="24"/>
+        </w:rPr>
         <w:t>.</w:t>
       </w:r>
       <w:r>
@@ -2592,86 +2972,14 @@
           <w:sz w:val="24"/>
           <w:szCs w:val="24"/>
         </w:rPr>
-        <w:t>След това разархивираме</w:t>
+        <w:t>В получената папка “</w:t>
       </w:r>
       <w:r>
         <w:rPr>
           <w:sz w:val="24"/>
           <w:szCs w:val="24"/>
         </w:rPr>
-        <w:t xml:space="preserve"> архива </w:t>
-      </w:r>
-      <w:r>
-        <w:rPr>
-          <w:sz w:val="24"/>
-          <w:szCs w:val="24"/>
-        </w:rPr>
-        <w:t>“</w:t>
-      </w:r>
-      <w:r>
-        <w:rPr>
-          <w:sz w:val="24"/>
-          <w:szCs w:val="24"/>
-        </w:rPr>
-        <w:t xml:space="preserve">netJava2021_fn4MI3400043_FinalProject.zip </w:t>
-      </w:r>
-      <w:r>
-        <w:rPr>
-          <w:sz w:val="24"/>
-          <w:szCs w:val="24"/>
-        </w:rPr>
-        <w:t>”</w:t>
-      </w:r>
-      <w:r>
-        <w:rPr>
-          <w:sz w:val="24"/>
-          <w:szCs w:val="24"/>
-        </w:rPr>
-        <w:t xml:space="preserve"> с кода на проекта</w:t>
-      </w:r>
-      <w:bookmarkStart w:id="0" w:name="_GoBack"/>
-      <w:bookmarkEnd w:id="0"/>
-      <w:r>
-        <w:rPr>
-          <w:sz w:val="24"/>
-          <w:szCs w:val="24"/>
-        </w:rPr>
-        <w:t>.</w:t>
-      </w:r>
-      <w:r>
-        <w:rPr>
-          <w:sz w:val="24"/>
-          <w:szCs w:val="24"/>
-        </w:rPr>
-        <w:t xml:space="preserve"> </w:t>
-      </w:r>
-      <w:r>
-        <w:rPr>
-          <w:sz w:val="24"/>
-          <w:szCs w:val="24"/>
-        </w:rPr>
-        <w:t>В получената папка “</w:t>
-      </w:r>
-      <w:r>
-        <w:rPr>
-          <w:sz w:val="24"/>
-          <w:szCs w:val="24"/>
-        </w:rPr>
-        <w:t xml:space="preserve"> </w:t>
-      </w:r>
-      <w:r>
-        <w:rPr>
-          <w:sz w:val="24"/>
-          <w:szCs w:val="24"/>
-        </w:rPr>
-        <w:t>netJava2021_fn4MI3400043_FinalProject</w:t>
-      </w:r>
-      <w:r>
-        <w:rPr>
-          <w:sz w:val="24"/>
-          <w:szCs w:val="24"/>
-        </w:rPr>
-        <w:t xml:space="preserve"> </w:t>
+        <w:t xml:space="preserve"> netJava2021_fn4MI3400043_FinalProject </w:t>
       </w:r>
       <w:r>
         <w:rPr>
@@ -2789,8 +3097,33 @@
           <w:sz w:val="24"/>
           <w:lang w:val="en-US"/>
         </w:rPr>
-        <w:t>/config/db_init.sql</w:t>
-      </w:r>
+        <w:t>/</w:t>
+      </w:r>
+      <w:proofErr w:type="spellStart"/>
+      <w:r>
+        <w:rPr>
+          <w:sz w:val="24"/>
+          <w:lang w:val="en-US"/>
+        </w:rPr>
+        <w:t>config</w:t>
+      </w:r>
+      <w:proofErr w:type="spellEnd"/>
+      <w:r>
+        <w:rPr>
+          <w:sz w:val="24"/>
+          <w:lang w:val="en-US"/>
+        </w:rPr>
+        <w:t>/</w:t>
+      </w:r>
+      <w:proofErr w:type="spellStart"/>
+      <w:r>
+        <w:rPr>
+          <w:sz w:val="24"/>
+          <w:lang w:val="en-US"/>
+        </w:rPr>
+        <w:t>db_init.sql</w:t>
+      </w:r>
+      <w:proofErr w:type="spellEnd"/>
       <w:r>
         <w:rPr>
           <w:sz w:val="24"/>
@@ -2862,6 +3195,7 @@
         </w:rPr>
         <w:t xml:space="preserve">В директорията сървър трябва да се създаде файл </w:t>
       </w:r>
+      <w:proofErr w:type="spellStart"/>
       <w:r>
         <w:rPr>
           <w:sz w:val="24"/>
@@ -2869,6 +3203,7 @@
         </w:rPr>
         <w:t>gradle.properties</w:t>
       </w:r>
+      <w:proofErr w:type="spellEnd"/>
       <w:r>
         <w:rPr>
           <w:sz w:val="24"/>
@@ -2996,11 +3331,19 @@
         </w:rPr>
         <w:t>за о</w:t>
       </w:r>
-      <w:r>
-        <w:rPr>
-          <w:sz w:val="24"/>
-        </w:rPr>
-        <w:t xml:space="preserve">тправяне на заявки към </w:t>
+      <w:proofErr w:type="spellStart"/>
+      <w:r>
+        <w:rPr>
+          <w:sz w:val="24"/>
+        </w:rPr>
+        <w:t>тправяне</w:t>
+      </w:r>
+      <w:proofErr w:type="spellEnd"/>
+      <w:r>
+        <w:rPr>
+          <w:sz w:val="24"/>
+        </w:rPr>
+        <w:t xml:space="preserve"> на заявки към </w:t>
       </w:r>
       <w:r>
         <w:rPr>
@@ -3185,12 +3528,21 @@
         </w:rPr>
         <w:t xml:space="preserve">Примерен формат на </w:t>
       </w:r>
-      <w:r>
-        <w:rPr>
-          <w:sz w:val="24"/>
-          <w:lang w:val="en-US"/>
-        </w:rPr>
-        <w:t xml:space="preserve">gradle.properties </w:t>
+      <w:proofErr w:type="spellStart"/>
+      <w:r>
+        <w:rPr>
+          <w:sz w:val="24"/>
+          <w:lang w:val="en-US"/>
+        </w:rPr>
+        <w:t>gradle.properties</w:t>
+      </w:r>
+      <w:proofErr w:type="spellEnd"/>
+      <w:r>
+        <w:rPr>
+          <w:sz w:val="24"/>
+          <w:lang w:val="en-US"/>
+        </w:rPr>
+        <w:t xml:space="preserve"> </w:t>
       </w:r>
       <w:r>
         <w:rPr>
@@ -3237,14 +3589,7 @@
           <w:i/>
           <w:sz w:val="24"/>
         </w:rPr>
-        <w:t>ENZOIC_A</w:t>
-      </w:r>
-      <w:r>
-        <w:rPr>
-          <w:i/>
-          <w:sz w:val="24"/>
-        </w:rPr>
-        <w:t>UTH_KEY=</w:t>
+        <w:t>ENZOIC_AUTH_KEY=</w:t>
       </w:r>
     </w:p>
     <w:p>
@@ -3261,8 +3606,49 @@
           <w:i/>
           <w:sz w:val="24"/>
         </w:rPr>
-        <w:t>DB_URL=jdbc:mysql://localhost/password_vault</w:t>
-      </w:r>
+        <w:t>DB_URL=</w:t>
+      </w:r>
+      <w:proofErr w:type="spellStart"/>
+      <w:r>
+        <w:rPr>
+          <w:i/>
+          <w:sz w:val="24"/>
+        </w:rPr>
+        <w:t>jdbc:mysql</w:t>
+      </w:r>
+      <w:proofErr w:type="spellEnd"/>
+      <w:r>
+        <w:rPr>
+          <w:i/>
+          <w:sz w:val="24"/>
+        </w:rPr>
+        <w:t>://</w:t>
+      </w:r>
+      <w:proofErr w:type="spellStart"/>
+      <w:r>
+        <w:rPr>
+          <w:i/>
+          <w:sz w:val="24"/>
+        </w:rPr>
+        <w:t>localhost</w:t>
+      </w:r>
+      <w:proofErr w:type="spellEnd"/>
+      <w:r>
+        <w:rPr>
+          <w:i/>
+          <w:sz w:val="24"/>
+        </w:rPr>
+        <w:t>/</w:t>
+      </w:r>
+      <w:proofErr w:type="spellStart"/>
+      <w:r>
+        <w:rPr>
+          <w:i/>
+          <w:sz w:val="24"/>
+        </w:rPr>
+        <w:t>password_vault</w:t>
+      </w:r>
+      <w:proofErr w:type="spellEnd"/>
     </w:p>
     <w:p>
       <w:pPr>
@@ -3278,8 +3664,17 @@
           <w:i/>
           <w:sz w:val="24"/>
         </w:rPr>
-        <w:t>DB_USER=jnp_user</w:t>
-      </w:r>
+        <w:t>DB_USER=</w:t>
+      </w:r>
+      <w:proofErr w:type="spellStart"/>
+      <w:r>
+        <w:rPr>
+          <w:i/>
+          <w:sz w:val="24"/>
+        </w:rPr>
+        <w:t>jnp_user</w:t>
+      </w:r>
+      <w:proofErr w:type="spellEnd"/>
     </w:p>
     <w:p>
       <w:pPr>
@@ -3317,10 +3712,7 @@
         <w:t xml:space="preserve"> </w:t>
       </w:r>
       <w:r>
-        <w:t xml:space="preserve">Конфигуриране на </w:t>
-      </w:r>
-      <w:r>
-        <w:t>клиентската част</w:t>
+        <w:t>Конфигуриране на клиентската част</w:t>
       </w:r>
     </w:p>
     <w:p>
@@ -3421,13 +3813,7 @@
         <w:t>5.</w:t>
       </w:r>
       <w:r>
-        <w:t>3</w:t>
-      </w:r>
-      <w:r>
-        <w:t xml:space="preserve"> </w:t>
-      </w:r>
-      <w:r>
-        <w:t xml:space="preserve">Изпълнение на </w:t>
+        <w:t xml:space="preserve">3 Изпълнение на </w:t>
       </w:r>
       <w:r>
         <w:t>приложението</w:t>
@@ -3477,7 +3863,23 @@
           <w:sz w:val="24"/>
           <w:lang w:val="en-US"/>
         </w:rPr>
-        <w:t xml:space="preserve">Gradle системата. </w:t>
+        <w:t xml:space="preserve">Gradle </w:t>
+      </w:r>
+      <w:proofErr w:type="spellStart"/>
+      <w:r>
+        <w:rPr>
+          <w:sz w:val="24"/>
+          <w:lang w:val="en-US"/>
+        </w:rPr>
+        <w:t>системата</w:t>
+      </w:r>
+      <w:proofErr w:type="spellEnd"/>
+      <w:r>
+        <w:rPr>
+          <w:sz w:val="24"/>
+          <w:lang w:val="en-US"/>
+        </w:rPr>
+        <w:t xml:space="preserve">. </w:t>
       </w:r>
       <w:r>
         <w:rPr>
@@ -3610,14 +4012,30 @@
           <w:sz w:val="24"/>
           <w:lang w:val="en-US"/>
         </w:rPr>
-        <w:t>:server:</w:t>
-      </w:r>
-      <w:r>
-        <w:rPr>
-          <w:sz w:val="24"/>
-          <w:lang w:val="en-US"/>
-        </w:rPr>
-        <w:t>clean build</w:t>
+        <w:t>:</w:t>
+      </w:r>
+      <w:proofErr w:type="spellStart"/>
+      <w:r>
+        <w:rPr>
+          <w:sz w:val="24"/>
+          <w:lang w:val="en-US"/>
+        </w:rPr>
+        <w:t>server:</w:t>
+      </w:r>
+      <w:r>
+        <w:rPr>
+          <w:sz w:val="24"/>
+          <w:lang w:val="en-US"/>
+        </w:rPr>
+        <w:t>clean</w:t>
+      </w:r>
+      <w:proofErr w:type="spellEnd"/>
+      <w:r>
+        <w:rPr>
+          <w:sz w:val="24"/>
+          <w:lang w:val="en-US"/>
+        </w:rPr>
+        <w:t xml:space="preserve"> build</w:t>
       </w:r>
     </w:p>
     <w:p>
@@ -3673,7 +4091,15 @@
           <w:sz w:val="24"/>
           <w:lang w:val="en-US"/>
         </w:rPr>
-        <w:t>:server:</w:t>
+        <w:t>:</w:t>
+      </w:r>
+      <w:proofErr w:type="spellStart"/>
+      <w:r>
+        <w:rPr>
+          <w:sz w:val="24"/>
+          <w:lang w:val="en-US"/>
+        </w:rPr>
+        <w:t>server:</w:t>
       </w:r>
       <w:r>
         <w:rPr>
@@ -3682,6 +4108,7 @@
         </w:rPr>
         <w:t>run</w:t>
       </w:r>
+      <w:proofErr w:type="spellEnd"/>
     </w:p>
     <w:p>
       <w:pPr>
@@ -3860,6 +4287,8 @@
         </w:rPr>
         <w:t>...</w:t>
       </w:r>
+      <w:bookmarkStart w:id="0" w:name="_GoBack"/>
+      <w:bookmarkEnd w:id="0"/>
     </w:p>
     <w:p>
       <w:pPr>
@@ -3892,13 +4321,1090 @@
       </w:r>
     </w:p>
     <w:p>
-      <w:r>
-        <w:rPr>
-          <w:highlight w:val="yellow"/>
-        </w:rPr>
-        <w:t>...</w:t>
-      </w:r>
-    </w:p>
+      <w:pPr>
+        <w:jc w:val="both"/>
+        <w:rPr>
+          <w:sz w:val="24"/>
+        </w:rPr>
+      </w:pPr>
+      <w:r>
+        <w:tab/>
+      </w:r>
+      <w:r>
+        <w:rPr>
+          <w:sz w:val="24"/>
+        </w:rPr>
+        <w:t xml:space="preserve">Проекта можем да разделим на три основни модула : сървър, клиент и </w:t>
+      </w:r>
+      <w:r>
+        <w:rPr>
+          <w:sz w:val="24"/>
+          <w:lang w:val="en-US"/>
+        </w:rPr>
+        <w:t>API.</w:t>
+      </w:r>
+      <w:r>
+        <w:rPr>
+          <w:sz w:val="24"/>
+        </w:rPr>
+        <w:t xml:space="preserve"> Следната диаграма за употребата на модулите представя </w:t>
+      </w:r>
+      <w:r>
+        <w:rPr>
+          <w:sz w:val="24"/>
+        </w:rPr>
+        <w:t xml:space="preserve">зависимостите между </w:t>
+      </w:r>
+      <w:r>
+        <w:rPr>
+          <w:sz w:val="24"/>
+        </w:rPr>
+        <w:t>трите основни модула, както и подмодулите им.</w:t>
+      </w:r>
+    </w:p>
+    <w:p>
+      <w:pPr>
+        <w:keepNext/>
+        <w:jc w:val="both"/>
+      </w:pPr>
+      <w:r>
+        <w:rPr>
+          <w:sz w:val="24"/>
+          <w:lang w:val="en-US"/>
+        </w:rPr>
+        <w:lastRenderedPageBreak/>
+        <w:pict>
+          <v:shape id="_x0000_i1027" type="#_x0000_t75" style="width:453.4pt;height:335.8pt">
+            <v:imagedata r:id="rId7" o:title="password-vault-module-use.drawio"/>
+          </v:shape>
+        </w:pict>
+      </w:r>
+    </w:p>
+    <w:p>
+      <w:pPr>
+        <w:pStyle w:val="a5"/>
+        <w:jc w:val="center"/>
+        <w:rPr>
+          <w:sz w:val="24"/>
+          <w:lang w:val="en-US"/>
+        </w:rPr>
+      </w:pPr>
+      <w:r>
+        <w:t xml:space="preserve">Фигура </w:t>
+      </w:r>
+      <w:r>
+        <w:fldChar w:fldCharType="begin"/>
+      </w:r>
+      <w:r>
+        <w:instrText xml:space="preserve"> SEQ Фигура \* ARABIC </w:instrText>
+      </w:r>
+      <w:r>
+        <w:fldChar w:fldCharType="separate"/>
+      </w:r>
+      <w:r>
+        <w:rPr>
+          <w:noProof/>
+        </w:rPr>
+        <w:t>3</w:t>
+      </w:r>
+      <w:r>
+        <w:fldChar w:fldCharType="end"/>
+      </w:r>
+      <w:r>
+        <w:rPr>
+          <w:lang w:val="en-US"/>
+        </w:rPr>
+        <w:t xml:space="preserve"> </w:t>
+      </w:r>
+      <w:r>
+        <w:t>Употреба на модулите</w:t>
+      </w:r>
+    </w:p>
+    <w:p>
+      <w:pPr>
+        <w:ind w:firstLine="708"/>
+        <w:jc w:val="both"/>
+        <w:rPr>
+          <w:sz w:val="24"/>
+        </w:rPr>
+      </w:pPr>
+      <w:r>
+        <w:rPr>
+          <w:sz w:val="24"/>
+        </w:rPr>
+        <w:t xml:space="preserve">Както виждаме и на диаграмата клиентската и сървърната част имат зависимост от </w:t>
+      </w:r>
+      <w:r>
+        <w:rPr>
+          <w:sz w:val="24"/>
+          <w:lang w:val="en-US"/>
+        </w:rPr>
+        <w:t xml:space="preserve">API </w:t>
+      </w:r>
+      <w:r>
+        <w:rPr>
+          <w:sz w:val="24"/>
+        </w:rPr>
+        <w:t>модула, в който са дефинирани формата на заявка към сървъра и формата на неговия отговор.</w:t>
+      </w:r>
+    </w:p>
+    <w:p>
+      <w:pPr>
+        <w:ind w:firstLine="708"/>
+        <w:jc w:val="both"/>
+        <w:rPr>
+          <w:sz w:val="24"/>
+          <w:lang w:val="en-US"/>
+        </w:rPr>
+      </w:pPr>
+      <w:r>
+        <w:rPr>
+          <w:sz w:val="24"/>
+        </w:rPr>
+        <w:t>Реализиран е еднонишков и неблокиращ сървър с</w:t>
+      </w:r>
+      <w:r>
+        <w:rPr>
+          <w:sz w:val="24"/>
+        </w:rPr>
+        <w:t xml:space="preserve">  класовете от </w:t>
+      </w:r>
+      <w:r>
+        <w:rPr>
+          <w:sz w:val="24"/>
+          <w:lang w:val="en-US"/>
+        </w:rPr>
+        <w:t>Java NIO</w:t>
+      </w:r>
+      <w:r>
+        <w:rPr>
+          <w:sz w:val="24"/>
+        </w:rPr>
+        <w:t xml:space="preserve"> интерфейса, който позволява </w:t>
+      </w:r>
+      <w:r>
+        <w:rPr>
+          <w:sz w:val="24"/>
+        </w:rPr>
+        <w:t xml:space="preserve">осъществяване </w:t>
+      </w:r>
+      <w:r>
+        <w:rPr>
+          <w:sz w:val="24"/>
+        </w:rPr>
+        <w:t>на мрежова комуникация, поддържаща голям брой клиенти с максимално оползотворяване на системните ресурси</w:t>
+      </w:r>
+      <w:r>
+        <w:rPr>
+          <w:sz w:val="24"/>
+          <w:lang w:val="en-US"/>
+        </w:rPr>
+        <w:t>.</w:t>
+      </w:r>
+      <w:r>
+        <w:rPr>
+          <w:sz w:val="24"/>
+        </w:rPr>
+        <w:t xml:space="preserve">  По-важните системни класове от този интерфейс са </w:t>
+      </w:r>
+    </w:p>
+    <w:p>
+      <w:pPr>
+        <w:pStyle w:val="a"/>
+        <w:numPr>
+          <w:ilvl w:val="0"/>
+          <w:numId w:val="10"/>
+        </w:numPr>
+        <w:jc w:val="both"/>
+        <w:rPr>
+          <w:sz w:val="24"/>
+        </w:rPr>
+      </w:pPr>
+      <w:r>
+        <w:rPr>
+          <w:sz w:val="24"/>
+          <w:lang w:val="en-US"/>
+        </w:rPr>
+        <w:t>“</w:t>
+      </w:r>
+      <w:r>
+        <w:rPr>
+          <w:sz w:val="24"/>
+          <w:lang w:val="en-US"/>
+        </w:rPr>
+        <w:t>Channel</w:t>
+      </w:r>
+      <w:r>
+        <w:rPr>
+          <w:sz w:val="24"/>
+          <w:lang w:val="en-US"/>
+        </w:rPr>
+        <w:t>”</w:t>
+      </w:r>
+      <w:r>
+        <w:rPr>
+          <w:sz w:val="24"/>
+          <w:lang w:val="en-US"/>
+        </w:rPr>
+        <w:t xml:space="preserve">: </w:t>
+      </w:r>
+      <w:r>
+        <w:rPr>
+          <w:sz w:val="24"/>
+        </w:rPr>
+        <w:t xml:space="preserve">абстракция за комуникациионна връзка, в нашия случай ни трябват класовете </w:t>
+      </w:r>
+      <w:r>
+        <w:rPr>
+          <w:sz w:val="24"/>
+          <w:lang w:val="en-US"/>
+        </w:rPr>
+        <w:t>“</w:t>
+      </w:r>
+      <w:proofErr w:type="spellStart"/>
+      <w:r>
+        <w:rPr>
+          <w:sz w:val="24"/>
+          <w:lang w:val="en-US"/>
+        </w:rPr>
+        <w:t>ServerSocketChannel</w:t>
+      </w:r>
+      <w:proofErr w:type="spellEnd"/>
+      <w:r>
+        <w:rPr>
+          <w:sz w:val="24"/>
+          <w:lang w:val="en-US"/>
+        </w:rPr>
+        <w:t>”</w:t>
+      </w:r>
+      <w:r>
+        <w:rPr>
+          <w:sz w:val="24"/>
+          <w:lang w:val="en-US"/>
+        </w:rPr>
+        <w:t xml:space="preserve">, </w:t>
+      </w:r>
+      <w:r>
+        <w:rPr>
+          <w:sz w:val="24"/>
+          <w:lang w:val="en-US"/>
+        </w:rPr>
+        <w:t>“</w:t>
+      </w:r>
+      <w:proofErr w:type="spellStart"/>
+      <w:r>
+        <w:rPr>
+          <w:sz w:val="24"/>
+          <w:lang w:val="en-US"/>
+        </w:rPr>
+        <w:t>SocketChannel</w:t>
+      </w:r>
+      <w:proofErr w:type="spellEnd"/>
+      <w:r>
+        <w:rPr>
+          <w:sz w:val="24"/>
+          <w:lang w:val="en-US"/>
+        </w:rPr>
+        <w:t>”</w:t>
+      </w:r>
+      <w:r>
+        <w:rPr>
+          <w:sz w:val="24"/>
+        </w:rPr>
+        <w:t xml:space="preserve">, които са съответно за </w:t>
+      </w:r>
+      <w:r>
+        <w:rPr>
+          <w:sz w:val="24"/>
+        </w:rPr>
+        <w:t>сървърния сокет и конкретна клиен</w:t>
+      </w:r>
+      <w:r>
+        <w:rPr>
+          <w:sz w:val="24"/>
+        </w:rPr>
+        <w:t>т</w:t>
+      </w:r>
+      <w:r>
+        <w:rPr>
+          <w:sz w:val="24"/>
+        </w:rPr>
+        <w:t>ска връзка</w:t>
+      </w:r>
+    </w:p>
+    <w:p>
+      <w:pPr>
+        <w:pStyle w:val="a"/>
+        <w:numPr>
+          <w:ilvl w:val="0"/>
+          <w:numId w:val="10"/>
+        </w:numPr>
+        <w:jc w:val="both"/>
+        <w:rPr>
+          <w:sz w:val="24"/>
+        </w:rPr>
+      </w:pPr>
+      <w:r>
+        <w:rPr>
+          <w:sz w:val="24"/>
+          <w:lang w:val="en-US"/>
+        </w:rPr>
+        <w:t>“</w:t>
+      </w:r>
+      <w:r>
+        <w:rPr>
+          <w:sz w:val="24"/>
+          <w:lang w:val="en-US"/>
+        </w:rPr>
+        <w:t>Selector</w:t>
+      </w:r>
+      <w:r>
+        <w:rPr>
+          <w:sz w:val="24"/>
+          <w:lang w:val="en-US"/>
+        </w:rPr>
+        <w:t>”</w:t>
+      </w:r>
+      <w:r>
+        <w:rPr>
+          <w:sz w:val="24"/>
+        </w:rPr>
+        <w:t xml:space="preserve">:  този компонент </w:t>
+      </w:r>
+      <w:r>
+        <w:rPr>
+          <w:sz w:val="24"/>
+        </w:rPr>
+        <w:t>служи за ефективно определяне готовността на операцията, която даден</w:t>
+      </w:r>
+      <w:r>
+        <w:rPr>
+          <w:sz w:val="24"/>
+        </w:rPr>
+        <w:t>а</w:t>
+      </w:r>
+      <w:r>
+        <w:rPr>
+          <w:sz w:val="24"/>
+        </w:rPr>
+        <w:t xml:space="preserve"> </w:t>
+      </w:r>
+      <w:r>
+        <w:rPr>
+          <w:sz w:val="24"/>
+        </w:rPr>
+        <w:t>комуникационна връзка</w:t>
+      </w:r>
+      <w:r>
+        <w:rPr>
+          <w:sz w:val="24"/>
+        </w:rPr>
+        <w:t xml:space="preserve"> може да извърши</w:t>
+      </w:r>
+      <w:r>
+        <w:rPr>
+          <w:sz w:val="24"/>
+        </w:rPr>
+        <w:t xml:space="preserve">, съответно приемане на други комуникационни връзки, прочитане или записване </w:t>
+      </w:r>
+      <w:r>
+        <w:rPr>
+          <w:sz w:val="24"/>
+        </w:rPr>
+        <w:t>на данни</w:t>
+      </w:r>
+    </w:p>
+    <w:p>
+      <w:pPr>
+        <w:pStyle w:val="a"/>
+        <w:numPr>
+          <w:ilvl w:val="0"/>
+          <w:numId w:val="10"/>
+        </w:numPr>
+        <w:jc w:val="both"/>
+        <w:rPr>
+          <w:sz w:val="24"/>
+        </w:rPr>
+      </w:pPr>
+      <w:r>
+        <w:rPr>
+          <w:sz w:val="24"/>
+          <w:lang w:val="en-US"/>
+        </w:rPr>
+        <w:t>“</w:t>
+      </w:r>
+      <w:r>
+        <w:rPr>
+          <w:sz w:val="24"/>
+          <w:lang w:val="en-US"/>
+        </w:rPr>
+        <w:t>Buffer</w:t>
+      </w:r>
+      <w:r>
+        <w:rPr>
+          <w:sz w:val="24"/>
+          <w:lang w:val="en-US"/>
+        </w:rPr>
+        <w:t>”</w:t>
+      </w:r>
+      <w:r>
+        <w:rPr>
+          <w:sz w:val="24"/>
+        </w:rPr>
+        <w:t>: съхранява данни, които се прочитат</w:t>
+      </w:r>
+      <w:r>
+        <w:rPr>
+          <w:sz w:val="24"/>
+        </w:rPr>
+        <w:t xml:space="preserve"> от</w:t>
+      </w:r>
+      <w:r>
+        <w:rPr>
+          <w:sz w:val="24"/>
+        </w:rPr>
+        <w:t xml:space="preserve"> или записват в дадена комуникационна връзка</w:t>
+      </w:r>
+    </w:p>
+    <w:p>
+      <w:pPr>
+        <w:jc w:val="both"/>
+        <w:rPr>
+          <w:sz w:val="24"/>
+        </w:rPr>
+      </w:pPr>
+    </w:p>
+    <w:p>
+      <w:pPr>
+        <w:jc w:val="both"/>
+        <w:rPr>
+          <w:sz w:val="24"/>
+        </w:rPr>
+      </w:pPr>
+    </w:p>
+    <w:p>
+      <w:pPr>
+        <w:keepNext/>
+        <w:jc w:val="both"/>
+      </w:pPr>
+      <w:r>
+        <w:rPr>
+          <w:sz w:val="24"/>
+        </w:rPr>
+        <w:pict>
+          <v:shape id="_x0000_i1028" type="#_x0000_t75" style="width:450pt;height:206.45pt">
+            <v:imagedata r:id="rId8" o:title="nio_java"/>
+          </v:shape>
+        </w:pict>
+      </w:r>
+    </w:p>
+    <w:p>
+      <w:pPr>
+        <w:pStyle w:val="a5"/>
+        <w:jc w:val="center"/>
+        <w:rPr>
+          <w:sz w:val="24"/>
+          <w:lang w:val="en-US"/>
+        </w:rPr>
+      </w:pPr>
+      <w:r>
+        <w:t xml:space="preserve">Фигура </w:t>
+      </w:r>
+      <w:fldSimple w:instr=" SEQ Фигура \* ARABIC ">
+        <w:r>
+          <w:rPr>
+            <w:noProof/>
+          </w:rPr>
+          <w:t>4</w:t>
+        </w:r>
+      </w:fldSimple>
+      <w:r>
+        <w:t xml:space="preserve">.Архитектура на </w:t>
+      </w:r>
+      <w:r>
+        <w:rPr>
+          <w:lang w:val="en-US"/>
+        </w:rPr>
+        <w:t xml:space="preserve">Java NIO </w:t>
+      </w:r>
+      <w:r>
+        <w:t>сървър</w:t>
+      </w:r>
+    </w:p>
+    <w:p>
+      <w:pPr>
+        <w:ind w:firstLine="708"/>
+        <w:jc w:val="both"/>
+        <w:rPr>
+          <w:sz w:val="24"/>
+        </w:rPr>
+      </w:pPr>
+      <w:r>
+        <w:rPr>
+          <w:sz w:val="24"/>
+        </w:rPr>
+        <w:t>По-значимите модули в сървърната част са:</w:t>
+      </w:r>
+    </w:p>
+    <w:p>
+      <w:pPr>
+        <w:pStyle w:val="a"/>
+        <w:numPr>
+          <w:ilvl w:val="0"/>
+          <w:numId w:val="9"/>
+        </w:numPr>
+        <w:jc w:val="both"/>
+        <w:rPr>
+          <w:sz w:val="24"/>
+          <w:lang w:val="en-US"/>
+        </w:rPr>
+      </w:pPr>
+      <w:r>
+        <w:rPr>
+          <w:sz w:val="24"/>
+          <w:lang w:val="en-US"/>
+        </w:rPr>
+        <w:t>“</w:t>
+      </w:r>
+      <w:r>
+        <w:rPr>
+          <w:sz w:val="24"/>
+          <w:lang w:val="en-US"/>
+        </w:rPr>
+        <w:t>Main</w:t>
+      </w:r>
+      <w:r>
+        <w:rPr>
+          <w:sz w:val="24"/>
+          <w:lang w:val="en-US"/>
+        </w:rPr>
+        <w:t>”</w:t>
+      </w:r>
+      <w:r>
+        <w:rPr>
+          <w:sz w:val="24"/>
+          <w:lang w:val="en-US"/>
+        </w:rPr>
+        <w:t xml:space="preserve">: </w:t>
+      </w:r>
+      <w:r>
+        <w:rPr>
+          <w:sz w:val="24"/>
+        </w:rPr>
+        <w:t>инициализира сървърния модул, всички негови зависимости и го стартира</w:t>
+      </w:r>
+    </w:p>
+    <w:p>
+      <w:pPr>
+        <w:pStyle w:val="a"/>
+        <w:numPr>
+          <w:ilvl w:val="0"/>
+          <w:numId w:val="9"/>
+        </w:numPr>
+        <w:jc w:val="both"/>
+        <w:rPr>
+          <w:sz w:val="24"/>
+          <w:lang w:val="en-US"/>
+        </w:rPr>
+      </w:pPr>
+      <w:r>
+        <w:rPr>
+          <w:sz w:val="24"/>
+          <w:lang w:val="en-US"/>
+        </w:rPr>
+        <w:t>“</w:t>
+      </w:r>
+      <w:r>
+        <w:rPr>
+          <w:sz w:val="24"/>
+          <w:lang w:val="en-US"/>
+        </w:rPr>
+        <w:t>Server</w:t>
+      </w:r>
+      <w:r>
+        <w:rPr>
+          <w:sz w:val="24"/>
+          <w:lang w:val="en-US"/>
+        </w:rPr>
+        <w:t>”</w:t>
+      </w:r>
+      <w:r>
+        <w:rPr>
+          <w:sz w:val="24"/>
+          <w:lang w:val="en-US"/>
+        </w:rPr>
+        <w:t xml:space="preserve">: </w:t>
+      </w:r>
+      <w:r>
+        <w:rPr>
+          <w:sz w:val="24"/>
+        </w:rPr>
+        <w:t xml:space="preserve">представлява сървърния процес, който приема заявки, обработва ги чрез извикване на модула </w:t>
+      </w:r>
+      <w:r>
+        <w:rPr>
+          <w:sz w:val="24"/>
+          <w:lang w:val="en-US"/>
+        </w:rPr>
+        <w:t>“Command</w:t>
+      </w:r>
+      <w:r>
+        <w:rPr>
+          <w:sz w:val="24"/>
+          <w:lang w:val="en-US"/>
+        </w:rPr>
+        <w:t xml:space="preserve"> </w:t>
+      </w:r>
+      <w:r>
+        <w:rPr>
+          <w:sz w:val="24"/>
+          <w:lang w:val="en-US"/>
+        </w:rPr>
+        <w:t xml:space="preserve">Executor” </w:t>
+      </w:r>
+      <w:r>
+        <w:rPr>
+          <w:sz w:val="24"/>
+        </w:rPr>
+        <w:t xml:space="preserve">и </w:t>
+      </w:r>
+      <w:r>
+        <w:rPr>
+          <w:sz w:val="24"/>
+        </w:rPr>
+        <w:t>връща отговора към съответния клиент.</w:t>
+      </w:r>
+      <w:r>
+        <w:rPr>
+          <w:sz w:val="24"/>
+        </w:rPr>
+        <w:t xml:space="preserve"> </w:t>
+      </w:r>
+    </w:p>
+    <w:p>
+      <w:pPr>
+        <w:pStyle w:val="a"/>
+        <w:numPr>
+          <w:ilvl w:val="0"/>
+          <w:numId w:val="9"/>
+        </w:numPr>
+        <w:jc w:val="both"/>
+        <w:rPr>
+          <w:sz w:val="24"/>
+          <w:lang w:val="en-US"/>
+        </w:rPr>
+      </w:pPr>
+      <w:r>
+        <w:rPr>
+          <w:sz w:val="24"/>
+          <w:lang w:val="en-US"/>
+        </w:rPr>
+        <w:t>“</w:t>
+      </w:r>
+      <w:r>
+        <w:rPr>
+          <w:sz w:val="24"/>
+          <w:lang w:val="en-US"/>
+        </w:rPr>
+        <w:t>Command Executor</w:t>
+      </w:r>
+      <w:r>
+        <w:rPr>
+          <w:sz w:val="24"/>
+          <w:lang w:val="en-US"/>
+        </w:rPr>
+        <w:t>”</w:t>
+      </w:r>
+      <w:r>
+        <w:rPr>
+          <w:sz w:val="24"/>
+        </w:rPr>
+        <w:t>: определя вида на заявката и при нужда извиква съответния подмодул, който обработва. След това отговора се връща на</w:t>
+      </w:r>
+      <w:r>
+        <w:rPr>
+          <w:sz w:val="24"/>
+          <w:lang w:val="en-US"/>
+        </w:rPr>
+        <w:t xml:space="preserve"> “Server”</w:t>
+      </w:r>
+      <w:r>
+        <w:rPr>
+          <w:sz w:val="24"/>
+        </w:rPr>
+        <w:t>, който го изпраща към клиента</w:t>
+      </w:r>
+      <w:r>
+        <w:rPr>
+          <w:sz w:val="24"/>
+        </w:rPr>
+        <w:t>.</w:t>
+      </w:r>
+    </w:p>
+    <w:p>
+      <w:pPr>
+        <w:pStyle w:val="a"/>
+        <w:numPr>
+          <w:ilvl w:val="0"/>
+          <w:numId w:val="9"/>
+        </w:numPr>
+        <w:jc w:val="both"/>
+        <w:rPr>
+          <w:sz w:val="24"/>
+          <w:lang w:val="en-US"/>
+        </w:rPr>
+      </w:pPr>
+      <w:r>
+        <w:rPr>
+          <w:sz w:val="24"/>
+          <w:lang w:val="en-US"/>
+        </w:rPr>
+        <w:t>“User Repository”</w:t>
+      </w:r>
+      <w:r>
+        <w:rPr>
+          <w:sz w:val="24"/>
+        </w:rPr>
+        <w:t xml:space="preserve">: грижи се за </w:t>
+      </w:r>
+      <w:r>
+        <w:rPr>
+          <w:sz w:val="24"/>
+        </w:rPr>
+        <w:t xml:space="preserve">регистрирането и </w:t>
+      </w:r>
+      <w:proofErr w:type="spellStart"/>
+      <w:r>
+        <w:rPr>
+          <w:sz w:val="24"/>
+        </w:rPr>
+        <w:t>автентикацията</w:t>
+      </w:r>
+      <w:proofErr w:type="spellEnd"/>
+      <w:r>
+        <w:rPr>
+          <w:sz w:val="24"/>
+        </w:rPr>
+        <w:t xml:space="preserve"> на потребителите в системата</w:t>
+      </w:r>
+      <w:r>
+        <w:rPr>
+          <w:sz w:val="24"/>
+        </w:rPr>
+        <w:t xml:space="preserve">. </w:t>
+      </w:r>
+      <w:r>
+        <w:rPr>
+          <w:sz w:val="24"/>
+        </w:rPr>
+        <w:t>Използва модула за хеширане и съхранение на потребителска сесия.</w:t>
+      </w:r>
+    </w:p>
+    <w:p>
+      <w:pPr>
+        <w:pStyle w:val="a"/>
+        <w:numPr>
+          <w:ilvl w:val="0"/>
+          <w:numId w:val="9"/>
+        </w:numPr>
+        <w:jc w:val="both"/>
+        <w:rPr>
+          <w:sz w:val="24"/>
+          <w:lang w:val="en-US"/>
+        </w:rPr>
+      </w:pPr>
+      <w:r>
+        <w:rPr>
+          <w:sz w:val="24"/>
+          <w:lang w:val="en-US"/>
+        </w:rPr>
+        <w:t>“Password Vault”</w:t>
+      </w:r>
+      <w:r>
+        <w:rPr>
+          <w:sz w:val="24"/>
+        </w:rPr>
+        <w:t xml:space="preserve">: </w:t>
+      </w:r>
+      <w:r>
+        <w:rPr>
+          <w:sz w:val="24"/>
+        </w:rPr>
+        <w:t xml:space="preserve">реализира логиката по съхранението и извличането на </w:t>
+      </w:r>
+      <w:r>
+        <w:rPr>
+          <w:sz w:val="24"/>
+        </w:rPr>
+        <w:t>пароли, които потребителите желаят да запишат за своите услуги. Използва модула за криптиране.</w:t>
+      </w:r>
+    </w:p>
+    <w:p>
+      <w:pPr>
+        <w:pStyle w:val="a"/>
+        <w:numPr>
+          <w:ilvl w:val="0"/>
+          <w:numId w:val="9"/>
+        </w:numPr>
+        <w:jc w:val="both"/>
+        <w:rPr>
+          <w:sz w:val="24"/>
+          <w:lang w:val="en-US"/>
+        </w:rPr>
+      </w:pPr>
+      <w:r>
+        <w:rPr>
+          <w:sz w:val="24"/>
+          <w:lang w:val="en-US"/>
+        </w:rPr>
+        <w:t>“Password Generator”</w:t>
+      </w:r>
+      <w:r>
+        <w:rPr>
+          <w:sz w:val="24"/>
+          <w:lang w:val="en-US"/>
+        </w:rPr>
+        <w:t xml:space="preserve">: </w:t>
+      </w:r>
+      <w:r>
+        <w:rPr>
+          <w:sz w:val="24"/>
+        </w:rPr>
+        <w:t>грижи се за отправяне на заявки към уеб услугата за генериране на пароли.</w:t>
+      </w:r>
+      <w:r>
+        <w:rPr>
+          <w:sz w:val="24"/>
+        </w:rPr>
+        <w:t xml:space="preserve"> Използва </w:t>
+      </w:r>
+      <w:r>
+        <w:rPr>
+          <w:sz w:val="24"/>
+          <w:lang w:val="en-US"/>
+        </w:rPr>
+        <w:t>“</w:t>
+      </w:r>
+      <w:r>
+        <w:rPr>
+          <w:sz w:val="24"/>
+          <w:lang w:val="en-US"/>
+        </w:rPr>
+        <w:t>HttpClient</w:t>
+      </w:r>
+      <w:r>
+        <w:rPr>
+          <w:sz w:val="24"/>
+          <w:lang w:val="en-US"/>
+        </w:rPr>
+        <w:t>”</w:t>
+      </w:r>
+      <w:r>
+        <w:rPr>
+          <w:sz w:val="24"/>
+          <w:lang w:val="en-US"/>
+        </w:rPr>
+        <w:t xml:space="preserve"> </w:t>
+      </w:r>
+      <w:r>
+        <w:rPr>
+          <w:sz w:val="24"/>
+        </w:rPr>
+        <w:t xml:space="preserve">класа на </w:t>
+      </w:r>
+      <w:r>
+        <w:rPr>
+          <w:sz w:val="24"/>
+          <w:lang w:val="en-US"/>
+        </w:rPr>
+        <w:t>Java.</w:t>
+      </w:r>
+    </w:p>
+    <w:p>
+      <w:pPr>
+        <w:pStyle w:val="a"/>
+        <w:numPr>
+          <w:ilvl w:val="0"/>
+          <w:numId w:val="9"/>
+        </w:numPr>
+        <w:jc w:val="both"/>
+        <w:rPr>
+          <w:sz w:val="24"/>
+          <w:lang w:val="en-US"/>
+        </w:rPr>
+      </w:pPr>
+      <w:r>
+        <w:rPr>
+          <w:sz w:val="24"/>
+          <w:lang w:val="en-US"/>
+        </w:rPr>
+        <w:t>“Password Safety Checker”</w:t>
+      </w:r>
+      <w:r>
+        <w:rPr>
+          <w:sz w:val="24"/>
+        </w:rPr>
+        <w:t xml:space="preserve">: </w:t>
+      </w:r>
+      <w:r>
+        <w:rPr>
+          <w:sz w:val="24"/>
+        </w:rPr>
+        <w:t xml:space="preserve">грижи се за отправяне на заявки към уеб услугата </w:t>
+      </w:r>
+      <w:r>
+        <w:rPr>
+          <w:sz w:val="24"/>
+        </w:rPr>
+        <w:t xml:space="preserve">за проверка сигурността </w:t>
+      </w:r>
+      <w:r>
+        <w:rPr>
+          <w:sz w:val="24"/>
+        </w:rPr>
+        <w:t>на</w:t>
+      </w:r>
+      <w:r>
+        <w:rPr>
+          <w:sz w:val="24"/>
+        </w:rPr>
+        <w:t xml:space="preserve"> дадена парола</w:t>
+      </w:r>
+      <w:r>
+        <w:rPr>
+          <w:sz w:val="24"/>
+        </w:rPr>
+        <w:t xml:space="preserve">. Използва </w:t>
+      </w:r>
+      <w:r>
+        <w:rPr>
+          <w:sz w:val="24"/>
+          <w:lang w:val="en-US"/>
+        </w:rPr>
+        <w:t xml:space="preserve">“HttpClient” </w:t>
+      </w:r>
+      <w:r>
+        <w:rPr>
+          <w:sz w:val="24"/>
+        </w:rPr>
+        <w:t xml:space="preserve">класа на </w:t>
+      </w:r>
+      <w:r>
+        <w:rPr>
+          <w:sz w:val="24"/>
+          <w:lang w:val="en-US"/>
+        </w:rPr>
+        <w:t>Java.</w:t>
+      </w:r>
+    </w:p>
+    <w:p>
+      <w:pPr>
+        <w:pStyle w:val="a"/>
+        <w:numPr>
+          <w:ilvl w:val="0"/>
+          <w:numId w:val="9"/>
+        </w:numPr>
+        <w:jc w:val="both"/>
+        <w:rPr>
+          <w:sz w:val="24"/>
+          <w:lang w:val="en-US"/>
+        </w:rPr>
+      </w:pPr>
+      <w:r>
+        <w:rPr>
+          <w:sz w:val="24"/>
+          <w:lang w:val="en-US"/>
+        </w:rPr>
+        <w:t xml:space="preserve">“Cryptography”: </w:t>
+      </w:r>
+      <w:r>
+        <w:rPr>
+          <w:sz w:val="24"/>
+        </w:rPr>
+        <w:t>реализира конкретните криптографските алгоритми за сигурно хеширане и симетрично криптиране на текст.</w:t>
+      </w:r>
+      <w:r>
+        <w:rPr>
+          <w:sz w:val="24"/>
+        </w:rPr>
+        <w:t xml:space="preserve"> Използва класовете </w:t>
+      </w:r>
+      <w:r>
+        <w:rPr>
+          <w:sz w:val="24"/>
+        </w:rPr>
+        <w:t xml:space="preserve">дефинирани в </w:t>
+      </w:r>
+      <w:r>
+        <w:rPr>
+          <w:sz w:val="24"/>
+        </w:rPr>
+        <w:t xml:space="preserve"> </w:t>
+      </w:r>
+      <w:r>
+        <w:rPr>
+          <w:sz w:val="24"/>
+          <w:lang w:val="en-US"/>
+        </w:rPr>
+        <w:t>Java Crypto</w:t>
+      </w:r>
+      <w:r>
+        <w:rPr>
+          <w:sz w:val="24"/>
+          <w:lang w:val="en-US"/>
+        </w:rPr>
+        <w:t>graphy Architecture</w:t>
+      </w:r>
+      <w:r>
+        <w:rPr>
+          <w:sz w:val="24"/>
+        </w:rPr>
+        <w:t xml:space="preserve">, които се предлагат от стандартната версия на </w:t>
+      </w:r>
+      <w:r>
+        <w:rPr>
+          <w:sz w:val="24"/>
+          <w:lang w:val="en-US"/>
+        </w:rPr>
+        <w:t>J</w:t>
+      </w:r>
+      <w:r>
+        <w:rPr>
+          <w:sz w:val="24"/>
+          <w:lang w:val="en-US"/>
+        </w:rPr>
+        <w:t xml:space="preserve">ava </w:t>
+      </w:r>
+      <w:r>
+        <w:rPr>
+          <w:sz w:val="24"/>
+          <w:lang w:val="en-US"/>
+        </w:rPr>
+        <w:t xml:space="preserve">(Java </w:t>
+      </w:r>
+      <w:r>
+        <w:rPr>
+          <w:sz w:val="24"/>
+          <w:lang w:val="en-US"/>
+        </w:rPr>
+        <w:t>SE</w:t>
+      </w:r>
+      <w:r>
+        <w:rPr>
+          <w:sz w:val="24"/>
+          <w:lang w:val="en-US"/>
+        </w:rPr>
+        <w:t>)</w:t>
+      </w:r>
+      <w:r>
+        <w:rPr>
+          <w:sz w:val="24"/>
+          <w:lang w:val="en-US"/>
+        </w:rPr>
+        <w:t>.</w:t>
+      </w:r>
+    </w:p>
+    <w:p/>
     <w:p>
       <w:pPr>
         <w:pStyle w:val="2"/>
@@ -3922,8 +5428,14 @@
     <w:p>
       <w:pPr>
         <w:ind w:firstLine="360"/>
-      </w:pPr>
-      <w:r>
+        <w:rPr>
+          <w:sz w:val="24"/>
+        </w:rPr>
+      </w:pPr>
+      <w:r>
+        <w:rPr>
+          <w:sz w:val="24"/>
+        </w:rPr>
         <w:t xml:space="preserve">Възможни разширения на функционалността на приложението може са </w:t>
       </w:r>
     </w:p>
@@ -3934,8 +5446,14 @@
           <w:ilvl w:val="0"/>
           <w:numId w:val="4"/>
         </w:numPr>
-      </w:pPr>
-      <w:r>
+        <w:rPr>
+          <w:sz w:val="24"/>
+        </w:rPr>
+      </w:pPr>
+      <w:r>
+        <w:rPr>
+          <w:sz w:val="24"/>
+        </w:rPr>
         <w:t>добавяне на графичен-потребителски интерфейс на клиентското приложение</w:t>
       </w:r>
     </w:p>
@@ -3946,8 +5464,14 @@
           <w:ilvl w:val="0"/>
           <w:numId w:val="4"/>
         </w:numPr>
-      </w:pPr>
-      <w:r>
+        <w:rPr>
+          <w:sz w:val="24"/>
+        </w:rPr>
+      </w:pPr>
+      <w:r>
+        <w:rPr>
+          <w:sz w:val="24"/>
+        </w:rPr>
         <w:t>създаване на администраторско приложение с графичен-потребителски интерфейс за следене на системата</w:t>
       </w:r>
     </w:p>
@@ -3958,17 +5482,27 @@
           <w:ilvl w:val="0"/>
           <w:numId w:val="4"/>
         </w:numPr>
-      </w:pPr>
-      <w:r>
+        <w:rPr>
+          <w:sz w:val="24"/>
+        </w:rPr>
+      </w:pPr>
+      <w:r>
+        <w:rPr>
+          <w:sz w:val="24"/>
+        </w:rPr>
         <w:t>възможност потребител да експортира</w:t>
       </w:r>
       <w:r>
         <w:rPr>
+          <w:sz w:val="24"/>
           <w:lang w:val="en-US"/>
         </w:rPr>
         <w:t>/</w:t>
       </w:r>
       <w:r>
+        <w:rPr>
+          <w:sz w:val="24"/>
+        </w:rPr>
         <w:t>импортира записаните пароли</w:t>
       </w:r>
     </w:p>
@@ -3979,17 +5513,27 @@
           <w:ilvl w:val="0"/>
           <w:numId w:val="4"/>
         </w:numPr>
-      </w:pPr>
-      <w:r>
+        <w:rPr>
+          <w:sz w:val="24"/>
+        </w:rPr>
+      </w:pPr>
+      <w:r>
+        <w:rPr>
+          <w:sz w:val="24"/>
+        </w:rPr>
         <w:t xml:space="preserve">възможност за автоматично попълване на форма със съответната парола и копиране на парола на </w:t>
       </w:r>
       <w:r>
         <w:rPr>
+          <w:sz w:val="24"/>
           <w:lang w:val="en-US"/>
         </w:rPr>
         <w:t>clipboard</w:t>
       </w:r>
       <w:r>
+        <w:rPr>
+          <w:sz w:val="24"/>
+        </w:rPr>
         <w:t>-а на потребителя</w:t>
       </w:r>
     </w:p>
@@ -4000,18 +5544,27 @@
           <w:ilvl w:val="0"/>
           <w:numId w:val="4"/>
         </w:numPr>
-      </w:pPr>
-      <w:r>
-        <w:lastRenderedPageBreak/>
+        <w:rPr>
+          <w:sz w:val="24"/>
+        </w:rPr>
+      </w:pPr>
+      <w:r>
+        <w:rPr>
+          <w:sz w:val="24"/>
+        </w:rPr>
         <w:t xml:space="preserve">възможност за съхранение на друг вид удостоверителна информация като </w:t>
       </w:r>
       <w:r>
         <w:rPr>
+          <w:sz w:val="24"/>
           <w:lang w:val="en-US"/>
         </w:rPr>
         <w:t xml:space="preserve">API </w:t>
       </w:r>
       <w:r>
+        <w:rPr>
+          <w:sz w:val="24"/>
+        </w:rPr>
         <w:t>ключове</w:t>
       </w:r>
     </w:p>
@@ -4074,7 +5627,39 @@
           <w:sz w:val="24"/>
           <w:lang w:val="en-US"/>
         </w:rPr>
-        <w:t>[2] "Pro Java 7 Nio.2", Anghel Leonard, Apress 2011</w:t>
+        <w:t xml:space="preserve">[2] "Pro Java 7 Nio.2", </w:t>
+      </w:r>
+      <w:proofErr w:type="spellStart"/>
+      <w:r>
+        <w:rPr>
+          <w:sz w:val="24"/>
+          <w:lang w:val="en-US"/>
+        </w:rPr>
+        <w:t>Anghel</w:t>
+      </w:r>
+      <w:proofErr w:type="spellEnd"/>
+      <w:r>
+        <w:rPr>
+          <w:sz w:val="24"/>
+          <w:lang w:val="en-US"/>
+        </w:rPr>
+        <w:t xml:space="preserve"> Leonard, </w:t>
+      </w:r>
+      <w:proofErr w:type="spellStart"/>
+      <w:r>
+        <w:rPr>
+          <w:sz w:val="24"/>
+          <w:lang w:val="en-US"/>
+        </w:rPr>
+        <w:t>Apress</w:t>
+      </w:r>
+      <w:proofErr w:type="spellEnd"/>
+      <w:r>
+        <w:rPr>
+          <w:sz w:val="24"/>
+          <w:lang w:val="en-US"/>
+        </w:rPr>
+        <w:t xml:space="preserve"> 2011</w:t>
       </w:r>
     </w:p>
     <w:p>
@@ -4097,7 +5682,23 @@
           <w:sz w:val="24"/>
           <w:lang w:val="en-US"/>
         </w:rPr>
-        <w:t xml:space="preserve">, Eugen Paraschiv, 12.01.2022, </w:t>
+        <w:t xml:space="preserve">, Eugen </w:t>
+      </w:r>
+      <w:proofErr w:type="spellStart"/>
+      <w:r>
+        <w:rPr>
+          <w:sz w:val="24"/>
+          <w:lang w:val="en-US"/>
+        </w:rPr>
+        <w:t>Paraschiv</w:t>
+      </w:r>
+      <w:proofErr w:type="spellEnd"/>
+      <w:r>
+        <w:rPr>
+          <w:sz w:val="24"/>
+          <w:lang w:val="en-US"/>
+        </w:rPr>
+        <w:t xml:space="preserve">, 12.01.2022, </w:t>
       </w:r>
       <w:r>
         <w:rPr>
@@ -4120,7 +5721,23 @@
           <w:sz w:val="24"/>
           <w:lang w:val="en-US"/>
         </w:rPr>
-        <w:t>[4] "Java AES Encryption and Decryption", Eugen Paraschiv, 14.11.2021, https://www.baeldung.com/java-aes-encryption-decryption</w:t>
+        <w:t xml:space="preserve">[4] "Java AES Encryption and Decryption", Eugen </w:t>
+      </w:r>
+      <w:proofErr w:type="spellStart"/>
+      <w:r>
+        <w:rPr>
+          <w:sz w:val="24"/>
+          <w:lang w:val="en-US"/>
+        </w:rPr>
+        <w:t>Paraschiv</w:t>
+      </w:r>
+      <w:proofErr w:type="spellEnd"/>
+      <w:r>
+        <w:rPr>
+          <w:sz w:val="24"/>
+          <w:lang w:val="en-US"/>
+        </w:rPr>
+        <w:t>, 14.11.2021, https://www.baeldung.com/java-aes-encryption-decryption</w:t>
       </w:r>
     </w:p>
     <w:p>
@@ -4136,7 +5753,39 @@
           <w:sz w:val="24"/>
           <w:lang w:val="en-US"/>
         </w:rPr>
-        <w:t>[5] "Java AES encryption and decryption", Yong Mook Kim, 02.06.2020, линк: https://mkyong.com/java/java-aes-encryption-and-decryption/</w:t>
+        <w:t xml:space="preserve">[5] "Java AES encryption and decryption", Yong </w:t>
+      </w:r>
+      <w:proofErr w:type="spellStart"/>
+      <w:r>
+        <w:rPr>
+          <w:sz w:val="24"/>
+          <w:lang w:val="en-US"/>
+        </w:rPr>
+        <w:t>Mook</w:t>
+      </w:r>
+      <w:proofErr w:type="spellEnd"/>
+      <w:r>
+        <w:rPr>
+          <w:sz w:val="24"/>
+          <w:lang w:val="en-US"/>
+        </w:rPr>
+        <w:t xml:space="preserve"> Kim, 02.06.2020, </w:t>
+      </w:r>
+      <w:proofErr w:type="spellStart"/>
+      <w:r>
+        <w:rPr>
+          <w:sz w:val="24"/>
+          <w:lang w:val="en-US"/>
+        </w:rPr>
+        <w:t>линк</w:t>
+      </w:r>
+      <w:proofErr w:type="spellEnd"/>
+      <w:r>
+        <w:rPr>
+          <w:sz w:val="24"/>
+          <w:lang w:val="en-US"/>
+        </w:rPr>
+        <w:t>: https://mkyong.com/java/java-aes-encryption-and-decryption/</w:t>
       </w:r>
     </w:p>
     <w:p>
@@ -4152,7 +5801,39 @@
           <w:sz w:val="24"/>
           <w:lang w:val="en-US"/>
         </w:rPr>
-        <w:t xml:space="preserve">[6] "Cryptography 101 for Java developers by Michel Schudel", Michel Schudel, </w:t>
+        <w:t xml:space="preserve">[6] "Cryptography 101 for Java developers by Michel </w:t>
+      </w:r>
+      <w:proofErr w:type="spellStart"/>
+      <w:r>
+        <w:rPr>
+          <w:sz w:val="24"/>
+          <w:lang w:val="en-US"/>
+        </w:rPr>
+        <w:t>Schudel</w:t>
+      </w:r>
+      <w:proofErr w:type="spellEnd"/>
+      <w:r>
+        <w:rPr>
+          <w:sz w:val="24"/>
+          <w:lang w:val="en-US"/>
+        </w:rPr>
+        <w:t xml:space="preserve">", Michel </w:t>
+      </w:r>
+      <w:proofErr w:type="spellStart"/>
+      <w:r>
+        <w:rPr>
+          <w:sz w:val="24"/>
+          <w:lang w:val="en-US"/>
+        </w:rPr>
+        <w:t>Schudel</w:t>
+      </w:r>
+      <w:proofErr w:type="spellEnd"/>
+      <w:r>
+        <w:rPr>
+          <w:sz w:val="24"/>
+          <w:lang w:val="en-US"/>
+        </w:rPr>
+        <w:t xml:space="preserve">, </w:t>
       </w:r>
     </w:p>
     <w:p>
@@ -4163,14 +5844,25 @@
           <w:lang w:val="en-US"/>
         </w:rPr>
       </w:pPr>
-      <w:r>
-        <w:rPr>
-          <w:sz w:val="24"/>
-          <w:lang w:val="en-US"/>
-        </w:rPr>
-        <w:t xml:space="preserve">линк: </w:t>
-      </w:r>
-      <w:hyperlink r:id="rId7" w:history="1">
+      <w:proofErr w:type="spellStart"/>
+      <w:proofErr w:type="gramStart"/>
+      <w:r>
+        <w:rPr>
+          <w:sz w:val="24"/>
+          <w:lang w:val="en-US"/>
+        </w:rPr>
+        <w:t>линк</w:t>
+      </w:r>
+      <w:proofErr w:type="spellEnd"/>
+      <w:proofErr w:type="gramEnd"/>
+      <w:r>
+        <w:rPr>
+          <w:sz w:val="24"/>
+          <w:lang w:val="en-US"/>
+        </w:rPr>
+        <w:t xml:space="preserve">: </w:t>
+      </w:r>
+      <w:hyperlink r:id="rId9" w:history="1">
         <w:r>
           <w:rPr>
             <w:rStyle w:val="a4"/>
@@ -4196,12 +5888,39 @@
           <w:lang w:val="en-US"/>
         </w:rPr>
       </w:pPr>
-      <w:r>
-        <w:rPr>
-          <w:sz w:val="24"/>
-          <w:lang w:val="en-US"/>
-        </w:rPr>
-        <w:t>видео презентация: https://www.youtube.com/watch?v=1925zmDP_BY</w:t>
+      <w:proofErr w:type="spellStart"/>
+      <w:proofErr w:type="gramStart"/>
+      <w:r>
+        <w:rPr>
+          <w:sz w:val="24"/>
+          <w:lang w:val="en-US"/>
+        </w:rPr>
+        <w:t>видео</w:t>
+      </w:r>
+      <w:proofErr w:type="spellEnd"/>
+      <w:proofErr w:type="gramEnd"/>
+      <w:r>
+        <w:rPr>
+          <w:sz w:val="24"/>
+          <w:lang w:val="en-US"/>
+        </w:rPr>
+        <w:t xml:space="preserve"> </w:t>
+      </w:r>
+      <w:proofErr w:type="spellStart"/>
+      <w:r>
+        <w:rPr>
+          <w:sz w:val="24"/>
+          <w:lang w:val="en-US"/>
+        </w:rPr>
+        <w:t>презентация</w:t>
+      </w:r>
+      <w:proofErr w:type="spellEnd"/>
+      <w:r>
+        <w:rPr>
+          <w:sz w:val="24"/>
+          <w:lang w:val="en-US"/>
+        </w:rPr>
+        <w:t>: https://www.youtube.com/watch?v=1925zmDP_BY</w:t>
       </w:r>
     </w:p>
     <w:p>
@@ -4217,7 +5936,23 @@
           <w:sz w:val="24"/>
           <w:lang w:val="en-US"/>
         </w:rPr>
-        <w:t>[7] "Java Cryptography Architecture (JCA) Reference Guide", линк: https://docs.oracle.com/en/java/javase/17/security/java-cryptography-architecture-jca-reference-guide.html</w:t>
+        <w:t xml:space="preserve">[7] "Java Cryptography Architecture (JCA) Reference Guide", </w:t>
+      </w:r>
+      <w:proofErr w:type="spellStart"/>
+      <w:r>
+        <w:rPr>
+          <w:sz w:val="24"/>
+          <w:lang w:val="en-US"/>
+        </w:rPr>
+        <w:t>линк</w:t>
+      </w:r>
+      <w:proofErr w:type="spellEnd"/>
+      <w:r>
+        <w:rPr>
+          <w:sz w:val="24"/>
+          <w:lang w:val="en-US"/>
+        </w:rPr>
+        <w:t>: https://docs.oracle.com/en/java/javase/17/security/java-cryptography-architecture-jca-reference-guide.html</w:t>
       </w:r>
     </w:p>
     <w:p>
@@ -4233,7 +5968,87 @@
           <w:sz w:val="24"/>
           <w:lang w:val="en-US"/>
         </w:rPr>
-        <w:t>[8] Услуга за проверка на сигурността на пароли, линк: https://www.enzoic.com/docs-passwords-api/</w:t>
+        <w:t xml:space="preserve">[8] </w:t>
+      </w:r>
+      <w:proofErr w:type="spellStart"/>
+      <w:r>
+        <w:rPr>
+          <w:sz w:val="24"/>
+          <w:lang w:val="en-US"/>
+        </w:rPr>
+        <w:t>Услуга</w:t>
+      </w:r>
+      <w:proofErr w:type="spellEnd"/>
+      <w:r>
+        <w:rPr>
+          <w:sz w:val="24"/>
+          <w:lang w:val="en-US"/>
+        </w:rPr>
+        <w:t xml:space="preserve"> за </w:t>
+      </w:r>
+      <w:proofErr w:type="spellStart"/>
+      <w:r>
+        <w:rPr>
+          <w:sz w:val="24"/>
+          <w:lang w:val="en-US"/>
+        </w:rPr>
+        <w:t>проверка</w:t>
+      </w:r>
+      <w:proofErr w:type="spellEnd"/>
+      <w:r>
+        <w:rPr>
+          <w:sz w:val="24"/>
+          <w:lang w:val="en-US"/>
+        </w:rPr>
+        <w:t xml:space="preserve"> на </w:t>
+      </w:r>
+      <w:proofErr w:type="spellStart"/>
+      <w:r>
+        <w:rPr>
+          <w:sz w:val="24"/>
+          <w:lang w:val="en-US"/>
+        </w:rPr>
+        <w:t>сигурността</w:t>
+      </w:r>
+      <w:proofErr w:type="spellEnd"/>
+      <w:r>
+        <w:rPr>
+          <w:sz w:val="24"/>
+          <w:lang w:val="en-US"/>
+        </w:rPr>
+        <w:t xml:space="preserve"> на </w:t>
+      </w:r>
+      <w:proofErr w:type="spellStart"/>
+      <w:r>
+        <w:rPr>
+          <w:sz w:val="24"/>
+          <w:lang w:val="en-US"/>
+        </w:rPr>
+        <w:t>пароли</w:t>
+      </w:r>
+      <w:proofErr w:type="spellEnd"/>
+      <w:r>
+        <w:rPr>
+          <w:sz w:val="24"/>
+          <w:lang w:val="en-US"/>
+        </w:rPr>
+        <w:t xml:space="preserve">, </w:t>
+      </w:r>
+      <w:proofErr w:type="spellStart"/>
+      <w:r>
+        <w:rPr>
+          <w:sz w:val="24"/>
+          <w:lang w:val="en-US"/>
+        </w:rPr>
+        <w:t>линк</w:t>
+      </w:r>
+      <w:proofErr w:type="spellEnd"/>
+      <w:r>
+        <w:rPr>
+          <w:sz w:val="24"/>
+          <w:lang w:val="en-US"/>
+        </w:rPr>
+        <w:t>: https://www.enzoic.com/docs-passwords-api/</w:t>
       </w:r>
     </w:p>
     <w:p>
@@ -4249,7 +6064,71 @@
           <w:sz w:val="24"/>
           <w:lang w:val="en-US"/>
         </w:rPr>
-        <w:t>[9] Услуга за генериране на пароли, линк: https://happi.dev/docs/password-generator</w:t>
+        <w:t xml:space="preserve">[9] </w:t>
+      </w:r>
+      <w:proofErr w:type="spellStart"/>
+      <w:r>
+        <w:rPr>
+          <w:sz w:val="24"/>
+          <w:lang w:val="en-US"/>
+        </w:rPr>
+        <w:t>Услуга</w:t>
+      </w:r>
+      <w:proofErr w:type="spellEnd"/>
+      <w:r>
+        <w:rPr>
+          <w:sz w:val="24"/>
+          <w:lang w:val="en-US"/>
+        </w:rPr>
+        <w:t xml:space="preserve"> за </w:t>
+      </w:r>
+      <w:proofErr w:type="spellStart"/>
+      <w:r>
+        <w:rPr>
+          <w:sz w:val="24"/>
+          <w:lang w:val="en-US"/>
+        </w:rPr>
+        <w:t>генериране</w:t>
+      </w:r>
+      <w:proofErr w:type="spellEnd"/>
+      <w:r>
+        <w:rPr>
+          <w:sz w:val="24"/>
+          <w:lang w:val="en-US"/>
+        </w:rPr>
+        <w:t xml:space="preserve"> на </w:t>
+      </w:r>
+      <w:proofErr w:type="spellStart"/>
+      <w:r>
+        <w:rPr>
+          <w:sz w:val="24"/>
+          <w:lang w:val="en-US"/>
+        </w:rPr>
+        <w:t>пароли</w:t>
+      </w:r>
+      <w:proofErr w:type="spellEnd"/>
+      <w:r>
+        <w:rPr>
+          <w:sz w:val="24"/>
+          <w:lang w:val="en-US"/>
+        </w:rPr>
+        <w:t xml:space="preserve">, </w:t>
+      </w:r>
+      <w:proofErr w:type="spellStart"/>
+      <w:r>
+        <w:rPr>
+          <w:sz w:val="24"/>
+          <w:lang w:val="en-US"/>
+        </w:rPr>
+        <w:t>линк</w:t>
+      </w:r>
+      <w:proofErr w:type="spellEnd"/>
+      <w:r>
+        <w:rPr>
+          <w:sz w:val="24"/>
+          <w:lang w:val="en-US"/>
+        </w:rPr>
+        <w:t>: https://happi.dev/docs/password-generator</w:t>
       </w:r>
     </w:p>
     <w:p>
@@ -4265,7 +6144,40 @@
           <w:sz w:val="24"/>
           <w:lang w:val="en-US"/>
         </w:rPr>
-        <w:t>[10] "Exploring the New HTTP Client in Java", Eugen Paraschiv, 31.12.2021, линк: https://www.baeldung.com/java-9-http-client</w:t>
+        <w:lastRenderedPageBreak/>
+        <w:t xml:space="preserve">[10] "Exploring the New HTTP Client in Java", Eugen </w:t>
+      </w:r>
+      <w:proofErr w:type="spellStart"/>
+      <w:r>
+        <w:rPr>
+          <w:sz w:val="24"/>
+          <w:lang w:val="en-US"/>
+        </w:rPr>
+        <w:t>Paraschiv</w:t>
+      </w:r>
+      <w:proofErr w:type="spellEnd"/>
+      <w:r>
+        <w:rPr>
+          <w:sz w:val="24"/>
+          <w:lang w:val="en-US"/>
+        </w:rPr>
+        <w:t xml:space="preserve">, 31.12.2021, </w:t>
+      </w:r>
+      <w:proofErr w:type="spellStart"/>
+      <w:r>
+        <w:rPr>
+          <w:sz w:val="24"/>
+          <w:lang w:val="en-US"/>
+        </w:rPr>
+        <w:t>линк</w:t>
+      </w:r>
+      <w:proofErr w:type="spellEnd"/>
+      <w:r>
+        <w:rPr>
+          <w:sz w:val="24"/>
+          <w:lang w:val="en-US"/>
+        </w:rPr>
+        <w:t>: https://www.baeldung.com/java-9-http-client</w:t>
       </w:r>
     </w:p>
     <w:p>
@@ -4281,7 +6193,39 @@
           <w:sz w:val="24"/>
           <w:lang w:val="en-US"/>
         </w:rPr>
-        <w:t>[11] "Java 11 HttpClient Examples", Yong Mook Kim, 17.05.2020, линк: https://mkyong.com/java/java-11-httpclient-examples/</w:t>
+        <w:t xml:space="preserve">[11] "Java 11 HttpClient Examples", Yong </w:t>
+      </w:r>
+      <w:proofErr w:type="spellStart"/>
+      <w:r>
+        <w:rPr>
+          <w:sz w:val="24"/>
+          <w:lang w:val="en-US"/>
+        </w:rPr>
+        <w:t>Mook</w:t>
+      </w:r>
+      <w:proofErr w:type="spellEnd"/>
+      <w:r>
+        <w:rPr>
+          <w:sz w:val="24"/>
+          <w:lang w:val="en-US"/>
+        </w:rPr>
+        <w:t xml:space="preserve"> Kim, 17.05.2020, </w:t>
+      </w:r>
+      <w:proofErr w:type="spellStart"/>
+      <w:r>
+        <w:rPr>
+          <w:sz w:val="24"/>
+          <w:lang w:val="en-US"/>
+        </w:rPr>
+        <w:t>линк</w:t>
+      </w:r>
+      <w:proofErr w:type="spellEnd"/>
+      <w:r>
+        <w:rPr>
+          <w:sz w:val="24"/>
+          <w:lang w:val="en-US"/>
+        </w:rPr>
+        <w:t>: https://mkyong.com/java/java-11-httpclient-examples/</w:t>
       </w:r>
     </w:p>
     <w:p>
@@ -4315,7 +6259,7 @@
         </w:rPr>
         <w:t xml:space="preserve">[13] "Declaring Dependencies between Subprojects", </w:t>
       </w:r>
-      <w:hyperlink r:id="rId8" w:history="1">
+      <w:hyperlink r:id="rId10" w:history="1">
         <w:r>
           <w:rPr>
             <w:rStyle w:val="a4"/>
@@ -4339,7 +6283,6 @@
           <w:sz w:val="24"/>
           <w:lang w:val="en-US"/>
         </w:rPr>
-        <w:lastRenderedPageBreak/>
         <w:t>[</w:t>
       </w:r>
       <w:r>
@@ -4433,20 +6376,44 @@
         </w:rPr>
         <w:t xml:space="preserve"> </w:t>
       </w:r>
-      <w:r>
-        <w:rPr>
-          <w:sz w:val="24"/>
-        </w:rPr>
-        <w:t>https://sectigostore.com/blog/5-differences-between-symmetric-vs-asymmetric-encryption/</w:t>
-      </w:r>
+      <w:hyperlink r:id="rId11" w:history="1">
+        <w:r>
+          <w:rPr>
+            <w:rStyle w:val="a4"/>
+            <w:sz w:val="24"/>
+          </w:rPr>
+          <w:t>https://sectigostore.com/blog/5-differences-between-symmetric-vs-asymmetric-encryption/</w:t>
+        </w:r>
+      </w:hyperlink>
     </w:p>
     <w:p>
       <w:pPr>
         <w:jc w:val="both"/>
         <w:rPr>
-          <w:sz w:val="24"/>
-        </w:rPr>
-      </w:pPr>
+          <w:b/>
+          <w:sz w:val="24"/>
+          <w:lang w:val="en-US"/>
+        </w:rPr>
+      </w:pPr>
+      <w:r>
+        <w:rPr>
+          <w:sz w:val="24"/>
+          <w:lang w:val="en-US"/>
+        </w:rPr>
+        <w:t>[16]</w:t>
+      </w:r>
+      <w:r>
+        <w:rPr>
+          <w:sz w:val="24"/>
+        </w:rPr>
+        <w:t xml:space="preserve"> Фигура 4. линк: </w:t>
+      </w:r>
+      <w:r>
+        <w:rPr>
+          <w:sz w:val="24"/>
+        </w:rPr>
+        <w:t>https://dzone.com/articles/java-io-and-nio</w:t>
+      </w:r>
     </w:p>
     <w:sectPr>
       <w:pgSz w:w="11906" w:h="16838"/>
@@ -4688,6 +6655,119 @@
     </w:lvl>
   </w:abstractNum>
   <w:abstractNum w:abstractNumId="2" w15:restartNumberingAfterBreak="0">
+    <w:nsid w:val="378E04A7"/>
+    <w:multiLevelType w:val="hybridMultilevel"/>
+    <w:tmpl w:val="394C833E"/>
+    <w:lvl w:ilvl="0" w:tplc="04020001">
+      <w:start w:val="1"/>
+      <w:numFmt w:val="bullet"/>
+      <w:lvlText w:val=""/>
+      <w:lvlJc w:val="left"/>
+      <w:pPr>
+        <w:ind w:left="1428" w:hanging="360"/>
+      </w:pPr>
+      <w:rPr>
+        <w:rFonts w:ascii="Symbol" w:hAnsi="Symbol" w:hint="default"/>
+      </w:rPr>
+    </w:lvl>
+    <w:lvl w:ilvl="1" w:tplc="04020003" w:tentative="1">
+      <w:start w:val="1"/>
+      <w:numFmt w:val="bullet"/>
+      <w:lvlText w:val="o"/>
+      <w:lvlJc w:val="left"/>
+      <w:pPr>
+        <w:ind w:left="2148" w:hanging="360"/>
+      </w:pPr>
+      <w:rPr>
+        <w:rFonts w:ascii="Courier New" w:hAnsi="Courier New" w:cs="Courier New" w:hint="default"/>
+      </w:rPr>
+    </w:lvl>
+    <w:lvl w:ilvl="2" w:tplc="04020005" w:tentative="1">
+      <w:start w:val="1"/>
+      <w:numFmt w:val="bullet"/>
+      <w:lvlText w:val=""/>
+      <w:lvlJc w:val="left"/>
+      <w:pPr>
+        <w:ind w:left="2868" w:hanging="360"/>
+      </w:pPr>
+      <w:rPr>
+        <w:rFonts w:ascii="Wingdings" w:hAnsi="Wingdings" w:hint="default"/>
+      </w:rPr>
+    </w:lvl>
+    <w:lvl w:ilvl="3" w:tplc="04020001" w:tentative="1">
+      <w:start w:val="1"/>
+      <w:numFmt w:val="bullet"/>
+      <w:lvlText w:val=""/>
+      <w:lvlJc w:val="left"/>
+      <w:pPr>
+        <w:ind w:left="3588" w:hanging="360"/>
+      </w:pPr>
+      <w:rPr>
+        <w:rFonts w:ascii="Symbol" w:hAnsi="Symbol" w:hint="default"/>
+      </w:rPr>
+    </w:lvl>
+    <w:lvl w:ilvl="4" w:tplc="04020003" w:tentative="1">
+      <w:start w:val="1"/>
+      <w:numFmt w:val="bullet"/>
+      <w:lvlText w:val="o"/>
+      <w:lvlJc w:val="left"/>
+      <w:pPr>
+        <w:ind w:left="4308" w:hanging="360"/>
+      </w:pPr>
+      <w:rPr>
+        <w:rFonts w:ascii="Courier New" w:hAnsi="Courier New" w:cs="Courier New" w:hint="default"/>
+      </w:rPr>
+    </w:lvl>
+    <w:lvl w:ilvl="5" w:tplc="04020005" w:tentative="1">
+      <w:start w:val="1"/>
+      <w:numFmt w:val="bullet"/>
+      <w:lvlText w:val=""/>
+      <w:lvlJc w:val="left"/>
+      <w:pPr>
+        <w:ind w:left="5028" w:hanging="360"/>
+      </w:pPr>
+      <w:rPr>
+        <w:rFonts w:ascii="Wingdings" w:hAnsi="Wingdings" w:hint="default"/>
+      </w:rPr>
+    </w:lvl>
+    <w:lvl w:ilvl="6" w:tplc="04020001" w:tentative="1">
+      <w:start w:val="1"/>
+      <w:numFmt w:val="bullet"/>
+      <w:lvlText w:val=""/>
+      <w:lvlJc w:val="left"/>
+      <w:pPr>
+        <w:ind w:left="5748" w:hanging="360"/>
+      </w:pPr>
+      <w:rPr>
+        <w:rFonts w:ascii="Symbol" w:hAnsi="Symbol" w:hint="default"/>
+      </w:rPr>
+    </w:lvl>
+    <w:lvl w:ilvl="7" w:tplc="04020003" w:tentative="1">
+      <w:start w:val="1"/>
+      <w:numFmt w:val="bullet"/>
+      <w:lvlText w:val="o"/>
+      <w:lvlJc w:val="left"/>
+      <w:pPr>
+        <w:ind w:left="6468" w:hanging="360"/>
+      </w:pPr>
+      <w:rPr>
+        <w:rFonts w:ascii="Courier New" w:hAnsi="Courier New" w:cs="Courier New" w:hint="default"/>
+      </w:rPr>
+    </w:lvl>
+    <w:lvl w:ilvl="8" w:tplc="04020005" w:tentative="1">
+      <w:start w:val="1"/>
+      <w:numFmt w:val="bullet"/>
+      <w:lvlText w:val=""/>
+      <w:lvlJc w:val="left"/>
+      <w:pPr>
+        <w:ind w:left="7188" w:hanging="360"/>
+      </w:pPr>
+      <w:rPr>
+        <w:rFonts w:ascii="Wingdings" w:hAnsi="Wingdings" w:hint="default"/>
+      </w:rPr>
+    </w:lvl>
+  </w:abstractNum>
+  <w:abstractNum w:abstractNumId="3" w15:restartNumberingAfterBreak="0">
     <w:nsid w:val="49A62D65"/>
     <w:multiLevelType w:val="hybridMultilevel"/>
     <w:tmpl w:val="522A9336"/>
@@ -4800,7 +6880,7 @@
       </w:rPr>
     </w:lvl>
   </w:abstractNum>
-  <w:abstractNum w:abstractNumId="3" w15:restartNumberingAfterBreak="0">
+  <w:abstractNum w:abstractNumId="4" w15:restartNumberingAfterBreak="0">
     <w:nsid w:val="4D6F6379"/>
     <w:multiLevelType w:val="hybridMultilevel"/>
     <w:tmpl w:val="C5F00BB4"/>
@@ -4913,7 +6993,120 @@
       </w:rPr>
     </w:lvl>
   </w:abstractNum>
-  <w:abstractNum w:abstractNumId="4" w15:restartNumberingAfterBreak="0">
+  <w:abstractNum w:abstractNumId="5" w15:restartNumberingAfterBreak="0">
+    <w:nsid w:val="53151D60"/>
+    <w:multiLevelType w:val="hybridMultilevel"/>
+    <w:tmpl w:val="3D3CAAC8"/>
+    <w:lvl w:ilvl="0" w:tplc="04020001">
+      <w:start w:val="1"/>
+      <w:numFmt w:val="bullet"/>
+      <w:lvlText w:val=""/>
+      <w:lvlJc w:val="left"/>
+      <w:pPr>
+        <w:ind w:left="1068" w:hanging="360"/>
+      </w:pPr>
+      <w:rPr>
+        <w:rFonts w:ascii="Symbol" w:hAnsi="Symbol" w:hint="default"/>
+      </w:rPr>
+    </w:lvl>
+    <w:lvl w:ilvl="1" w:tplc="04020003" w:tentative="1">
+      <w:start w:val="1"/>
+      <w:numFmt w:val="bullet"/>
+      <w:lvlText w:val="o"/>
+      <w:lvlJc w:val="left"/>
+      <w:pPr>
+        <w:ind w:left="1788" w:hanging="360"/>
+      </w:pPr>
+      <w:rPr>
+        <w:rFonts w:ascii="Courier New" w:hAnsi="Courier New" w:cs="Courier New" w:hint="default"/>
+      </w:rPr>
+    </w:lvl>
+    <w:lvl w:ilvl="2" w:tplc="04020005" w:tentative="1">
+      <w:start w:val="1"/>
+      <w:numFmt w:val="bullet"/>
+      <w:lvlText w:val=""/>
+      <w:lvlJc w:val="left"/>
+      <w:pPr>
+        <w:ind w:left="2508" w:hanging="360"/>
+      </w:pPr>
+      <w:rPr>
+        <w:rFonts w:ascii="Wingdings" w:hAnsi="Wingdings" w:hint="default"/>
+      </w:rPr>
+    </w:lvl>
+    <w:lvl w:ilvl="3" w:tplc="04020001" w:tentative="1">
+      <w:start w:val="1"/>
+      <w:numFmt w:val="bullet"/>
+      <w:lvlText w:val=""/>
+      <w:lvlJc w:val="left"/>
+      <w:pPr>
+        <w:ind w:left="3228" w:hanging="360"/>
+      </w:pPr>
+      <w:rPr>
+        <w:rFonts w:ascii="Symbol" w:hAnsi="Symbol" w:hint="default"/>
+      </w:rPr>
+    </w:lvl>
+    <w:lvl w:ilvl="4" w:tplc="04020003" w:tentative="1">
+      <w:start w:val="1"/>
+      <w:numFmt w:val="bullet"/>
+      <w:lvlText w:val="o"/>
+      <w:lvlJc w:val="left"/>
+      <w:pPr>
+        <w:ind w:left="3948" w:hanging="360"/>
+      </w:pPr>
+      <w:rPr>
+        <w:rFonts w:ascii="Courier New" w:hAnsi="Courier New" w:cs="Courier New" w:hint="default"/>
+      </w:rPr>
+    </w:lvl>
+    <w:lvl w:ilvl="5" w:tplc="04020005" w:tentative="1">
+      <w:start w:val="1"/>
+      <w:numFmt w:val="bullet"/>
+      <w:lvlText w:val=""/>
+      <w:lvlJc w:val="left"/>
+      <w:pPr>
+        <w:ind w:left="4668" w:hanging="360"/>
+      </w:pPr>
+      <w:rPr>
+        <w:rFonts w:ascii="Wingdings" w:hAnsi="Wingdings" w:hint="default"/>
+      </w:rPr>
+    </w:lvl>
+    <w:lvl w:ilvl="6" w:tplc="04020001" w:tentative="1">
+      <w:start w:val="1"/>
+      <w:numFmt w:val="bullet"/>
+      <w:lvlText w:val=""/>
+      <w:lvlJc w:val="left"/>
+      <w:pPr>
+        <w:ind w:left="5388" w:hanging="360"/>
+      </w:pPr>
+      <w:rPr>
+        <w:rFonts w:ascii="Symbol" w:hAnsi="Symbol" w:hint="default"/>
+      </w:rPr>
+    </w:lvl>
+    <w:lvl w:ilvl="7" w:tplc="04020003" w:tentative="1">
+      <w:start w:val="1"/>
+      <w:numFmt w:val="bullet"/>
+      <w:lvlText w:val="o"/>
+      <w:lvlJc w:val="left"/>
+      <w:pPr>
+        <w:ind w:left="6108" w:hanging="360"/>
+      </w:pPr>
+      <w:rPr>
+        <w:rFonts w:ascii="Courier New" w:hAnsi="Courier New" w:cs="Courier New" w:hint="default"/>
+      </w:rPr>
+    </w:lvl>
+    <w:lvl w:ilvl="8" w:tplc="04020005" w:tentative="1">
+      <w:start w:val="1"/>
+      <w:numFmt w:val="bullet"/>
+      <w:lvlText w:val=""/>
+      <w:lvlJc w:val="left"/>
+      <w:pPr>
+        <w:ind w:left="6828" w:hanging="360"/>
+      </w:pPr>
+      <w:rPr>
+        <w:rFonts w:ascii="Wingdings" w:hAnsi="Wingdings" w:hint="default"/>
+      </w:rPr>
+    </w:lvl>
+  </w:abstractNum>
+  <w:abstractNum w:abstractNumId="6" w15:restartNumberingAfterBreak="0">
     <w:nsid w:val="597C39F6"/>
     <w:multiLevelType w:val="hybridMultilevel"/>
     <w:tmpl w:val="AB7AD930"/>
@@ -4999,7 +7192,7 @@
       </w:pPr>
     </w:lvl>
   </w:abstractNum>
-  <w:abstractNum w:abstractNumId="5" w15:restartNumberingAfterBreak="0">
+  <w:abstractNum w:abstractNumId="7" w15:restartNumberingAfterBreak="0">
     <w:nsid w:val="5A1E78CD"/>
     <w:multiLevelType w:val="hybridMultilevel"/>
     <w:tmpl w:val="30966B08"/>
@@ -5112,7 +7305,7 @@
       </w:rPr>
     </w:lvl>
   </w:abstractNum>
-  <w:abstractNum w:abstractNumId="6" w15:restartNumberingAfterBreak="0">
+  <w:abstractNum w:abstractNumId="8" w15:restartNumberingAfterBreak="0">
     <w:nsid w:val="621D3478"/>
     <w:multiLevelType w:val="hybridMultilevel"/>
     <w:tmpl w:val="287CA07C"/>
@@ -5225,7 +7418,7 @@
       </w:rPr>
     </w:lvl>
   </w:abstractNum>
-  <w:abstractNum w:abstractNumId="7" w15:restartNumberingAfterBreak="0">
+  <w:abstractNum w:abstractNumId="9" w15:restartNumberingAfterBreak="0">
     <w:nsid w:val="6408500E"/>
     <w:multiLevelType w:val="hybridMultilevel"/>
     <w:tmpl w:val="D430E328"/>
@@ -5339,28 +7532,34 @@
     </w:lvl>
   </w:abstractNum>
   <w:num w:numId="1">
-    <w:abstractNumId w:val="3"/>
+    <w:abstractNumId w:val="4"/>
   </w:num>
   <w:num w:numId="2">
     <w:abstractNumId w:val="0"/>
   </w:num>
   <w:num w:numId="3">
-    <w:abstractNumId w:val="6"/>
+    <w:abstractNumId w:val="8"/>
   </w:num>
   <w:num w:numId="4">
-    <w:abstractNumId w:val="2"/>
+    <w:abstractNumId w:val="3"/>
   </w:num>
   <w:num w:numId="5">
     <w:abstractNumId w:val="1"/>
   </w:num>
   <w:num w:numId="6">
-    <w:abstractNumId w:val="4"/>
+    <w:abstractNumId w:val="6"/>
   </w:num>
   <w:num w:numId="7">
+    <w:abstractNumId w:val="9"/>
+  </w:num>
+  <w:num w:numId="8">
     <w:abstractNumId w:val="7"/>
   </w:num>
-  <w:num w:numId="8">
+  <w:num w:numId="9">
     <w:abstractNumId w:val="5"/>
+  </w:num>
+  <w:num w:numId="10">
+    <w:abstractNumId w:val="2"/>
   </w:num>
 </w:numbering>
 </file>

</xml_diff>

<commit_message>
add separate method for password addition
add example data in doc
</commit_message>
<xml_diff>
--- a/docs/netJavaBsC_Shablon_Documentaciq.v2.docx
+++ b/docs/netJavaBsC_Shablon_Documentaciq.v2.docx
@@ -4281,17 +4281,64 @@
       </w:r>
     </w:p>
     <w:p>
-      <w:r>
-        <w:rPr>
-          <w:highlight w:val="yellow"/>
-        </w:rPr>
-        <w:t>...</w:t>
+      <w:pPr>
+        <w:pStyle w:val="2"/>
+        <w:ind w:firstLine="708"/>
+      </w:pPr>
+      <w:r>
+        <w:t>6</w:t>
+      </w:r>
+      <w:r>
+        <w:rPr>
+          <w:lang w:val="en-US"/>
+        </w:rPr>
+        <w:t>.1</w:t>
+      </w:r>
+      <w:r>
+        <w:t xml:space="preserve"> </w:t>
+      </w:r>
+      <w:r>
+        <w:t>Регистриране на акаунт и влизане в системата</w:t>
+      </w:r>
+    </w:p>
+    <w:p>
+      <w:pPr>
+        <w:rPr>
+          <w:sz w:val="24"/>
+        </w:rPr>
+      </w:pPr>
+      <w:r>
+        <w:rPr>
+          <w:sz w:val="24"/>
+        </w:rPr>
+        <w:tab/>
+        <w:t xml:space="preserve">За успешна регистрация </w:t>
+      </w:r>
+      <w:r>
+        <w:rPr>
+          <w:sz w:val="24"/>
+        </w:rPr>
+        <w:t xml:space="preserve">потребител трябва да </w:t>
+      </w:r>
+      <w:r>
+        <w:rPr>
+          <w:sz w:val="24"/>
+        </w:rPr>
+        <w:t>въведе потребителско име, имейл, парола за влизане и парола, която се използва при достъпване на запазените от него пароли</w:t>
       </w:r>
       <w:bookmarkStart w:id="0" w:name="_GoBack"/>
       <w:bookmarkEnd w:id="0"/>
     </w:p>
     <w:p>
       <w:pPr>
+        <w:ind w:firstLine="708"/>
+        <w:rPr>
+          <w:lang w:val="en-US"/>
+        </w:rPr>
+      </w:pPr>
+    </w:p>
+    <w:p>
+      <w:pPr>
         <w:pStyle w:val="2"/>
       </w:pPr>
       <w:r>
@@ -4302,11 +4349,869 @@
       </w:r>
     </w:p>
     <w:p>
-      <w:r>
-        <w:rPr>
-          <w:highlight w:val="yellow"/>
-        </w:rPr>
-        <w:t>...</w:t>
+      <w:pPr>
+        <w:jc w:val="both"/>
+        <w:rPr>
+          <w:sz w:val="24"/>
+          <w:szCs w:val="24"/>
+        </w:rPr>
+      </w:pPr>
+      <w:r>
+        <w:tab/>
+      </w:r>
+      <w:r>
+        <w:rPr>
+          <w:sz w:val="24"/>
+          <w:szCs w:val="24"/>
+        </w:rPr>
+        <w:t>Приложението работи с текстови команди, въведени от потребителя.</w:t>
+      </w:r>
+      <w:r>
+        <w:rPr>
+          <w:sz w:val="24"/>
+          <w:szCs w:val="24"/>
+        </w:rPr>
+        <w:t xml:space="preserve"> </w:t>
+      </w:r>
+      <w:r>
+        <w:rPr>
+          <w:sz w:val="24"/>
+          <w:szCs w:val="24"/>
+        </w:rPr>
+        <w:t>Следните команди са примери и са използвани и при изготвянето на ръководството</w:t>
+      </w:r>
+      <w:r>
+        <w:rPr>
+          <w:sz w:val="24"/>
+          <w:szCs w:val="24"/>
+        </w:rPr>
+        <w:t xml:space="preserve"> на потребителя.</w:t>
+      </w:r>
+    </w:p>
+    <w:p>
+      <w:pPr>
+        <w:pStyle w:val="a"/>
+        <w:numPr>
+          <w:ilvl w:val="0"/>
+          <w:numId w:val="11"/>
+        </w:numPr>
+        <w:spacing w:line="360" w:lineRule="auto"/>
+        <w:jc w:val="both"/>
+        <w:rPr>
+          <w:sz w:val="24"/>
+          <w:szCs w:val="24"/>
+        </w:rPr>
+      </w:pPr>
+      <w:r>
+        <w:rPr>
+          <w:sz w:val="24"/>
+          <w:szCs w:val="24"/>
+        </w:rPr>
+        <w:t>регистрация</w:t>
+      </w:r>
+      <w:r>
+        <w:rPr>
+          <w:sz w:val="24"/>
+          <w:szCs w:val="24"/>
+        </w:rPr>
+        <w:t xml:space="preserve"> </w:t>
+      </w:r>
+    </w:p>
+    <w:p>
+      <w:pPr>
+        <w:pStyle w:val="a"/>
+        <w:numPr>
+          <w:ilvl w:val="1"/>
+          <w:numId w:val="11"/>
+        </w:numPr>
+        <w:spacing w:line="360" w:lineRule="auto"/>
+        <w:jc w:val="both"/>
+        <w:rPr>
+          <w:sz w:val="24"/>
+          <w:szCs w:val="24"/>
+        </w:rPr>
+      </w:pPr>
+      <w:r>
+        <w:rPr>
+          <w:sz w:val="24"/>
+          <w:szCs w:val="24"/>
+          <w:lang w:val="en-US"/>
+        </w:rPr>
+        <w:t xml:space="preserve">register </w:t>
+      </w:r>
+      <w:proofErr w:type="spellStart"/>
+      <w:r>
+        <w:rPr>
+          <w:sz w:val="24"/>
+          <w:szCs w:val="24"/>
+          <w:lang w:val="en-US"/>
+        </w:rPr>
+        <w:t>georgi</w:t>
+      </w:r>
+      <w:proofErr w:type="spellEnd"/>
+      <w:r>
+        <w:rPr>
+          <w:sz w:val="24"/>
+          <w:szCs w:val="24"/>
+          <w:lang w:val="en-US"/>
+        </w:rPr>
+        <w:t xml:space="preserve"> </w:t>
+      </w:r>
+      <w:hyperlink r:id="rId7" w:history="1">
+        <w:r>
+          <w:rPr>
+            <w:rStyle w:val="a4"/>
+            <w:sz w:val="24"/>
+            <w:szCs w:val="24"/>
+            <w:lang w:val="en-US"/>
+          </w:rPr>
+          <w:t>georgi_ivanov@gmail.com</w:t>
+        </w:r>
+      </w:hyperlink>
+      <w:r>
+        <w:rPr>
+          <w:sz w:val="24"/>
+          <w:szCs w:val="24"/>
+          <w:lang w:val="en-US"/>
+        </w:rPr>
+        <w:t xml:space="preserve"> </w:t>
+      </w:r>
+      <w:proofErr w:type="spellStart"/>
+      <w:r>
+        <w:rPr>
+          <w:sz w:val="24"/>
+          <w:szCs w:val="24"/>
+          <w:lang w:val="en-US"/>
+        </w:rPr>
+        <w:t>loginpass</w:t>
+      </w:r>
+      <w:proofErr w:type="spellEnd"/>
+      <w:r>
+        <w:rPr>
+          <w:sz w:val="24"/>
+          <w:szCs w:val="24"/>
+          <w:lang w:val="en-US"/>
+        </w:rPr>
+        <w:t xml:space="preserve"> </w:t>
+      </w:r>
+      <w:proofErr w:type="spellStart"/>
+      <w:r>
+        <w:rPr>
+          <w:sz w:val="24"/>
+          <w:szCs w:val="24"/>
+          <w:lang w:val="en-US"/>
+        </w:rPr>
+        <w:t>loginpass</w:t>
+      </w:r>
+      <w:proofErr w:type="spellEnd"/>
+      <w:r>
+        <w:rPr>
+          <w:sz w:val="24"/>
+          <w:szCs w:val="24"/>
+          <w:lang w:val="en-US"/>
+        </w:rPr>
+        <w:t xml:space="preserve"> </w:t>
+      </w:r>
+      <w:proofErr w:type="spellStart"/>
+      <w:r>
+        <w:rPr>
+          <w:sz w:val="24"/>
+          <w:szCs w:val="24"/>
+          <w:lang w:val="en-US"/>
+        </w:rPr>
+        <w:t>masterpass</w:t>
+      </w:r>
+      <w:proofErr w:type="spellEnd"/>
+      <w:r>
+        <w:rPr>
+          <w:sz w:val="24"/>
+          <w:szCs w:val="24"/>
+          <w:lang w:val="en-US"/>
+        </w:rPr>
+        <w:t xml:space="preserve"> </w:t>
+      </w:r>
+      <w:proofErr w:type="spellStart"/>
+      <w:r>
+        <w:rPr>
+          <w:sz w:val="24"/>
+          <w:szCs w:val="24"/>
+          <w:lang w:val="en-US"/>
+        </w:rPr>
+        <w:t>masterpass</w:t>
+      </w:r>
+      <w:proofErr w:type="spellEnd"/>
+    </w:p>
+    <w:p>
+      <w:pPr>
+        <w:pStyle w:val="a"/>
+        <w:numPr>
+          <w:ilvl w:val="0"/>
+          <w:numId w:val="11"/>
+        </w:numPr>
+        <w:spacing w:line="360" w:lineRule="auto"/>
+        <w:jc w:val="both"/>
+        <w:rPr>
+          <w:sz w:val="24"/>
+          <w:szCs w:val="24"/>
+        </w:rPr>
+      </w:pPr>
+      <w:r>
+        <w:rPr>
+          <w:sz w:val="24"/>
+          <w:szCs w:val="24"/>
+        </w:rPr>
+        <w:lastRenderedPageBreak/>
+        <w:t>вход</w:t>
+      </w:r>
+      <w:r>
+        <w:rPr>
+          <w:sz w:val="24"/>
+          <w:szCs w:val="24"/>
+          <w:lang w:val="en-US"/>
+        </w:rPr>
+        <w:t xml:space="preserve"> в </w:t>
+      </w:r>
+      <w:r>
+        <w:rPr>
+          <w:sz w:val="24"/>
+          <w:szCs w:val="24"/>
+        </w:rPr>
+        <w:t>системата</w:t>
+      </w:r>
+    </w:p>
+    <w:p>
+      <w:pPr>
+        <w:pStyle w:val="a"/>
+        <w:numPr>
+          <w:ilvl w:val="1"/>
+          <w:numId w:val="11"/>
+        </w:numPr>
+        <w:spacing w:line="360" w:lineRule="auto"/>
+        <w:jc w:val="both"/>
+        <w:rPr>
+          <w:sz w:val="24"/>
+          <w:szCs w:val="24"/>
+        </w:rPr>
+      </w:pPr>
+      <w:r>
+        <w:rPr>
+          <w:sz w:val="24"/>
+          <w:szCs w:val="24"/>
+          <w:lang w:val="en-US"/>
+        </w:rPr>
+        <w:t xml:space="preserve">login </w:t>
+      </w:r>
+      <w:proofErr w:type="spellStart"/>
+      <w:r>
+        <w:rPr>
+          <w:sz w:val="24"/>
+          <w:szCs w:val="24"/>
+          <w:lang w:val="en-US"/>
+        </w:rPr>
+        <w:t>georgi</w:t>
+      </w:r>
+      <w:proofErr w:type="spellEnd"/>
+      <w:r>
+        <w:rPr>
+          <w:sz w:val="24"/>
+          <w:szCs w:val="24"/>
+          <w:lang w:val="en-US"/>
+        </w:rPr>
+        <w:t xml:space="preserve"> </w:t>
+      </w:r>
+      <w:proofErr w:type="spellStart"/>
+      <w:r>
+        <w:rPr>
+          <w:sz w:val="24"/>
+          <w:szCs w:val="24"/>
+          <w:lang w:val="en-US"/>
+        </w:rPr>
+        <w:t>loginpass</w:t>
+      </w:r>
+      <w:proofErr w:type="spellEnd"/>
+    </w:p>
+    <w:p>
+      <w:pPr>
+        <w:pStyle w:val="a"/>
+        <w:numPr>
+          <w:ilvl w:val="0"/>
+          <w:numId w:val="11"/>
+        </w:numPr>
+        <w:spacing w:line="360" w:lineRule="auto"/>
+        <w:jc w:val="both"/>
+        <w:rPr>
+          <w:sz w:val="24"/>
+          <w:szCs w:val="24"/>
+        </w:rPr>
+      </w:pPr>
+      <w:r>
+        <w:rPr>
+          <w:sz w:val="24"/>
+          <w:szCs w:val="24"/>
+        </w:rPr>
+        <w:t>показване на помощно меню</w:t>
+      </w:r>
+    </w:p>
+    <w:p>
+      <w:pPr>
+        <w:pStyle w:val="a"/>
+        <w:numPr>
+          <w:ilvl w:val="1"/>
+          <w:numId w:val="11"/>
+        </w:numPr>
+        <w:spacing w:line="360" w:lineRule="auto"/>
+        <w:jc w:val="both"/>
+        <w:rPr>
+          <w:sz w:val="24"/>
+          <w:szCs w:val="24"/>
+        </w:rPr>
+      </w:pPr>
+      <w:r>
+        <w:rPr>
+          <w:sz w:val="24"/>
+          <w:szCs w:val="24"/>
+          <w:lang w:val="en-US"/>
+        </w:rPr>
+        <w:t>help</w:t>
+      </w:r>
+    </w:p>
+    <w:p>
+      <w:pPr>
+        <w:pStyle w:val="a"/>
+        <w:numPr>
+          <w:ilvl w:val="0"/>
+          <w:numId w:val="11"/>
+        </w:numPr>
+        <w:spacing w:line="360" w:lineRule="auto"/>
+        <w:jc w:val="both"/>
+        <w:rPr>
+          <w:sz w:val="24"/>
+          <w:szCs w:val="24"/>
+        </w:rPr>
+      </w:pPr>
+      <w:r>
+        <w:rPr>
+          <w:sz w:val="24"/>
+          <w:szCs w:val="24"/>
+        </w:rPr>
+        <w:t>добавяне на парола</w:t>
+      </w:r>
+      <w:r>
+        <w:rPr>
+          <w:sz w:val="24"/>
+          <w:szCs w:val="24"/>
+        </w:rPr>
+        <w:t xml:space="preserve"> без проверка на сигурността</w:t>
+      </w:r>
+    </w:p>
+    <w:p>
+      <w:pPr>
+        <w:pStyle w:val="a"/>
+        <w:numPr>
+          <w:ilvl w:val="1"/>
+          <w:numId w:val="11"/>
+        </w:numPr>
+        <w:spacing w:line="360" w:lineRule="auto"/>
+        <w:jc w:val="both"/>
+        <w:rPr>
+          <w:sz w:val="24"/>
+          <w:szCs w:val="24"/>
+        </w:rPr>
+      </w:pPr>
+      <w:r>
+        <w:rPr>
+          <w:sz w:val="24"/>
+          <w:szCs w:val="24"/>
+          <w:lang w:val="en-US"/>
+        </w:rPr>
+        <w:t>add</w:t>
+      </w:r>
+      <w:r>
+        <w:rPr>
+          <w:sz w:val="24"/>
+          <w:szCs w:val="24"/>
+          <w:lang w:val="en-US"/>
+        </w:rPr>
+        <w:t>-</w:t>
+      </w:r>
+      <w:r>
+        <w:rPr>
+          <w:sz w:val="24"/>
+          <w:szCs w:val="24"/>
+          <w:lang w:val="en-US"/>
+        </w:rPr>
+        <w:t xml:space="preserve">password dir.bg </w:t>
+      </w:r>
+      <w:proofErr w:type="spellStart"/>
+      <w:r>
+        <w:rPr>
+          <w:sz w:val="24"/>
+          <w:szCs w:val="24"/>
+          <w:lang w:val="en-US"/>
+        </w:rPr>
+        <w:t>gosho</w:t>
+      </w:r>
+      <w:proofErr w:type="spellEnd"/>
+      <w:r>
+        <w:rPr>
+          <w:sz w:val="24"/>
+          <w:szCs w:val="24"/>
+          <w:lang w:val="en-US"/>
+        </w:rPr>
+        <w:t xml:space="preserve"> </w:t>
+      </w:r>
+      <w:proofErr w:type="spellStart"/>
+      <w:r>
+        <w:rPr>
+          <w:sz w:val="24"/>
+          <w:szCs w:val="24"/>
+          <w:lang w:val="en-US"/>
+        </w:rPr>
+        <w:t>goshopass</w:t>
+      </w:r>
+      <w:proofErr w:type="spellEnd"/>
+      <w:r>
+        <w:rPr>
+          <w:sz w:val="24"/>
+          <w:szCs w:val="24"/>
+          <w:lang w:val="en-US"/>
+        </w:rPr>
+        <w:t xml:space="preserve"> </w:t>
+      </w:r>
+      <w:proofErr w:type="spellStart"/>
+      <w:r>
+        <w:rPr>
+          <w:sz w:val="24"/>
+          <w:szCs w:val="24"/>
+          <w:lang w:val="en-US"/>
+        </w:rPr>
+        <w:t>masterpass</w:t>
+      </w:r>
+      <w:proofErr w:type="spellEnd"/>
+    </w:p>
+    <w:p>
+      <w:pPr>
+        <w:pStyle w:val="a"/>
+        <w:numPr>
+          <w:ilvl w:val="0"/>
+          <w:numId w:val="11"/>
+        </w:numPr>
+        <w:spacing w:line="360" w:lineRule="auto"/>
+        <w:jc w:val="both"/>
+        <w:rPr>
+          <w:sz w:val="24"/>
+          <w:szCs w:val="24"/>
+        </w:rPr>
+      </w:pPr>
+      <w:r>
+        <w:rPr>
+          <w:sz w:val="24"/>
+          <w:szCs w:val="24"/>
+        </w:rPr>
+        <w:t>добавяне на парола</w:t>
+      </w:r>
+      <w:r>
+        <w:rPr>
+          <w:sz w:val="24"/>
+          <w:szCs w:val="24"/>
+        </w:rPr>
+        <w:t xml:space="preserve"> </w:t>
+      </w:r>
+      <w:r>
+        <w:rPr>
+          <w:sz w:val="24"/>
+          <w:szCs w:val="24"/>
+        </w:rPr>
+        <w:t xml:space="preserve">с </w:t>
+      </w:r>
+      <w:r>
+        <w:rPr>
+          <w:sz w:val="24"/>
+          <w:szCs w:val="24"/>
+        </w:rPr>
+        <w:t>проверка на сигурността</w:t>
+      </w:r>
+    </w:p>
+    <w:p>
+      <w:pPr>
+        <w:pStyle w:val="a"/>
+        <w:numPr>
+          <w:ilvl w:val="1"/>
+          <w:numId w:val="11"/>
+        </w:numPr>
+        <w:spacing w:line="360" w:lineRule="auto"/>
+        <w:jc w:val="both"/>
+        <w:rPr>
+          <w:sz w:val="24"/>
+          <w:szCs w:val="24"/>
+        </w:rPr>
+      </w:pPr>
+      <w:r>
+        <w:rPr>
+          <w:sz w:val="24"/>
+          <w:szCs w:val="24"/>
+          <w:lang w:val="en-US"/>
+        </w:rPr>
+        <w:t>add-p</w:t>
+      </w:r>
+      <w:r>
+        <w:rPr>
+          <w:sz w:val="24"/>
+          <w:szCs w:val="24"/>
+          <w:lang w:val="en-US"/>
+        </w:rPr>
+        <w:t xml:space="preserve">assword-with-check dir.bg </w:t>
+      </w:r>
+      <w:proofErr w:type="spellStart"/>
+      <w:r>
+        <w:rPr>
+          <w:sz w:val="24"/>
+          <w:szCs w:val="24"/>
+          <w:lang w:val="en-US"/>
+        </w:rPr>
+        <w:t>georgi</w:t>
+      </w:r>
+      <w:proofErr w:type="spellEnd"/>
+      <w:r>
+        <w:rPr>
+          <w:sz w:val="24"/>
+          <w:szCs w:val="24"/>
+          <w:lang w:val="en-US"/>
+        </w:rPr>
+        <w:t xml:space="preserve"> </w:t>
+      </w:r>
+      <w:proofErr w:type="spellStart"/>
+      <w:r>
+        <w:rPr>
+          <w:sz w:val="24"/>
+          <w:szCs w:val="24"/>
+          <w:lang w:val="en-US"/>
+        </w:rPr>
+        <w:t>dirpass</w:t>
+      </w:r>
+      <w:proofErr w:type="spellEnd"/>
+      <w:r>
+        <w:rPr>
+          <w:sz w:val="24"/>
+          <w:szCs w:val="24"/>
+          <w:lang w:val="en-US"/>
+        </w:rPr>
+        <w:t xml:space="preserve"> </w:t>
+      </w:r>
+      <w:proofErr w:type="spellStart"/>
+      <w:r>
+        <w:rPr>
+          <w:sz w:val="24"/>
+          <w:szCs w:val="24"/>
+          <w:lang w:val="en-US"/>
+        </w:rPr>
+        <w:t>masterpass</w:t>
+      </w:r>
+      <w:proofErr w:type="spellEnd"/>
+    </w:p>
+    <w:p>
+      <w:pPr>
+        <w:pStyle w:val="a"/>
+        <w:numPr>
+          <w:ilvl w:val="0"/>
+          <w:numId w:val="11"/>
+        </w:numPr>
+        <w:spacing w:line="360" w:lineRule="auto"/>
+        <w:jc w:val="both"/>
+        <w:rPr>
+          <w:sz w:val="24"/>
+          <w:szCs w:val="24"/>
+        </w:rPr>
+      </w:pPr>
+      <w:r>
+        <w:rPr>
+          <w:sz w:val="24"/>
+          <w:szCs w:val="24"/>
+        </w:rPr>
+        <w:t>генериране на парола</w:t>
+      </w:r>
+      <w:r>
+        <w:rPr>
+          <w:sz w:val="24"/>
+          <w:szCs w:val="24"/>
+        </w:rPr>
+        <w:t xml:space="preserve"> с дължина 10 </w:t>
+      </w:r>
+      <w:proofErr w:type="spellStart"/>
+      <w:r>
+        <w:rPr>
+          <w:sz w:val="24"/>
+          <w:szCs w:val="24"/>
+        </w:rPr>
+        <w:t>симвоа</w:t>
+      </w:r>
+      <w:proofErr w:type="spellEnd"/>
+    </w:p>
+    <w:p>
+      <w:pPr>
+        <w:pStyle w:val="a"/>
+        <w:numPr>
+          <w:ilvl w:val="1"/>
+          <w:numId w:val="11"/>
+        </w:numPr>
+        <w:spacing w:line="360" w:lineRule="auto"/>
+        <w:jc w:val="both"/>
+        <w:rPr>
+          <w:sz w:val="24"/>
+          <w:szCs w:val="24"/>
+        </w:rPr>
+      </w:pPr>
+      <w:r>
+        <w:rPr>
+          <w:sz w:val="24"/>
+          <w:szCs w:val="24"/>
+          <w:lang w:val="en-US"/>
+        </w:rPr>
+        <w:t>generate-password facebook.com</w:t>
+      </w:r>
+      <w:r>
+        <w:rPr>
+          <w:sz w:val="24"/>
+          <w:szCs w:val="24"/>
+          <w:lang w:val="en-US"/>
+        </w:rPr>
+        <w:t xml:space="preserve"> </w:t>
+      </w:r>
+      <w:proofErr w:type="spellStart"/>
+      <w:r>
+        <w:rPr>
+          <w:sz w:val="24"/>
+          <w:szCs w:val="24"/>
+          <w:lang w:val="en-US"/>
+        </w:rPr>
+        <w:t>georgi</w:t>
+      </w:r>
+      <w:proofErr w:type="spellEnd"/>
+      <w:r>
+        <w:rPr>
+          <w:sz w:val="24"/>
+          <w:szCs w:val="24"/>
+          <w:lang w:val="en-US"/>
+        </w:rPr>
+        <w:t xml:space="preserve"> </w:t>
+      </w:r>
+      <w:r>
+        <w:rPr>
+          <w:sz w:val="24"/>
+          <w:szCs w:val="24"/>
+          <w:lang w:val="en-US"/>
+        </w:rPr>
+        <w:t xml:space="preserve">10 </w:t>
+      </w:r>
+      <w:proofErr w:type="spellStart"/>
+      <w:r>
+        <w:rPr>
+          <w:sz w:val="24"/>
+          <w:szCs w:val="24"/>
+          <w:lang w:val="en-US"/>
+        </w:rPr>
+        <w:t>masterpass</w:t>
+      </w:r>
+      <w:proofErr w:type="spellEnd"/>
+    </w:p>
+    <w:p>
+      <w:pPr>
+        <w:pStyle w:val="a"/>
+        <w:numPr>
+          <w:ilvl w:val="0"/>
+          <w:numId w:val="11"/>
+        </w:numPr>
+        <w:spacing w:line="360" w:lineRule="auto"/>
+        <w:jc w:val="both"/>
+        <w:rPr>
+          <w:sz w:val="24"/>
+          <w:szCs w:val="24"/>
+        </w:rPr>
+      </w:pPr>
+      <w:r>
+        <w:rPr>
+          <w:sz w:val="24"/>
+          <w:szCs w:val="24"/>
+        </w:rPr>
+        <w:t>проверка на списъка с всички пароли</w:t>
+      </w:r>
+    </w:p>
+    <w:p>
+      <w:pPr>
+        <w:pStyle w:val="a"/>
+        <w:numPr>
+          <w:ilvl w:val="1"/>
+          <w:numId w:val="11"/>
+        </w:numPr>
+        <w:spacing w:line="360" w:lineRule="auto"/>
+        <w:jc w:val="both"/>
+        <w:rPr>
+          <w:sz w:val="24"/>
+          <w:szCs w:val="24"/>
+        </w:rPr>
+      </w:pPr>
+      <w:r>
+        <w:rPr>
+          <w:sz w:val="24"/>
+          <w:szCs w:val="24"/>
+          <w:lang w:val="en-US"/>
+        </w:rPr>
+        <w:t xml:space="preserve">get-all-credentials </w:t>
+      </w:r>
+      <w:proofErr w:type="spellStart"/>
+      <w:r>
+        <w:rPr>
+          <w:sz w:val="24"/>
+          <w:szCs w:val="24"/>
+          <w:lang w:val="en-US"/>
+        </w:rPr>
+        <w:t>masterpass</w:t>
+      </w:r>
+      <w:proofErr w:type="spellEnd"/>
+    </w:p>
+    <w:p>
+      <w:pPr>
+        <w:pStyle w:val="a"/>
+        <w:numPr>
+          <w:ilvl w:val="0"/>
+          <w:numId w:val="11"/>
+        </w:numPr>
+        <w:spacing w:line="360" w:lineRule="auto"/>
+        <w:jc w:val="both"/>
+        <w:rPr>
+          <w:sz w:val="24"/>
+          <w:szCs w:val="24"/>
+        </w:rPr>
+      </w:pPr>
+      <w:r>
+        <w:rPr>
+          <w:sz w:val="24"/>
+          <w:szCs w:val="24"/>
+        </w:rPr>
+        <w:t>проверка на парола за нейната сигурност</w:t>
+      </w:r>
+    </w:p>
+    <w:p>
+      <w:pPr>
+        <w:pStyle w:val="a"/>
+        <w:numPr>
+          <w:ilvl w:val="1"/>
+          <w:numId w:val="11"/>
+        </w:numPr>
+        <w:spacing w:line="360" w:lineRule="auto"/>
+        <w:jc w:val="both"/>
+        <w:rPr>
+          <w:sz w:val="24"/>
+          <w:szCs w:val="24"/>
+        </w:rPr>
+      </w:pPr>
+      <w:r>
+        <w:rPr>
+          <w:sz w:val="24"/>
+          <w:szCs w:val="24"/>
+          <w:lang w:val="en-US"/>
+        </w:rPr>
+        <w:t xml:space="preserve">check-password </w:t>
+      </w:r>
+      <w:proofErr w:type="spellStart"/>
+      <w:r>
+        <w:rPr>
+          <w:sz w:val="24"/>
+          <w:szCs w:val="24"/>
+          <w:lang w:val="en-US"/>
+        </w:rPr>
+        <w:t>unsafepass</w:t>
+      </w:r>
+      <w:proofErr w:type="spellEnd"/>
+    </w:p>
+    <w:p>
+      <w:pPr>
+        <w:pStyle w:val="a"/>
+        <w:numPr>
+          <w:ilvl w:val="0"/>
+          <w:numId w:val="11"/>
+        </w:numPr>
+        <w:spacing w:line="360" w:lineRule="auto"/>
+        <w:jc w:val="both"/>
+        <w:rPr>
+          <w:sz w:val="24"/>
+          <w:szCs w:val="24"/>
+        </w:rPr>
+      </w:pPr>
+      <w:r>
+        <w:rPr>
+          <w:sz w:val="24"/>
+          <w:szCs w:val="24"/>
+        </w:rPr>
+        <w:t>излизане от профила</w:t>
+      </w:r>
+    </w:p>
+    <w:p>
+      <w:pPr>
+        <w:pStyle w:val="a"/>
+        <w:numPr>
+          <w:ilvl w:val="1"/>
+          <w:numId w:val="11"/>
+        </w:numPr>
+        <w:spacing w:line="360" w:lineRule="auto"/>
+        <w:jc w:val="both"/>
+        <w:rPr>
+          <w:sz w:val="24"/>
+          <w:szCs w:val="24"/>
+        </w:rPr>
+      </w:pPr>
+      <w:r>
+        <w:rPr>
+          <w:sz w:val="24"/>
+          <w:szCs w:val="24"/>
+          <w:lang w:val="en-US"/>
+        </w:rPr>
+        <w:t>logout</w:t>
+      </w:r>
+    </w:p>
+    <w:p>
+      <w:pPr>
+        <w:pStyle w:val="a"/>
+        <w:numPr>
+          <w:ilvl w:val="0"/>
+          <w:numId w:val="11"/>
+        </w:numPr>
+        <w:spacing w:line="360" w:lineRule="auto"/>
+        <w:jc w:val="both"/>
+        <w:rPr>
+          <w:sz w:val="24"/>
+          <w:szCs w:val="24"/>
+        </w:rPr>
+      </w:pPr>
+      <w:r>
+        <w:rPr>
+          <w:sz w:val="24"/>
+          <w:szCs w:val="24"/>
+        </w:rPr>
+        <w:t>прекратяване на връзката със сървъра</w:t>
+      </w:r>
+    </w:p>
+    <w:p>
+      <w:pPr>
+        <w:pStyle w:val="a"/>
+        <w:numPr>
+          <w:ilvl w:val="1"/>
+          <w:numId w:val="11"/>
+        </w:numPr>
+        <w:spacing w:line="360" w:lineRule="auto"/>
+        <w:jc w:val="both"/>
+        <w:rPr>
+          <w:sz w:val="24"/>
+          <w:szCs w:val="24"/>
+        </w:rPr>
+      </w:pPr>
+      <w:r>
+        <w:rPr>
+          <w:sz w:val="24"/>
+          <w:szCs w:val="24"/>
+          <w:lang w:val="en-US"/>
+        </w:rPr>
+        <w:t>disconnect</w:t>
       </w:r>
     </w:p>
     <w:p>
@@ -4375,7 +5280,7 @@
         <w:lastRenderedPageBreak/>
         <w:pict>
           <v:shape id="_x0000_i1027" type="#_x0000_t75" style="width:453.4pt;height:335.8pt">
-            <v:imagedata r:id="rId7" o:title="password-vault-module-use.drawio"/>
+            <v:imagedata r:id="rId8" o:title="password-vault-module-use"/>
           </v:shape>
         </w:pict>
       </w:r>
@@ -4392,24 +5297,14 @@
       <w:r>
         <w:t xml:space="preserve">Фигура </w:t>
       </w:r>
-      <w:r>
-        <w:fldChar w:fldCharType="begin"/>
-      </w:r>
-      <w:r>
-        <w:instrText xml:space="preserve"> SEQ Фигура \* ARABIC </w:instrText>
-      </w:r>
-      <w:r>
-        <w:fldChar w:fldCharType="separate"/>
-      </w:r>
-      <w:r>
-        <w:rPr>
-          <w:noProof/>
-        </w:rPr>
-        <w:t>3</w:t>
-      </w:r>
-      <w:r>
-        <w:fldChar w:fldCharType="end"/>
-      </w:r>
+      <w:fldSimple w:instr=" SEQ Фигура \* ARABIC ">
+        <w:r>
+          <w:rPr>
+            <w:noProof/>
+          </w:rPr>
+          <w:t>3</w:t>
+        </w:r>
+      </w:fldSimple>
       <w:r>
         <w:rPr>
           <w:lang w:val="en-US"/>
@@ -4461,13 +5356,7 @@
         <w:rPr>
           <w:sz w:val="24"/>
         </w:rPr>
-        <w:t>Реализиран е еднонишков и неблокиращ сървър с</w:t>
-      </w:r>
-      <w:r>
-        <w:rPr>
-          <w:sz w:val="24"/>
-        </w:rPr>
-        <w:t xml:space="preserve">  класовете от </w:t>
+        <w:t xml:space="preserve">Реализиран е еднонишков и неблокиращ сървър с  класовете от </w:t>
       </w:r>
       <w:r>
         <w:rPr>
@@ -4552,7 +5441,21 @@
         <w:rPr>
           <w:sz w:val="24"/>
         </w:rPr>
-        <w:t xml:space="preserve">абстракция за комуникациионна връзка, в нашия случай ни трябват класовете </w:t>
+        <w:t xml:space="preserve">абстракция за </w:t>
+      </w:r>
+      <w:proofErr w:type="spellStart"/>
+      <w:r>
+        <w:rPr>
+          <w:sz w:val="24"/>
+        </w:rPr>
+        <w:t>комуникациионна</w:t>
+      </w:r>
+      <w:proofErr w:type="spellEnd"/>
+      <w:r>
+        <w:rPr>
+          <w:sz w:val="24"/>
+        </w:rPr>
+        <w:t xml:space="preserve"> връзка, в нашия случай ни трябват класовете </w:t>
       </w:r>
       <w:r>
         <w:rPr>
@@ -4793,7 +5696,7 @@
         </w:rPr>
         <w:pict>
           <v:shape id="_x0000_i1028" type="#_x0000_t75" style="width:450pt;height:206.45pt">
-            <v:imagedata r:id="rId8" o:title="nio_java"/>
+            <v:imagedata r:id="rId9" o:title="nio_java"/>
           </v:shape>
         </w:pict>
       </w:r>
@@ -4810,14 +5713,36 @@
       <w:r>
         <w:t xml:space="preserve">Фигура </w:t>
       </w:r>
-      <w:fldSimple w:instr=" SEQ Фигура \* ARABIC ">
-        <w:r>
-          <w:rPr>
-            <w:noProof/>
-          </w:rPr>
-          <w:t>4</w:t>
-        </w:r>
-      </w:fldSimple>
+      <w:r>
+        <w:rPr>
+          <w:noProof/>
+        </w:rPr>
+        <w:fldChar w:fldCharType="begin"/>
+      </w:r>
+      <w:r>
+        <w:rPr>
+          <w:noProof/>
+        </w:rPr>
+        <w:instrText xml:space="preserve"> SEQ Фигура \* ARABIC </w:instrText>
+      </w:r>
+      <w:r>
+        <w:rPr>
+          <w:noProof/>
+        </w:rPr>
+        <w:fldChar w:fldCharType="separate"/>
+      </w:r>
+      <w:r>
+        <w:rPr>
+          <w:noProof/>
+        </w:rPr>
+        <w:t>4</w:t>
+      </w:r>
+      <w:r>
+        <w:rPr>
+          <w:noProof/>
+        </w:rPr>
+        <w:fldChar w:fldCharType="end"/>
+      </w:r>
       <w:r>
         <w:t xml:space="preserve">.Архитектура на </w:t>
       </w:r>
@@ -4999,21 +5924,7 @@
           <w:sz w:val="24"/>
           <w:lang w:val="en-US"/>
         </w:rPr>
-        <w:t>“</w:t>
-      </w:r>
-      <w:r>
-        <w:rPr>
-          <w:sz w:val="24"/>
-          <w:lang w:val="en-US"/>
-        </w:rPr>
-        <w:t>Command Executor</w:t>
-      </w:r>
-      <w:r>
-        <w:rPr>
-          <w:sz w:val="24"/>
-          <w:lang w:val="en-US"/>
-        </w:rPr>
-        <w:t>”</w:t>
+        <w:t>“Command Executor”</w:t>
       </w:r>
       <w:r>
         <w:rPr>
@@ -5250,19 +6161,7 @@
         <w:rPr>
           <w:sz w:val="24"/>
         </w:rPr>
-        <w:t xml:space="preserve">грижи се за отправяне на заявки към уеб услугата </w:t>
-      </w:r>
-      <w:r>
-        <w:rPr>
-          <w:sz w:val="24"/>
-        </w:rPr>
-        <w:t xml:space="preserve">за проверка сигурността </w:t>
-      </w:r>
-      <w:r>
-        <w:rPr>
-          <w:sz w:val="24"/>
-        </w:rPr>
-        <w:t>на</w:t>
+        <w:t>грижи се за отправяне на заявки към уеб услугата за проверка сигурността на</w:t>
       </w:r>
       <w:r>
         <w:rPr>
@@ -5862,7 +6761,7 @@
         </w:rPr>
         <w:t xml:space="preserve">: </w:t>
       </w:r>
-      <w:hyperlink r:id="rId9" w:history="1">
+      <w:hyperlink r:id="rId10" w:history="1">
         <w:r>
           <w:rPr>
             <w:rStyle w:val="a4"/>
@@ -6259,7 +7158,7 @@
         </w:rPr>
         <w:t xml:space="preserve">[13] "Declaring Dependencies between Subprojects", </w:t>
       </w:r>
-      <w:hyperlink r:id="rId10" w:history="1">
+      <w:hyperlink r:id="rId11" w:history="1">
         <w:r>
           <w:rPr>
             <w:rStyle w:val="a4"/>
@@ -6376,7 +7275,7 @@
         </w:rPr>
         <w:t xml:space="preserve"> </w:t>
       </w:r>
-      <w:hyperlink r:id="rId11" w:history="1">
+      <w:hyperlink r:id="rId12" w:history="1">
         <w:r>
           <w:rPr>
             <w:rStyle w:val="a4"/>
@@ -7306,6 +8205,119 @@
     </w:lvl>
   </w:abstractNum>
   <w:abstractNum w:abstractNumId="8" w15:restartNumberingAfterBreak="0">
+    <w:nsid w:val="5C6732DA"/>
+    <w:multiLevelType w:val="hybridMultilevel"/>
+    <w:tmpl w:val="46FEE40A"/>
+    <w:lvl w:ilvl="0" w:tplc="04020001">
+      <w:start w:val="1"/>
+      <w:numFmt w:val="bullet"/>
+      <w:lvlText w:val=""/>
+      <w:lvlJc w:val="left"/>
+      <w:pPr>
+        <w:ind w:left="501" w:hanging="360"/>
+      </w:pPr>
+      <w:rPr>
+        <w:rFonts w:ascii="Symbol" w:hAnsi="Symbol" w:hint="default"/>
+      </w:rPr>
+    </w:lvl>
+    <w:lvl w:ilvl="1" w:tplc="04020003">
+      <w:start w:val="1"/>
+      <w:numFmt w:val="bullet"/>
+      <w:lvlText w:val="o"/>
+      <w:lvlJc w:val="left"/>
+      <w:pPr>
+        <w:ind w:left="1068" w:hanging="360"/>
+      </w:pPr>
+      <w:rPr>
+        <w:rFonts w:ascii="Courier New" w:hAnsi="Courier New" w:cs="Courier New" w:hint="default"/>
+      </w:rPr>
+    </w:lvl>
+    <w:lvl w:ilvl="2" w:tplc="04020005" w:tentative="1">
+      <w:start w:val="1"/>
+      <w:numFmt w:val="bullet"/>
+      <w:lvlText w:val=""/>
+      <w:lvlJc w:val="left"/>
+      <w:pPr>
+        <w:ind w:left="1941" w:hanging="360"/>
+      </w:pPr>
+      <w:rPr>
+        <w:rFonts w:ascii="Wingdings" w:hAnsi="Wingdings" w:hint="default"/>
+      </w:rPr>
+    </w:lvl>
+    <w:lvl w:ilvl="3" w:tplc="04020001" w:tentative="1">
+      <w:start w:val="1"/>
+      <w:numFmt w:val="bullet"/>
+      <w:lvlText w:val=""/>
+      <w:lvlJc w:val="left"/>
+      <w:pPr>
+        <w:ind w:left="2661" w:hanging="360"/>
+      </w:pPr>
+      <w:rPr>
+        <w:rFonts w:ascii="Symbol" w:hAnsi="Symbol" w:hint="default"/>
+      </w:rPr>
+    </w:lvl>
+    <w:lvl w:ilvl="4" w:tplc="04020003" w:tentative="1">
+      <w:start w:val="1"/>
+      <w:numFmt w:val="bullet"/>
+      <w:lvlText w:val="o"/>
+      <w:lvlJc w:val="left"/>
+      <w:pPr>
+        <w:ind w:left="3381" w:hanging="360"/>
+      </w:pPr>
+      <w:rPr>
+        <w:rFonts w:ascii="Courier New" w:hAnsi="Courier New" w:cs="Courier New" w:hint="default"/>
+      </w:rPr>
+    </w:lvl>
+    <w:lvl w:ilvl="5" w:tplc="04020005" w:tentative="1">
+      <w:start w:val="1"/>
+      <w:numFmt w:val="bullet"/>
+      <w:lvlText w:val=""/>
+      <w:lvlJc w:val="left"/>
+      <w:pPr>
+        <w:ind w:left="4101" w:hanging="360"/>
+      </w:pPr>
+      <w:rPr>
+        <w:rFonts w:ascii="Wingdings" w:hAnsi="Wingdings" w:hint="default"/>
+      </w:rPr>
+    </w:lvl>
+    <w:lvl w:ilvl="6" w:tplc="04020001" w:tentative="1">
+      <w:start w:val="1"/>
+      <w:numFmt w:val="bullet"/>
+      <w:lvlText w:val=""/>
+      <w:lvlJc w:val="left"/>
+      <w:pPr>
+        <w:ind w:left="4821" w:hanging="360"/>
+      </w:pPr>
+      <w:rPr>
+        <w:rFonts w:ascii="Symbol" w:hAnsi="Symbol" w:hint="default"/>
+      </w:rPr>
+    </w:lvl>
+    <w:lvl w:ilvl="7" w:tplc="04020003" w:tentative="1">
+      <w:start w:val="1"/>
+      <w:numFmt w:val="bullet"/>
+      <w:lvlText w:val="o"/>
+      <w:lvlJc w:val="left"/>
+      <w:pPr>
+        <w:ind w:left="5541" w:hanging="360"/>
+      </w:pPr>
+      <w:rPr>
+        <w:rFonts w:ascii="Courier New" w:hAnsi="Courier New" w:cs="Courier New" w:hint="default"/>
+      </w:rPr>
+    </w:lvl>
+    <w:lvl w:ilvl="8" w:tplc="04020005" w:tentative="1">
+      <w:start w:val="1"/>
+      <w:numFmt w:val="bullet"/>
+      <w:lvlText w:val=""/>
+      <w:lvlJc w:val="left"/>
+      <w:pPr>
+        <w:ind w:left="6261" w:hanging="360"/>
+      </w:pPr>
+      <w:rPr>
+        <w:rFonts w:ascii="Wingdings" w:hAnsi="Wingdings" w:hint="default"/>
+      </w:rPr>
+    </w:lvl>
+  </w:abstractNum>
+  <w:abstractNum w:abstractNumId="9" w15:restartNumberingAfterBreak="0">
     <w:nsid w:val="621D3478"/>
     <w:multiLevelType w:val="hybridMultilevel"/>
     <w:tmpl w:val="287CA07C"/>
@@ -7418,7 +8430,7 @@
       </w:rPr>
     </w:lvl>
   </w:abstractNum>
-  <w:abstractNum w:abstractNumId="9" w15:restartNumberingAfterBreak="0">
+  <w:abstractNum w:abstractNumId="10" w15:restartNumberingAfterBreak="0">
     <w:nsid w:val="6408500E"/>
     <w:multiLevelType w:val="hybridMultilevel"/>
     <w:tmpl w:val="D430E328"/>
@@ -7538,7 +8550,7 @@
     <w:abstractNumId w:val="0"/>
   </w:num>
   <w:num w:numId="3">
-    <w:abstractNumId w:val="8"/>
+    <w:abstractNumId w:val="9"/>
   </w:num>
   <w:num w:numId="4">
     <w:abstractNumId w:val="3"/>
@@ -7550,7 +8562,7 @@
     <w:abstractNumId w:val="6"/>
   </w:num>
   <w:num w:numId="7">
-    <w:abstractNumId w:val="9"/>
+    <w:abstractNumId w:val="10"/>
   </w:num>
   <w:num w:numId="8">
     <w:abstractNumId w:val="7"/>
@@ -7560,6 +8572,9 @@
   </w:num>
   <w:num w:numId="10">
     <w:abstractNumId w:val="2"/>
+  </w:num>
+  <w:num w:numId="11">
+    <w:abstractNumId w:val="8"/>
   </w:num>
 </w:numbering>
 </file>

</xml_diff>

<commit_message>
reformat docs page layout
</commit_message>
<xml_diff>
--- a/docs/netJavaBsC_Shablon_Documentaciq.v2.docx
+++ b/docs/netJavaBsC_Shablon_Documentaciq.v2.docx
@@ -520,7 +520,6 @@
           <w:b/>
           <w:sz w:val="16"/>
           <w:szCs w:val="16"/>
-          <w:highlight w:val="yellow"/>
           <w:lang w:val="en-US"/>
         </w:rPr>
         <w:t>netJava</w:t>
@@ -532,7 +531,6 @@
           <w:b/>
           <w:sz w:val="16"/>
           <w:szCs w:val="16"/>
-          <w:highlight w:val="yellow"/>
         </w:rPr>
         <w:t>20</w:t>
       </w:r>
@@ -542,7 +540,6 @@
           <w:b/>
           <w:sz w:val="16"/>
           <w:szCs w:val="16"/>
-          <w:highlight w:val="yellow"/>
         </w:rPr>
         <w:t>21</w:t>
       </w:r>
@@ -552,7 +549,6 @@
           <w:b/>
           <w:sz w:val="16"/>
           <w:szCs w:val="16"/>
-          <w:highlight w:val="yellow"/>
         </w:rPr>
         <w:t>_fn</w:t>
       </w:r>
@@ -562,7 +558,6 @@
           <w:b/>
           <w:sz w:val="16"/>
           <w:szCs w:val="16"/>
-          <w:highlight w:val="yellow"/>
         </w:rPr>
         <w:t>4</w:t>
       </w:r>
@@ -572,7 +567,6 @@
           <w:b/>
           <w:sz w:val="16"/>
           <w:szCs w:val="16"/>
-          <w:highlight w:val="yellow"/>
           <w:lang w:val="en-US"/>
         </w:rPr>
         <w:t>MI3400043</w:t>
@@ -583,7 +577,6 @@
           <w:b/>
           <w:sz w:val="16"/>
           <w:szCs w:val="16"/>
-          <w:highlight w:val="yellow"/>
         </w:rPr>
         <w:t>_</w:t>
       </w:r>
@@ -594,7 +587,6 @@
           <w:b/>
           <w:sz w:val="16"/>
           <w:szCs w:val="16"/>
-          <w:highlight w:val="yellow"/>
         </w:rPr>
         <w:t>Final</w:t>
       </w:r>
@@ -605,7 +597,6 @@
           <w:b/>
           <w:sz w:val="16"/>
           <w:szCs w:val="16"/>
-          <w:highlight w:val="yellow"/>
           <w:lang w:val="en-US"/>
         </w:rPr>
         <w:t>Project</w:t>
@@ -616,7 +607,6 @@
           <w:b/>
           <w:sz w:val="16"/>
           <w:szCs w:val="16"/>
-          <w:highlight w:val="yellow"/>
         </w:rPr>
         <w:t>.</w:t>
       </w:r>
@@ -627,7 +617,6 @@
           <w:b/>
           <w:sz w:val="16"/>
           <w:szCs w:val="16"/>
-          <w:highlight w:val="yellow"/>
         </w:rPr>
         <w:t>zip</w:t>
       </w:r>
@@ -639,16 +628,7 @@
           <w:sz w:val="16"/>
           <w:szCs w:val="16"/>
         </w:rPr>
-        <w:t xml:space="preserve">. (Успех!). </w:t>
-      </w:r>
-      <w:r>
-        <w:rPr>
-          <w:rFonts w:ascii="Arial" w:hAnsi="Arial" w:cs="Arial"/>
-          <w:b/>
-          <w:sz w:val="16"/>
-          <w:szCs w:val="16"/>
-        </w:rPr>
-        <w:t>(Редактирайте маркираните зони в жълто с коректната информация)</w:t>
+        <w:t>.</w:t>
       </w:r>
     </w:p>
     <w:p>
@@ -679,6 +659,8 @@
         </w:rPr>
         <w:t>пароли</w:t>
       </w:r>
+      <w:bookmarkStart w:id="0" w:name="_GoBack"/>
+      <w:bookmarkEnd w:id="0"/>
     </w:p>
     <w:p>
       <w:r>
@@ -984,19 +966,11 @@
         </w:rPr>
         <w:t xml:space="preserve"> </w:t>
       </w:r>
-      <w:proofErr w:type="spellStart"/>
-      <w:r>
-        <w:rPr>
-          <w:sz w:val="24"/>
-        </w:rPr>
-        <w:t>преизползването</w:t>
-      </w:r>
-      <w:proofErr w:type="spellEnd"/>
-      <w:r>
-        <w:rPr>
-          <w:sz w:val="24"/>
-        </w:rPr>
-        <w:t xml:space="preserve"> </w:t>
+      <w:r>
+        <w:rPr>
+          <w:sz w:val="24"/>
+        </w:rPr>
+        <w:t xml:space="preserve">повторното използване </w:t>
       </w:r>
       <w:r>
         <w:rPr>
@@ -3188,7 +3162,6 @@
         </w:rPr>
         <w:t xml:space="preserve">В директорията сървър трябва да се създаде файл </w:t>
       </w:r>
-      <w:proofErr w:type="spellStart"/>
       <w:r>
         <w:rPr>
           <w:sz w:val="24"/>
@@ -3196,7 +3169,6 @@
         </w:rPr>
         <w:t>gradle.properties</w:t>
       </w:r>
-      <w:proofErr w:type="spellEnd"/>
       <w:r>
         <w:rPr>
           <w:sz w:val="24"/>
@@ -3519,21 +3491,12 @@
         </w:rPr>
         <w:t xml:space="preserve">Примерен формат на </w:t>
       </w:r>
-      <w:proofErr w:type="spellStart"/>
-      <w:r>
-        <w:rPr>
-          <w:sz w:val="24"/>
-          <w:lang w:val="en-US"/>
-        </w:rPr>
-        <w:t>gradle.properties</w:t>
-      </w:r>
-      <w:proofErr w:type="spellEnd"/>
-      <w:r>
-        <w:rPr>
-          <w:sz w:val="24"/>
-          <w:lang w:val="en-US"/>
-        </w:rPr>
-        <w:t xml:space="preserve"> </w:t>
+      <w:r>
+        <w:rPr>
+          <w:sz w:val="24"/>
+          <w:lang w:val="en-US"/>
+        </w:rPr>
+        <w:t xml:space="preserve">gradle.properties </w:t>
       </w:r>
       <w:r>
         <w:rPr>
@@ -4246,9 +4209,82 @@
     </w:p>
     <w:p>
       <w:pPr>
+        <w:jc w:val="both"/>
+        <w:rPr>
+          <w:sz w:val="24"/>
+          <w:lang w:val="en-US"/>
+        </w:rPr>
+      </w:pPr>
+    </w:p>
+    <w:p>
+      <w:pPr>
+        <w:jc w:val="both"/>
+        <w:rPr>
+          <w:sz w:val="24"/>
+          <w:lang w:val="en-US"/>
+        </w:rPr>
+      </w:pPr>
+    </w:p>
+    <w:p>
+      <w:pPr>
+        <w:jc w:val="both"/>
+        <w:rPr>
+          <w:sz w:val="24"/>
+          <w:lang w:val="en-US"/>
+        </w:rPr>
+      </w:pPr>
+    </w:p>
+    <w:p>
+      <w:pPr>
+        <w:jc w:val="both"/>
+        <w:rPr>
+          <w:sz w:val="24"/>
+          <w:lang w:val="en-US"/>
+        </w:rPr>
+      </w:pPr>
+    </w:p>
+    <w:p>
+      <w:pPr>
+        <w:jc w:val="both"/>
+        <w:rPr>
+          <w:sz w:val="24"/>
+          <w:lang w:val="en-US"/>
+        </w:rPr>
+      </w:pPr>
+    </w:p>
+    <w:p>
+      <w:pPr>
+        <w:jc w:val="both"/>
+        <w:rPr>
+          <w:sz w:val="24"/>
+          <w:lang w:val="en-US"/>
+        </w:rPr>
+      </w:pPr>
+    </w:p>
+    <w:p>
+      <w:pPr>
+        <w:jc w:val="both"/>
+        <w:rPr>
+          <w:sz w:val="24"/>
+          <w:lang w:val="en-US"/>
+        </w:rPr>
+      </w:pPr>
+    </w:p>
+    <w:p>
+      <w:pPr>
+        <w:jc w:val="both"/>
+        <w:rPr>
+          <w:sz w:val="24"/>
+          <w:lang w:val="en-US"/>
+        </w:rPr>
+      </w:pPr>
+    </w:p>
+    <w:p>
+      <w:pPr>
         <w:pStyle w:val="2"/>
       </w:pPr>
       <w:r>
+        <w:lastRenderedPageBreak/>
         <w:t xml:space="preserve">6. </w:t>
       </w:r>
       <w:r>
@@ -4325,13 +4361,13 @@
     <w:p>
       <w:pPr>
         <w:keepNext/>
-      </w:pPr>
-      <w:r>
-        <w:rPr>
-          <w:sz w:val="24"/>
-          <w:lang w:val="en-US"/>
-        </w:rPr>
-        <w:lastRenderedPageBreak/>
+        <w:jc w:val="center"/>
+      </w:pPr>
+      <w:r>
+        <w:rPr>
+          <w:sz w:val="24"/>
+          <w:lang w:val="en-US"/>
+        </w:rPr>
         <w:pict>
           <v:shape id="_x0000_i1027" type="#_x0000_t75" style="width:453.4pt;height:325.95pt">
             <v:imagedata r:id="rId7" o:title="figure-5-login-and-register"/>
@@ -4343,10 +4379,6 @@
       <w:pPr>
         <w:pStyle w:val="a5"/>
         <w:jc w:val="center"/>
-        <w:rPr>
-          <w:sz w:val="24"/>
-          <w:lang w:val="en-US"/>
-        </w:rPr>
       </w:pPr>
       <w:r>
         <w:t xml:space="preserve">Фигура </w:t>
@@ -4385,6 +4417,14 @@
         <w:t>. Команди за регистриране и вход в системата</w:t>
       </w:r>
     </w:p>
+    <w:p/>
+    <w:p/>
+    <w:p/>
+    <w:p/>
+    <w:p/>
+    <w:p/>
+    <w:p/>
+    <w:p/>
     <w:p>
       <w:pPr>
         <w:pStyle w:val="2"/>
@@ -4392,6 +4432,7 @@
         <w:jc w:val="both"/>
       </w:pPr>
       <w:r>
+        <w:lastRenderedPageBreak/>
         <w:t>6</w:t>
       </w:r>
       <w:r>
@@ -4466,9 +4507,8 @@
           <w:sz w:val="24"/>
           <w:lang w:val="en-US"/>
         </w:rPr>
-        <w:lastRenderedPageBreak/>
         <w:pict>
-          <v:shape id="_x0000_i1028" type="#_x0000_t75" style="width:453.4pt;height:325.45pt">
+          <v:shape id="_x0000_i1028" type="#_x0000_t75" style="width:453.4pt;height:324.95pt">
             <v:imagedata r:id="rId8" o:title="figure-6-add-password-unsafe"/>
           </v:shape>
         </w:pict>
@@ -4478,9 +4518,6 @@
       <w:pPr>
         <w:pStyle w:val="a5"/>
         <w:jc w:val="center"/>
-        <w:rPr>
-          <w:lang w:val="en-US"/>
-        </w:rPr>
       </w:pPr>
       <w:r>
         <w:t xml:space="preserve">Фигура </w:t>
@@ -4522,6 +4559,14 @@
         <w:t xml:space="preserve"> в явен вид</w:t>
       </w:r>
     </w:p>
+    <w:p/>
+    <w:p/>
+    <w:p/>
+    <w:p/>
+    <w:p/>
+    <w:p/>
+    <w:p/>
+    <w:p/>
     <w:p>
       <w:pPr>
         <w:pStyle w:val="2"/>
@@ -4529,6 +4574,7 @@
         <w:jc w:val="both"/>
       </w:pPr>
       <w:r>
+        <w:lastRenderedPageBreak/>
         <w:t>6</w:t>
       </w:r>
       <w:r>
@@ -4664,7 +4710,6 @@
         <w:rPr>
           <w:lang w:val="en-US"/>
         </w:rPr>
-        <w:lastRenderedPageBreak/>
         <w:pict>
           <v:shape id="_x0000_i1029" type="#_x0000_t75" style="width:453.4pt;height:325.95pt">
             <v:imagedata r:id="rId9" o:title="figure-5-password-generation"/>
@@ -4676,9 +4721,6 @@
       <w:pPr>
         <w:pStyle w:val="a5"/>
         <w:jc w:val="center"/>
-        <w:rPr>
-          <w:lang w:val="en-US"/>
-        </w:rPr>
       </w:pPr>
       <w:r>
         <w:t xml:space="preserve">Фигура </w:t>
@@ -4717,11 +4759,18 @@
         <w:t>. Добавяне на парола с проверка, генериране на парола и извличане на всички пароли</w:t>
       </w:r>
     </w:p>
+    <w:p/>
+    <w:p/>
+    <w:p/>
+    <w:p/>
+    <w:p/>
+    <w:p/>
     <w:p>
       <w:pPr>
         <w:pStyle w:val="2"/>
       </w:pPr>
       <w:r>
+        <w:lastRenderedPageBreak/>
         <w:t xml:space="preserve">7. </w:t>
       </w:r>
       <w:r>
@@ -5331,7 +5380,6 @@
           <w:szCs w:val="24"/>
           <w:lang w:val="en-US"/>
         </w:rPr>
-        <w:lastRenderedPageBreak/>
         <w:t>generate-password facebook.com</w:t>
       </w:r>
       <w:r>
@@ -5541,9 +5589,40 @@
     </w:p>
     <w:p>
       <w:pPr>
+        <w:spacing w:line="360" w:lineRule="auto"/>
+        <w:jc w:val="both"/>
+        <w:rPr>
+          <w:sz w:val="24"/>
+          <w:szCs w:val="24"/>
+        </w:rPr>
+      </w:pPr>
+    </w:p>
+    <w:p>
+      <w:pPr>
+        <w:spacing w:line="360" w:lineRule="auto"/>
+        <w:jc w:val="both"/>
+        <w:rPr>
+          <w:sz w:val="24"/>
+          <w:szCs w:val="24"/>
+        </w:rPr>
+      </w:pPr>
+    </w:p>
+    <w:p>
+      <w:pPr>
+        <w:spacing w:line="360" w:lineRule="auto"/>
+        <w:jc w:val="both"/>
+        <w:rPr>
+          <w:sz w:val="24"/>
+          <w:szCs w:val="24"/>
+        </w:rPr>
+      </w:pPr>
+    </w:p>
+    <w:p>
+      <w:pPr>
         <w:pStyle w:val="2"/>
       </w:pPr>
       <w:r>
+        <w:lastRenderedPageBreak/>
         <w:t xml:space="preserve">8. </w:t>
       </w:r>
       <w:r>
@@ -5649,7 +5728,6 @@
         <w:rPr>
           <w:sz w:val="24"/>
         </w:rPr>
-        <w:lastRenderedPageBreak/>
         <w:t xml:space="preserve">Както виждаме и на диаграмата клиентската и сървърната част имат зависимост от </w:t>
       </w:r>
       <w:r>
@@ -5835,15 +5913,7 @@
         <w:rPr>
           <w:sz w:val="24"/>
         </w:rPr>
-        <w:t>,</w:t>
-      </w:r>
-      <w:bookmarkStart w:id="0" w:name="_GoBack"/>
-      <w:bookmarkEnd w:id="0"/>
-      <w:r>
-        <w:rPr>
-          <w:sz w:val="24"/>
-        </w:rPr>
-        <w:t xml:space="preserve"> които са съответно за </w:t>
+        <w:t xml:space="preserve">, които са съответно за </w:t>
       </w:r>
       <w:r>
         <w:rPr>
@@ -5937,7 +6007,14 @@
         <w:rPr>
           <w:sz w:val="24"/>
         </w:rPr>
-        <w:t xml:space="preserve">, съответно приемане на други комуникационни връзки, прочитане или записване </w:t>
+        <w:t xml:space="preserve">, </w:t>
+      </w:r>
+      <w:r>
+        <w:rPr>
+          <w:sz w:val="24"/>
+        </w:rPr>
+        <w:lastRenderedPageBreak/>
+        <w:t xml:space="preserve">съответно приемане на други комуникационни връзки, прочитане или записване </w:t>
       </w:r>
       <w:r>
         <w:rPr>
@@ -6219,7 +6296,6 @@
           <w:sz w:val="24"/>
           <w:lang w:val="en-US"/>
         </w:rPr>
-        <w:lastRenderedPageBreak/>
         <w:t>“Command Executor”</w:t>
       </w:r>
       <w:r>
@@ -6510,6 +6586,7 @@
           <w:sz w:val="24"/>
           <w:lang w:val="en-US"/>
         </w:rPr>
+        <w:lastRenderedPageBreak/>
         <w:t xml:space="preserve">“Cryptography”: </w:t>
       </w:r>
       <w:r>
@@ -6673,7 +6750,7 @@
           <w:sz w:val="24"/>
         </w:rPr>
         <w:pict>
-          <v:shape id="_x0000_i1032" type="#_x0000_t75" style="width:452.9pt;height:205.3pt">
+          <v:shape id="_x0000_i1032" type="#_x0000_t75" style="width:452.9pt;height:204.8pt">
             <v:imagedata r:id="rId13" o:title="figure-8-database-scheme"/>
           </v:shape>
         </w:pict>
@@ -6768,7 +6845,6 @@
         <w:rPr>
           <w:sz w:val="24"/>
         </w:rPr>
-        <w:lastRenderedPageBreak/>
         <w:t>създаване на администраторско приложение с графичен-потребителски интерфейс за следене на системата</w:t>
       </w:r>
     </w:p>
@@ -6983,6 +7059,7 @@
         <w:pStyle w:val="2"/>
       </w:pPr>
       <w:r>
+        <w:lastRenderedPageBreak/>
         <w:t>11. Използвани източници</w:t>
       </w:r>
     </w:p>
@@ -7267,17 +7344,7 @@
         </w:rPr>
         <w:t xml:space="preserve">, </w:t>
       </w:r>
-    </w:p>
-    <w:p>
-      <w:pPr>
-        <w:jc w:val="both"/>
-        <w:rPr>
-          <w:sz w:val="24"/>
-          <w:lang w:val="en-US"/>
-        </w:rPr>
-      </w:pPr>
       <w:proofErr w:type="spellStart"/>
-      <w:proofErr w:type="gramStart"/>
       <w:r>
         <w:rPr>
           <w:sz w:val="24"/>
@@ -7286,7 +7353,6 @@
         <w:t>видео</w:t>
       </w:r>
       <w:proofErr w:type="spellEnd"/>
-      <w:proofErr w:type="gramEnd"/>
       <w:r>
         <w:rPr>
           <w:sz w:val="24"/>
@@ -7580,7 +7646,6 @@
           <w:sz w:val="24"/>
           <w:lang w:val="en-US"/>
         </w:rPr>
-        <w:lastRenderedPageBreak/>
         <w:t xml:space="preserve">[11] "Java 11 HttpClient Examples", Yong </w:t>
       </w:r>
       <w:proofErr w:type="spellStart"/>

</xml_diff>